<commit_message>
Updated some content for client documentation
</commit_message>
<xml_diff>
--- a/Documentation.docx
+++ b/Documentation.docx
@@ -276,6 +276,14 @@
         </w:rPr>
         <w:t>Run server.py</w:t>
       </w:r>
+      <w:r>
+        <w:rPr>
+          <w:rFonts w:ascii="Times New Roman" w:hAnsi="Times New Roman" w:cs="Times New Roman"/>
+          <w:sz w:val="24"/>
+          <w:szCs w:val="24"/>
+        </w:rPr>
+        <w:t xml:space="preserve"> in a command line</w:t>
+      </w:r>
     </w:p>
     <w:p>
       <w:pPr>
@@ -573,7 +581,23 @@
           <w:sz w:val="24"/>
           <w:szCs w:val="24"/>
         </w:rPr>
-        <w:t xml:space="preserve">Run client.py in the command line with two arguments: </w:t>
+        <w:t>Run client.py</w:t>
+      </w:r>
+      <w:r>
+        <w:rPr>
+          <w:rFonts w:ascii="Times New Roman" w:hAnsi="Times New Roman" w:cs="Times New Roman"/>
+          <w:sz w:val="24"/>
+          <w:szCs w:val="24"/>
+        </w:rPr>
+        <w:t xml:space="preserve"> in a</w:t>
+      </w:r>
+      <w:r>
+        <w:rPr>
+          <w:rFonts w:ascii="Times New Roman" w:hAnsi="Times New Roman" w:cs="Times New Roman"/>
+          <w:sz w:val="24"/>
+          <w:szCs w:val="24"/>
+        </w:rPr>
+        <w:t xml:space="preserve"> command line with two arguments: </w:t>
       </w:r>
     </w:p>
     <w:p>
@@ -1389,6 +1413,27 @@
     <w:p>
       <w:pPr>
         <w:spacing w:line="360" w:lineRule="auto"/>
+        <w:contextualSpacing/>
+        <w:rPr>
+          <w:rFonts w:ascii="Times New Roman" w:hAnsi="Times New Roman" w:cs="Times New Roman"/>
+          <w:b/>
+          <w:sz w:val="24"/>
+          <w:szCs w:val="24"/>
+        </w:rPr>
+      </w:pPr>
+      <w:r>
+        <w:rPr>
+          <w:rFonts w:ascii="Times New Roman" w:hAnsi="Times New Roman" w:cs="Times New Roman"/>
+          <w:b/>
+          <w:sz w:val="24"/>
+          <w:szCs w:val="24"/>
+        </w:rPr>
+        <w:t>METHODS:</w:t>
+      </w:r>
+    </w:p>
+    <w:p>
+      <w:pPr>
+        <w:spacing w:line="360" w:lineRule="auto"/>
         <w:ind w:firstLine="720"/>
         <w:contextualSpacing/>
         <w:rPr>
@@ -2031,7 +2076,6 @@
           <w:sz w:val="24"/>
           <w:szCs w:val="24"/>
         </w:rPr>
-        <w:lastRenderedPageBreak/>
         <w:t>REVERSE TIC-TAC-TOE SERVER</w:t>
       </w:r>
     </w:p>
@@ -2715,23 +2759,208 @@
           <w:sz w:val="24"/>
           <w:szCs w:val="24"/>
         </w:rPr>
-        <w:lastRenderedPageBreak/>
         <w:t>REVERSE TIC-TAC-TOE CLIENT</w:t>
       </w:r>
     </w:p>
     <w:p>
       <w:pPr>
         <w:spacing w:line="360" w:lineRule="auto"/>
-        <w:contextualSpacing/>
-        <w:rPr>
-          <w:rFonts w:ascii="Times New Roman" w:hAnsi="Times New Roman" w:cs="Times New Roman"/>
-          <w:b/>
-          <w:sz w:val="24"/>
-          <w:szCs w:val="24"/>
-        </w:rPr>
-      </w:pPr>
+        <w:ind w:left="720"/>
+        <w:contextualSpacing/>
+        <w:rPr>
+          <w:rFonts w:ascii="Times New Roman" w:hAnsi="Times New Roman" w:cs="Times New Roman"/>
+          <w:sz w:val="24"/>
+          <w:szCs w:val="24"/>
+        </w:rPr>
+      </w:pPr>
+      <w:r>
+        <w:rPr>
+          <w:rFonts w:ascii="Times New Roman" w:hAnsi="Times New Roman" w:cs="Times New Roman"/>
+          <w:sz w:val="24"/>
+          <w:szCs w:val="24"/>
+        </w:rPr>
+        <w:t>The client contains a global variable for each of the protocol methods and status codes, as well as two variables for the port and hostname:</w:t>
+      </w:r>
+    </w:p>
+    <w:p>
+      <w:pPr>
+        <w:spacing w:line="360" w:lineRule="auto"/>
+        <w:ind w:firstLine="720"/>
+        <w:contextualSpacing/>
+        <w:rPr>
+          <w:rFonts w:ascii="Times New Roman" w:hAnsi="Times New Roman" w:cs="Times New Roman"/>
+          <w:sz w:val="24"/>
+          <w:szCs w:val="24"/>
+        </w:rPr>
+      </w:pPr>
+      <w:r>
+        <w:rPr>
+          <w:rFonts w:ascii="Times New Roman" w:hAnsi="Times New Roman" w:cs="Times New Roman"/>
+          <w:sz w:val="24"/>
+          <w:szCs w:val="24"/>
+        </w:rPr>
+        <w:t>PORT</w:t>
+      </w:r>
+      <w:r>
+        <w:rPr>
+          <w:rFonts w:ascii="Times New Roman" w:hAnsi="Times New Roman" w:cs="Times New Roman"/>
+          <w:sz w:val="24"/>
+          <w:szCs w:val="24"/>
+        </w:rPr>
+        <w:tab/>
+      </w:r>
+      <w:r>
+        <w:rPr>
+          <w:rFonts w:ascii="Times New Roman" w:hAnsi="Times New Roman" w:cs="Times New Roman"/>
+          <w:sz w:val="24"/>
+          <w:szCs w:val="24"/>
+        </w:rPr>
+        <w:tab/>
+        <w:t>the port number that the server is listening at</w:t>
+      </w:r>
+    </w:p>
+    <w:p>
+      <w:pPr>
+        <w:spacing w:line="360" w:lineRule="auto"/>
+        <w:ind w:firstLine="720"/>
+        <w:contextualSpacing/>
+        <w:rPr>
+          <w:rFonts w:ascii="Times New Roman" w:hAnsi="Times New Roman" w:cs="Times New Roman"/>
+          <w:sz w:val="24"/>
+          <w:szCs w:val="24"/>
+        </w:rPr>
+      </w:pPr>
+      <w:r>
+        <w:rPr>
+          <w:rFonts w:ascii="Times New Roman" w:hAnsi="Times New Roman" w:cs="Times New Roman"/>
+          <w:sz w:val="24"/>
+          <w:szCs w:val="24"/>
+        </w:rPr>
+        <w:t>HOST</w:t>
+      </w:r>
+      <w:r>
+        <w:rPr>
+          <w:rFonts w:ascii="Times New Roman" w:hAnsi="Times New Roman" w:cs="Times New Roman"/>
+          <w:sz w:val="24"/>
+          <w:szCs w:val="24"/>
+        </w:rPr>
+        <w:tab/>
+      </w:r>
+      <w:r>
+        <w:rPr>
+          <w:rFonts w:ascii="Times New Roman" w:hAnsi="Times New Roman" w:cs="Times New Roman"/>
+          <w:sz w:val="24"/>
+          <w:szCs w:val="24"/>
+        </w:rPr>
+        <w:tab/>
+        <w:t>the hostname of the server</w:t>
+      </w:r>
+    </w:p>
+    <w:p>
+      <w:pPr>
+        <w:spacing w:line="360" w:lineRule="auto"/>
+        <w:ind w:firstLine="720"/>
+        <w:contextualSpacing/>
+        <w:rPr>
+          <w:rFonts w:ascii="Times New Roman" w:hAnsi="Times New Roman" w:cs="Times New Roman"/>
+          <w:sz w:val="24"/>
+          <w:szCs w:val="24"/>
+        </w:rPr>
+      </w:pPr>
+    </w:p>
+    <w:p>
+      <w:pPr>
+        <w:spacing w:line="360" w:lineRule="auto"/>
+        <w:ind w:left="720"/>
+        <w:contextualSpacing/>
+        <w:rPr>
+          <w:rFonts w:ascii="Times New Roman" w:hAnsi="Times New Roman" w:cs="Times New Roman"/>
+          <w:sz w:val="24"/>
+          <w:szCs w:val="24"/>
+        </w:rPr>
+      </w:pPr>
+      <w:r>
+        <w:rPr>
+          <w:rFonts w:ascii="Times New Roman" w:hAnsi="Times New Roman" w:cs="Times New Roman"/>
+          <w:sz w:val="24"/>
+          <w:szCs w:val="24"/>
+        </w:rPr>
+        <w:t xml:space="preserve">The client checks the argument count to determine if there is a valid number of arguments and returns an error if there isn’t. </w:t>
+      </w:r>
+    </w:p>
+    <w:p>
+      <w:pPr>
+        <w:spacing w:line="360" w:lineRule="auto"/>
+        <w:ind w:left="720"/>
+        <w:contextualSpacing/>
+        <w:rPr>
+          <w:rFonts w:ascii="Times New Roman" w:hAnsi="Times New Roman" w:cs="Times New Roman"/>
+          <w:sz w:val="24"/>
+          <w:szCs w:val="24"/>
+        </w:rPr>
+      </w:pPr>
+      <w:r>
+        <w:rPr>
+          <w:rFonts w:ascii="Times New Roman" w:hAnsi="Times New Roman" w:cs="Times New Roman"/>
+          <w:sz w:val="24"/>
+          <w:szCs w:val="24"/>
+        </w:rPr>
+        <w:t>The client then attempts to establish a connection with the given hostname and port number, returning an error if it failed to establish a connection.</w:t>
+      </w:r>
+    </w:p>
+    <w:p>
+      <w:pPr>
+        <w:spacing w:line="360" w:lineRule="auto"/>
+        <w:ind w:left="720"/>
+        <w:contextualSpacing/>
+        <w:rPr>
+          <w:rFonts w:ascii="Times New Roman" w:hAnsi="Times New Roman" w:cs="Times New Roman"/>
+          <w:sz w:val="24"/>
+          <w:szCs w:val="24"/>
+        </w:rPr>
+      </w:pPr>
+      <w:r>
+        <w:rPr>
+          <w:rFonts w:ascii="Times New Roman" w:hAnsi="Times New Roman" w:cs="Times New Roman"/>
+          <w:sz w:val="24"/>
+          <w:szCs w:val="24"/>
+        </w:rPr>
+        <w:t xml:space="preserve">If the client successfully establishes a connection, it runs an indefinite loop, taking in user input. </w:t>
+      </w:r>
+    </w:p>
+    <w:p>
+      <w:pPr>
+        <w:spacing w:line="360" w:lineRule="auto"/>
+        <w:ind w:left="720"/>
+        <w:contextualSpacing/>
+        <w:rPr>
+          <w:rFonts w:ascii="Times New Roman" w:hAnsi="Times New Roman" w:cs="Times New Roman"/>
+          <w:sz w:val="24"/>
+          <w:szCs w:val="24"/>
+        </w:rPr>
+      </w:pPr>
+      <w:r>
+        <w:rPr>
+          <w:rFonts w:ascii="Times New Roman" w:hAnsi="Times New Roman" w:cs="Times New Roman"/>
+          <w:sz w:val="24"/>
+          <w:szCs w:val="24"/>
+        </w:rPr>
+        <w:t>Each user input is checked to see if it matches one of the defined commands, executes if it is valid, and then waits for a response from the server</w:t>
+      </w:r>
       <w:bookmarkStart w:id="0" w:name="_GoBack"/>
       <w:bookmarkEnd w:id="0"/>
+    </w:p>
+    <w:p>
+      <w:pPr>
+        <w:spacing w:line="360" w:lineRule="auto"/>
+        <w:contextualSpacing/>
+        <w:rPr>
+          <w:rFonts w:ascii="Times New Roman" w:hAnsi="Times New Roman" w:cs="Times New Roman"/>
+          <w:b/>
+          <w:sz w:val="24"/>
+          <w:szCs w:val="24"/>
+        </w:rPr>
+      </w:pPr>
     </w:p>
     <w:p>
       <w:pPr>
@@ -3237,6 +3466,11 @@
       <w:contextualSpacing/>
     </w:pPr>
   </w:style>
+  <w:style w:type="character" w:customStyle="1" w:styleId="pl-c1">
+    <w:name w:val="pl-c1"/>
+    <w:basedOn w:val="DefaultParagraphFont"/>
+    <w:rsid w:val="00295D7F"/>
+  </w:style>
 </w:styles>
 </file>
 

</xml_diff>

<commit_message>
Changed format, added more documentation for client
</commit_message>
<xml_diff>
--- a/Documentation.docx
+++ b/Documentation.docx
@@ -18,8 +18,36 @@
           <w:sz w:val="24"/>
           <w:szCs w:val="24"/>
         </w:rPr>
-        <w:t>Names: Jake Tusa, Michael Cheung, Billy Ko</w:t>
-      </w:r>
+        <w:t xml:space="preserve">Names: Jake </w:t>
+      </w:r>
+      <w:proofErr w:type="spellStart"/>
+      <w:r>
+        <w:rPr>
+          <w:rFonts w:ascii="Times New Roman" w:hAnsi="Times New Roman" w:cs="Times New Roman"/>
+          <w:sz w:val="24"/>
+          <w:szCs w:val="24"/>
+        </w:rPr>
+        <w:t>Tusa</w:t>
+      </w:r>
+      <w:proofErr w:type="spellEnd"/>
+      <w:r>
+        <w:rPr>
+          <w:rFonts w:ascii="Times New Roman" w:hAnsi="Times New Roman" w:cs="Times New Roman"/>
+          <w:sz w:val="24"/>
+          <w:szCs w:val="24"/>
+        </w:rPr>
+        <w:t xml:space="preserve">, Michael Cheung, Billy </w:t>
+      </w:r>
+      <w:proofErr w:type="spellStart"/>
+      <w:r>
+        <w:rPr>
+          <w:rFonts w:ascii="Times New Roman" w:hAnsi="Times New Roman" w:cs="Times New Roman"/>
+          <w:sz w:val="24"/>
+          <w:szCs w:val="24"/>
+        </w:rPr>
+        <w:t>Ko</w:t>
+      </w:r>
+      <w:proofErr w:type="spellEnd"/>
     </w:p>
     <w:p>
       <w:pPr>
@@ -365,13 +393,6 @@
           <w:szCs w:val="24"/>
         </w:rPr>
         <w:tab/>
-      </w:r>
-      <w:r>
-        <w:rPr>
-          <w:rFonts w:ascii="Times New Roman" w:hAnsi="Times New Roman" w:cs="Times New Roman"/>
-          <w:sz w:val="24"/>
-          <w:szCs w:val="24"/>
-        </w:rPr>
         <w:t>this command takes no argument. It prints a list of supported commands, which are ones in this list. For each command, it prints a brief description of the command function and the syntax of usage.</w:t>
       </w:r>
     </w:p>
@@ -401,14 +422,25 @@
           <w:szCs w:val="24"/>
         </w:rPr>
         <w:tab/>
-      </w:r>
-      <w:r>
-        <w:rPr>
-          <w:rFonts w:ascii="Times New Roman" w:hAnsi="Times New Roman" w:cs="Times New Roman"/>
-          <w:sz w:val="24"/>
-          <w:szCs w:val="24"/>
-        </w:rPr>
-        <w:t>this command takes one argument, your name. A player name is a userid that uniquely identifies a player. Your name is entered with this command and is sent to the server</w:t>
+        <w:t xml:space="preserve">this command takes one argument, your name. A player name is a </w:t>
+      </w:r>
+      <w:proofErr w:type="spellStart"/>
+      <w:r>
+        <w:rPr>
+          <w:rFonts w:ascii="Times New Roman" w:hAnsi="Times New Roman" w:cs="Times New Roman"/>
+          <w:sz w:val="24"/>
+          <w:szCs w:val="24"/>
+        </w:rPr>
+        <w:t>userid</w:t>
+      </w:r>
+      <w:proofErr w:type="spellEnd"/>
+      <w:r>
+        <w:rPr>
+          <w:rFonts w:ascii="Times New Roman" w:hAnsi="Times New Roman" w:cs="Times New Roman"/>
+          <w:sz w:val="24"/>
+          <w:szCs w:val="24"/>
+        </w:rPr>
+        <w:t xml:space="preserve"> that uniquely identifies a player. Your name is entered with this command and is sent to the server</w:t>
       </w:r>
       <w:r>
         <w:rPr>
@@ -445,13 +477,6 @@
           <w:szCs w:val="24"/>
         </w:rPr>
         <w:tab/>
-      </w:r>
-      <w:r>
-        <w:rPr>
-          <w:rFonts w:ascii="Times New Roman" w:hAnsi="Times New Roman" w:cs="Times New Roman"/>
-          <w:sz w:val="24"/>
-          <w:szCs w:val="24"/>
-        </w:rPr>
         <w:t xml:space="preserve">this command issues a move. It takes one argument n, which is between 1 and 9 </w:t>
       </w:r>
       <w:r>
@@ -597,7 +622,23 @@
           <w:sz w:val="24"/>
           <w:szCs w:val="24"/>
         </w:rPr>
-        <w:t xml:space="preserve"> command line with two arguments: </w:t>
+        <w:t xml:space="preserve"> command line with two</w:t>
+      </w:r>
+      <w:r>
+        <w:rPr>
+          <w:rFonts w:ascii="Times New Roman" w:hAnsi="Times New Roman" w:cs="Times New Roman"/>
+          <w:sz w:val="24"/>
+          <w:szCs w:val="24"/>
+        </w:rPr>
+        <w:t xml:space="preserve"> additional</w:t>
+      </w:r>
+      <w:r>
+        <w:rPr>
+          <w:rFonts w:ascii="Times New Roman" w:hAnsi="Times New Roman" w:cs="Times New Roman"/>
+          <w:sz w:val="24"/>
+          <w:szCs w:val="24"/>
+        </w:rPr>
+        <w:t xml:space="preserve"> arguments: </w:t>
       </w:r>
     </w:p>
     <w:p>
@@ -1360,16 +1401,7 @@
           <w:sz w:val="24"/>
           <w:szCs w:val="24"/>
         </w:rPr>
-        <w:t>SYSTEM</w:t>
-      </w:r>
-      <w:r>
-        <w:rPr>
-          <w:rFonts w:ascii="Times New Roman" w:hAnsi="Times New Roman" w:cs="Times New Roman"/>
-          <w:b/>
-          <w:sz w:val="24"/>
-          <w:szCs w:val="24"/>
-        </w:rPr>
-        <w:t xml:space="preserve"> DOCUMENTATION</w:t>
+        <w:t>SYSTEM DOCUMENTATION</w:t>
       </w:r>
       <w:r>
         <w:rPr>
@@ -1384,6 +1416,7 @@
       <w:pPr>
         <w:spacing w:line="360" w:lineRule="auto"/>
         <w:contextualSpacing/>
+        <w:jc w:val="center"/>
         <w:rPr>
           <w:rFonts w:ascii="Times New Roman" w:hAnsi="Times New Roman" w:cs="Times New Roman"/>
           <w:b/>
@@ -1400,15 +1433,6 @@
         </w:rPr>
         <w:t>REVERSE TIC-TAC-TOE PROTOCOL</w:t>
       </w:r>
-      <w:r>
-        <w:rPr>
-          <w:rFonts w:ascii="Times New Roman" w:hAnsi="Times New Roman" w:cs="Times New Roman"/>
-          <w:b/>
-          <w:sz w:val="24"/>
-          <w:szCs w:val="24"/>
-        </w:rPr>
-        <w:tab/>
-      </w:r>
     </w:p>
     <w:p>
       <w:pPr>
@@ -1596,7 +1620,25 @@
           <w:sz w:val="24"/>
           <w:szCs w:val="24"/>
         </w:rPr>
-        <w:t xml:space="preserve"> request includes the position </w:t>
+        <w:t xml:space="preserve"> request </w:t>
+      </w:r>
+      <w:proofErr w:type="gramStart"/>
+      <w:r>
+        <w:rPr>
+          <w:rFonts w:ascii="Times New Roman" w:hAnsi="Times New Roman" w:cs="Times New Roman"/>
+          <w:sz w:val="24"/>
+          <w:szCs w:val="24"/>
+        </w:rPr>
+        <w:t>includes</w:t>
+      </w:r>
+      <w:proofErr w:type="gramEnd"/>
+      <w:r>
+        <w:rPr>
+          <w:rFonts w:ascii="Times New Roman" w:hAnsi="Times New Roman" w:cs="Times New Roman"/>
+          <w:sz w:val="24"/>
+          <w:szCs w:val="24"/>
+        </w:rPr>
+        <w:t xml:space="preserve"> the position </w:t>
       </w:r>
       <w:r>
         <w:rPr>
@@ -2028,7 +2070,15 @@
           <w:sz w:val="24"/>
           <w:szCs w:val="24"/>
         </w:rPr>
-        <w:t xml:space="preserve">This indicates that there are enough </w:t>
+        <w:t>There</w:t>
+      </w:r>
+      <w:r>
+        <w:rPr>
+          <w:rFonts w:ascii="Times New Roman" w:hAnsi="Times New Roman" w:cs="Times New Roman"/>
+          <w:sz w:val="24"/>
+          <w:szCs w:val="24"/>
+        </w:rPr>
+        <w:t xml:space="preserve"> are enough </w:t>
       </w:r>
       <w:r>
         <w:rPr>
@@ -2050,32 +2100,568 @@
     <w:p>
       <w:pPr>
         <w:spacing w:line="360" w:lineRule="auto"/>
-        <w:contextualSpacing/>
-        <w:rPr>
-          <w:rFonts w:ascii="Times New Roman" w:hAnsi="Times New Roman" w:cs="Times New Roman"/>
-          <w:sz w:val="24"/>
-          <w:szCs w:val="24"/>
-        </w:rPr>
-      </w:pPr>
-    </w:p>
-    <w:p>
-      <w:pPr>
-        <w:spacing w:line="360" w:lineRule="auto"/>
-        <w:contextualSpacing/>
-        <w:rPr>
-          <w:rFonts w:ascii="Times New Roman" w:hAnsi="Times New Roman" w:cs="Times New Roman"/>
-          <w:b/>
-          <w:sz w:val="24"/>
-          <w:szCs w:val="24"/>
-        </w:rPr>
-      </w:pPr>
-      <w:r>
-        <w:rPr>
-          <w:rFonts w:ascii="Times New Roman" w:hAnsi="Times New Roman" w:cs="Times New Roman"/>
-          <w:b/>
-          <w:sz w:val="24"/>
-          <w:szCs w:val="24"/>
-        </w:rPr>
+        <w:ind w:firstLine="720"/>
+        <w:contextualSpacing/>
+        <w:rPr>
+          <w:rFonts w:ascii="Times New Roman" w:hAnsi="Times New Roman" w:cs="Times New Roman"/>
+          <w:b/>
+          <w:sz w:val="24"/>
+          <w:szCs w:val="24"/>
+        </w:rPr>
+      </w:pPr>
+      <w:r>
+        <w:rPr>
+          <w:rFonts w:ascii="Times New Roman" w:hAnsi="Times New Roman" w:cs="Times New Roman"/>
+          <w:b/>
+          <w:sz w:val="24"/>
+          <w:szCs w:val="24"/>
+        </w:rPr>
+        <w:lastRenderedPageBreak/>
+        <w:t>215 GO</w:t>
+      </w:r>
+    </w:p>
+    <w:p>
+      <w:pPr>
+        <w:spacing w:line="360" w:lineRule="auto"/>
+        <w:ind w:firstLine="720"/>
+        <w:contextualSpacing/>
+        <w:rPr>
+          <w:rFonts w:ascii="Times New Roman" w:hAnsi="Times New Roman" w:cs="Times New Roman"/>
+          <w:sz w:val="24"/>
+          <w:szCs w:val="24"/>
+        </w:rPr>
+      </w:pPr>
+      <w:r>
+        <w:rPr>
+          <w:rFonts w:ascii="Times New Roman" w:hAnsi="Times New Roman" w:cs="Times New Roman"/>
+          <w:sz w:val="24"/>
+          <w:szCs w:val="24"/>
+        </w:rPr>
+        <w:t>It is the current player’s turn in the match</w:t>
+      </w:r>
+    </w:p>
+    <w:p>
+      <w:pPr>
+        <w:spacing w:line="360" w:lineRule="auto"/>
+        <w:ind w:firstLine="720"/>
+        <w:contextualSpacing/>
+        <w:rPr>
+          <w:rFonts w:ascii="Times New Roman" w:hAnsi="Times New Roman" w:cs="Times New Roman"/>
+          <w:sz w:val="24"/>
+          <w:szCs w:val="24"/>
+        </w:rPr>
+      </w:pPr>
+    </w:p>
+    <w:p>
+      <w:pPr>
+        <w:spacing w:line="360" w:lineRule="auto"/>
+        <w:ind w:firstLine="720"/>
+        <w:contextualSpacing/>
+        <w:rPr>
+          <w:rFonts w:ascii="Times New Roman" w:hAnsi="Times New Roman" w:cs="Times New Roman"/>
+          <w:b/>
+          <w:sz w:val="24"/>
+          <w:szCs w:val="24"/>
+        </w:rPr>
+      </w:pPr>
+      <w:r>
+        <w:rPr>
+          <w:rFonts w:ascii="Times New Roman" w:hAnsi="Times New Roman" w:cs="Times New Roman"/>
+          <w:b/>
+          <w:sz w:val="24"/>
+          <w:szCs w:val="24"/>
+        </w:rPr>
+        <w:t>216 WON</w:t>
+      </w:r>
+    </w:p>
+    <w:p>
+      <w:pPr>
+        <w:spacing w:line="360" w:lineRule="auto"/>
+        <w:ind w:firstLine="720"/>
+        <w:contextualSpacing/>
+        <w:rPr>
+          <w:rFonts w:ascii="Times New Roman" w:hAnsi="Times New Roman" w:cs="Times New Roman"/>
+          <w:sz w:val="24"/>
+          <w:szCs w:val="24"/>
+        </w:rPr>
+      </w:pPr>
+      <w:r>
+        <w:rPr>
+          <w:rFonts w:ascii="Times New Roman" w:hAnsi="Times New Roman" w:cs="Times New Roman"/>
+          <w:sz w:val="24"/>
+          <w:szCs w:val="24"/>
+        </w:rPr>
+        <w:t>The match has ended and the client has won</w:t>
+      </w:r>
+    </w:p>
+    <w:p>
+      <w:pPr>
+        <w:spacing w:line="360" w:lineRule="auto"/>
+        <w:ind w:firstLine="720"/>
+        <w:contextualSpacing/>
+        <w:rPr>
+          <w:rFonts w:ascii="Times New Roman" w:hAnsi="Times New Roman" w:cs="Times New Roman"/>
+          <w:b/>
+          <w:sz w:val="24"/>
+          <w:szCs w:val="24"/>
+        </w:rPr>
+      </w:pPr>
+    </w:p>
+    <w:p>
+      <w:pPr>
+        <w:spacing w:line="360" w:lineRule="auto"/>
+        <w:ind w:firstLine="720"/>
+        <w:contextualSpacing/>
+        <w:rPr>
+          <w:rFonts w:ascii="Times New Roman" w:hAnsi="Times New Roman" w:cs="Times New Roman"/>
+          <w:b/>
+          <w:sz w:val="24"/>
+          <w:szCs w:val="24"/>
+        </w:rPr>
+      </w:pPr>
+      <w:r>
+        <w:rPr>
+          <w:rFonts w:ascii="Times New Roman" w:hAnsi="Times New Roman" w:cs="Times New Roman"/>
+          <w:b/>
+          <w:sz w:val="24"/>
+          <w:szCs w:val="24"/>
+        </w:rPr>
+        <w:t>217 LOST</w:t>
+      </w:r>
+    </w:p>
+    <w:p>
+      <w:pPr>
+        <w:spacing w:line="360" w:lineRule="auto"/>
+        <w:ind w:firstLine="720"/>
+        <w:contextualSpacing/>
+        <w:rPr>
+          <w:rFonts w:ascii="Times New Roman" w:hAnsi="Times New Roman" w:cs="Times New Roman"/>
+          <w:sz w:val="24"/>
+          <w:szCs w:val="24"/>
+        </w:rPr>
+      </w:pPr>
+      <w:r>
+        <w:rPr>
+          <w:rFonts w:ascii="Times New Roman" w:hAnsi="Times New Roman" w:cs="Times New Roman"/>
+          <w:sz w:val="24"/>
+          <w:szCs w:val="24"/>
+        </w:rPr>
+        <w:t>The match has ended and the client has lost</w:t>
+      </w:r>
+    </w:p>
+    <w:p>
+      <w:pPr>
+        <w:spacing w:line="360" w:lineRule="auto"/>
+        <w:ind w:firstLine="720"/>
+        <w:contextualSpacing/>
+        <w:rPr>
+          <w:rFonts w:ascii="Times New Roman" w:hAnsi="Times New Roman" w:cs="Times New Roman"/>
+          <w:b/>
+          <w:sz w:val="24"/>
+          <w:szCs w:val="24"/>
+        </w:rPr>
+      </w:pPr>
+    </w:p>
+    <w:p>
+      <w:pPr>
+        <w:spacing w:line="360" w:lineRule="auto"/>
+        <w:ind w:firstLine="720"/>
+        <w:contextualSpacing/>
+        <w:rPr>
+          <w:rFonts w:ascii="Times New Roman" w:hAnsi="Times New Roman" w:cs="Times New Roman"/>
+          <w:b/>
+          <w:sz w:val="24"/>
+          <w:szCs w:val="24"/>
+        </w:rPr>
+      </w:pPr>
+      <w:r>
+        <w:rPr>
+          <w:rFonts w:ascii="Times New Roman" w:hAnsi="Times New Roman" w:cs="Times New Roman"/>
+          <w:b/>
+          <w:sz w:val="24"/>
+          <w:szCs w:val="24"/>
+        </w:rPr>
+        <w:t>218 TIED</w:t>
+      </w:r>
+    </w:p>
+    <w:p>
+      <w:pPr>
+        <w:spacing w:line="360" w:lineRule="auto"/>
+        <w:ind w:firstLine="720"/>
+        <w:contextualSpacing/>
+        <w:rPr>
+          <w:rFonts w:ascii="Times New Roman" w:hAnsi="Times New Roman" w:cs="Times New Roman"/>
+          <w:sz w:val="24"/>
+          <w:szCs w:val="24"/>
+        </w:rPr>
+      </w:pPr>
+      <w:r>
+        <w:rPr>
+          <w:rFonts w:ascii="Times New Roman" w:hAnsi="Times New Roman" w:cs="Times New Roman"/>
+          <w:sz w:val="24"/>
+          <w:szCs w:val="24"/>
+        </w:rPr>
+        <w:t>The match has ended and both clients tied</w:t>
+      </w:r>
+    </w:p>
+    <w:p>
+      <w:pPr>
+        <w:spacing w:line="360" w:lineRule="auto"/>
+        <w:ind w:firstLine="720"/>
+        <w:contextualSpacing/>
+        <w:rPr>
+          <w:rFonts w:ascii="Times New Roman" w:hAnsi="Times New Roman" w:cs="Times New Roman"/>
+          <w:sz w:val="24"/>
+          <w:szCs w:val="24"/>
+        </w:rPr>
+      </w:pPr>
+    </w:p>
+    <w:p>
+      <w:pPr>
+        <w:spacing w:line="360" w:lineRule="auto"/>
+        <w:ind w:firstLine="720"/>
+        <w:contextualSpacing/>
+        <w:rPr>
+          <w:rFonts w:ascii="Times New Roman" w:hAnsi="Times New Roman" w:cs="Times New Roman"/>
+          <w:b/>
+          <w:sz w:val="24"/>
+          <w:szCs w:val="24"/>
+        </w:rPr>
+      </w:pPr>
+      <w:r>
+        <w:rPr>
+          <w:rFonts w:ascii="Times New Roman" w:hAnsi="Times New Roman" w:cs="Times New Roman"/>
+          <w:b/>
+          <w:sz w:val="24"/>
+          <w:szCs w:val="24"/>
+        </w:rPr>
+        <w:t>219 NAME</w:t>
+      </w:r>
+    </w:p>
+    <w:p>
+      <w:pPr>
+        <w:spacing w:line="360" w:lineRule="auto"/>
+        <w:ind w:firstLine="720"/>
+        <w:contextualSpacing/>
+        <w:rPr>
+          <w:rFonts w:ascii="Times New Roman" w:hAnsi="Times New Roman" w:cs="Times New Roman"/>
+          <w:sz w:val="24"/>
+          <w:szCs w:val="24"/>
+        </w:rPr>
+      </w:pPr>
+      <w:r>
+        <w:rPr>
+          <w:rFonts w:ascii="Times New Roman" w:hAnsi="Times New Roman" w:cs="Times New Roman"/>
+          <w:sz w:val="24"/>
+          <w:szCs w:val="24"/>
+        </w:rPr>
+        <w:t>Contains the name of the opponent player</w:t>
+      </w:r>
+    </w:p>
+    <w:p>
+      <w:pPr>
+        <w:spacing w:line="360" w:lineRule="auto"/>
+        <w:ind w:firstLine="720"/>
+        <w:contextualSpacing/>
+        <w:rPr>
+          <w:rFonts w:ascii="Times New Roman" w:hAnsi="Times New Roman" w:cs="Times New Roman"/>
+          <w:b/>
+          <w:sz w:val="24"/>
+          <w:szCs w:val="24"/>
+        </w:rPr>
+      </w:pPr>
+    </w:p>
+    <w:p>
+      <w:pPr>
+        <w:spacing w:line="360" w:lineRule="auto"/>
+        <w:ind w:firstLine="720"/>
+        <w:contextualSpacing/>
+        <w:rPr>
+          <w:rFonts w:ascii="Times New Roman" w:hAnsi="Times New Roman" w:cs="Times New Roman"/>
+          <w:b/>
+          <w:sz w:val="24"/>
+          <w:szCs w:val="24"/>
+        </w:rPr>
+      </w:pPr>
+      <w:r>
+        <w:rPr>
+          <w:rFonts w:ascii="Times New Roman" w:hAnsi="Times New Roman" w:cs="Times New Roman"/>
+          <w:b/>
+          <w:sz w:val="24"/>
+          <w:szCs w:val="24"/>
+        </w:rPr>
+        <w:t>220 LEFT</w:t>
+      </w:r>
+    </w:p>
+    <w:p>
+      <w:pPr>
+        <w:spacing w:line="360" w:lineRule="auto"/>
+        <w:ind w:firstLine="720"/>
+        <w:contextualSpacing/>
+        <w:rPr>
+          <w:rFonts w:ascii="Times New Roman" w:hAnsi="Times New Roman" w:cs="Times New Roman"/>
+          <w:sz w:val="24"/>
+          <w:szCs w:val="24"/>
+        </w:rPr>
+      </w:pPr>
+      <w:r>
+        <w:rPr>
+          <w:rFonts w:ascii="Times New Roman" w:hAnsi="Times New Roman" w:cs="Times New Roman"/>
+          <w:sz w:val="24"/>
+          <w:szCs w:val="24"/>
+        </w:rPr>
+        <w:t>The opponent player has left the match, and the match has ended.</w:t>
+      </w:r>
+    </w:p>
+    <w:p>
+      <w:pPr>
+        <w:spacing w:line="360" w:lineRule="auto"/>
+        <w:ind w:firstLine="720"/>
+        <w:contextualSpacing/>
+        <w:rPr>
+          <w:rFonts w:ascii="Times New Roman" w:hAnsi="Times New Roman" w:cs="Times New Roman"/>
+          <w:b/>
+          <w:sz w:val="24"/>
+          <w:szCs w:val="24"/>
+        </w:rPr>
+      </w:pPr>
+    </w:p>
+    <w:p>
+      <w:pPr>
+        <w:spacing w:line="360" w:lineRule="auto"/>
+        <w:ind w:firstLine="720"/>
+        <w:contextualSpacing/>
+        <w:rPr>
+          <w:rFonts w:ascii="Times New Roman" w:hAnsi="Times New Roman" w:cs="Times New Roman"/>
+          <w:b/>
+          <w:sz w:val="24"/>
+          <w:szCs w:val="24"/>
+        </w:rPr>
+      </w:pPr>
+      <w:r>
+        <w:rPr>
+          <w:rFonts w:ascii="Times New Roman" w:hAnsi="Times New Roman" w:cs="Times New Roman"/>
+          <w:b/>
+          <w:sz w:val="24"/>
+          <w:szCs w:val="24"/>
+        </w:rPr>
+        <w:t>221 DISPLAY</w:t>
+      </w:r>
+    </w:p>
+    <w:p>
+      <w:pPr>
+        <w:spacing w:line="360" w:lineRule="auto"/>
+        <w:ind w:firstLine="720"/>
+        <w:contextualSpacing/>
+        <w:rPr>
+          <w:rFonts w:ascii="Times New Roman" w:hAnsi="Times New Roman" w:cs="Times New Roman"/>
+          <w:sz w:val="24"/>
+          <w:szCs w:val="24"/>
+        </w:rPr>
+      </w:pPr>
+      <w:r>
+        <w:rPr>
+          <w:rFonts w:ascii="Times New Roman" w:hAnsi="Times New Roman" w:cs="Times New Roman"/>
+          <w:sz w:val="24"/>
+          <w:szCs w:val="24"/>
+        </w:rPr>
+        <w:t>The game board has been updated. Contains the status of the game board.</w:t>
+      </w:r>
+    </w:p>
+    <w:p>
+      <w:pPr>
+        <w:spacing w:line="360" w:lineRule="auto"/>
+        <w:ind w:firstLine="720"/>
+        <w:contextualSpacing/>
+        <w:rPr>
+          <w:rFonts w:ascii="Times New Roman" w:hAnsi="Times New Roman" w:cs="Times New Roman"/>
+          <w:sz w:val="24"/>
+          <w:szCs w:val="24"/>
+        </w:rPr>
+      </w:pPr>
+    </w:p>
+    <w:p>
+      <w:pPr>
+        <w:spacing w:line="360" w:lineRule="auto"/>
+        <w:ind w:firstLine="720"/>
+        <w:contextualSpacing/>
+        <w:rPr>
+          <w:rFonts w:ascii="Times New Roman" w:hAnsi="Times New Roman" w:cs="Times New Roman"/>
+          <w:b/>
+          <w:sz w:val="24"/>
+          <w:szCs w:val="24"/>
+        </w:rPr>
+      </w:pPr>
+      <w:r>
+        <w:rPr>
+          <w:rFonts w:ascii="Times New Roman" w:hAnsi="Times New Roman" w:cs="Times New Roman"/>
+          <w:b/>
+          <w:sz w:val="24"/>
+          <w:szCs w:val="24"/>
+        </w:rPr>
+        <w:t>222 WHO</w:t>
+      </w:r>
+    </w:p>
+    <w:p>
+      <w:pPr>
+        <w:spacing w:line="360" w:lineRule="auto"/>
+        <w:ind w:firstLine="720"/>
+        <w:contextualSpacing/>
+        <w:rPr>
+          <w:rFonts w:ascii="Times New Roman" w:hAnsi="Times New Roman" w:cs="Times New Roman"/>
+          <w:b/>
+          <w:sz w:val="24"/>
+          <w:szCs w:val="24"/>
+        </w:rPr>
+      </w:pPr>
+    </w:p>
+    <w:p>
+      <w:pPr>
+        <w:spacing w:line="360" w:lineRule="auto"/>
+        <w:ind w:firstLine="720"/>
+        <w:contextualSpacing/>
+        <w:rPr>
+          <w:rFonts w:ascii="Times New Roman" w:hAnsi="Times New Roman" w:cs="Times New Roman"/>
+          <w:b/>
+          <w:sz w:val="24"/>
+          <w:szCs w:val="24"/>
+        </w:rPr>
+      </w:pPr>
+      <w:r>
+        <w:rPr>
+          <w:rFonts w:ascii="Times New Roman" w:hAnsi="Times New Roman" w:cs="Times New Roman"/>
+          <w:b/>
+          <w:sz w:val="24"/>
+          <w:szCs w:val="24"/>
+        </w:rPr>
+        <w:t>223 GAMES</w:t>
+      </w:r>
+    </w:p>
+    <w:p>
+      <w:pPr>
+        <w:spacing w:line="360" w:lineRule="auto"/>
+        <w:ind w:firstLine="720"/>
+        <w:contextualSpacing/>
+        <w:rPr>
+          <w:rFonts w:ascii="Times New Roman" w:hAnsi="Times New Roman" w:cs="Times New Roman"/>
+          <w:b/>
+          <w:sz w:val="24"/>
+          <w:szCs w:val="24"/>
+        </w:rPr>
+      </w:pPr>
+    </w:p>
+    <w:p>
+      <w:pPr>
+        <w:spacing w:line="360" w:lineRule="auto"/>
+        <w:ind w:firstLine="720"/>
+        <w:contextualSpacing/>
+        <w:rPr>
+          <w:rFonts w:ascii="Times New Roman" w:hAnsi="Times New Roman" w:cs="Times New Roman"/>
+          <w:b/>
+          <w:sz w:val="24"/>
+          <w:szCs w:val="24"/>
+        </w:rPr>
+      </w:pPr>
+      <w:r>
+        <w:rPr>
+          <w:rFonts w:ascii="Times New Roman" w:hAnsi="Times New Roman" w:cs="Times New Roman"/>
+          <w:b/>
+          <w:sz w:val="24"/>
+          <w:szCs w:val="24"/>
+        </w:rPr>
+        <w:t>224 PLAY</w:t>
+      </w:r>
+    </w:p>
+    <w:p>
+      <w:pPr>
+        <w:spacing w:line="360" w:lineRule="auto"/>
+        <w:ind w:firstLine="720"/>
+        <w:contextualSpacing/>
+        <w:rPr>
+          <w:rFonts w:ascii="Times New Roman" w:hAnsi="Times New Roman" w:cs="Times New Roman"/>
+          <w:b/>
+          <w:sz w:val="24"/>
+          <w:szCs w:val="24"/>
+        </w:rPr>
+      </w:pPr>
+    </w:p>
+    <w:p>
+      <w:pPr>
+        <w:spacing w:line="360" w:lineRule="auto"/>
+        <w:ind w:firstLine="720"/>
+        <w:contextualSpacing/>
+        <w:rPr>
+          <w:rFonts w:ascii="Times New Roman" w:hAnsi="Times New Roman" w:cs="Times New Roman"/>
+          <w:b/>
+          <w:sz w:val="24"/>
+          <w:szCs w:val="24"/>
+        </w:rPr>
+      </w:pPr>
+      <w:r>
+        <w:rPr>
+          <w:rFonts w:ascii="Times New Roman" w:hAnsi="Times New Roman" w:cs="Times New Roman"/>
+          <w:b/>
+          <w:sz w:val="24"/>
+          <w:szCs w:val="24"/>
+        </w:rPr>
+        <w:t>400 ERROR</w:t>
+      </w:r>
+    </w:p>
+    <w:p>
+      <w:pPr>
+        <w:spacing w:line="360" w:lineRule="auto"/>
+        <w:contextualSpacing/>
+        <w:rPr>
+          <w:rFonts w:ascii="Times New Roman" w:hAnsi="Times New Roman" w:cs="Times New Roman"/>
+          <w:sz w:val="24"/>
+          <w:szCs w:val="24"/>
+        </w:rPr>
+      </w:pPr>
+    </w:p>
+    <w:p>
+      <w:pPr>
+        <w:spacing w:line="360" w:lineRule="auto"/>
+        <w:contextualSpacing/>
+        <w:rPr>
+          <w:rFonts w:ascii="Times New Roman" w:hAnsi="Times New Roman" w:cs="Times New Roman"/>
+          <w:b/>
+          <w:sz w:val="24"/>
+          <w:szCs w:val="24"/>
+        </w:rPr>
+      </w:pPr>
+    </w:p>
+    <w:p>
+      <w:pPr>
+        <w:spacing w:line="360" w:lineRule="auto"/>
+        <w:contextualSpacing/>
+        <w:rPr>
+          <w:rFonts w:ascii="Times New Roman" w:hAnsi="Times New Roman" w:cs="Times New Roman"/>
+          <w:b/>
+          <w:sz w:val="24"/>
+          <w:szCs w:val="24"/>
+        </w:rPr>
+      </w:pPr>
+    </w:p>
+    <w:p>
+      <w:pPr>
+        <w:spacing w:line="360" w:lineRule="auto"/>
+        <w:contextualSpacing/>
+        <w:jc w:val="center"/>
+        <w:rPr>
+          <w:rFonts w:ascii="Times New Roman" w:hAnsi="Times New Roman" w:cs="Times New Roman"/>
+          <w:b/>
+          <w:sz w:val="24"/>
+          <w:szCs w:val="24"/>
+        </w:rPr>
+      </w:pPr>
+      <w:r>
+        <w:rPr>
+          <w:rFonts w:ascii="Times New Roman" w:hAnsi="Times New Roman" w:cs="Times New Roman"/>
+          <w:b/>
+          <w:sz w:val="24"/>
+          <w:szCs w:val="24"/>
+        </w:rPr>
+        <w:lastRenderedPageBreak/>
         <w:t>REVERSE TIC-TAC-TOE SERVER</w:t>
       </w:r>
     </w:p>
@@ -2085,6 +2671,66 @@
         <w:contextualSpacing/>
         <w:rPr>
           <w:rFonts w:ascii="Times New Roman" w:hAnsi="Times New Roman" w:cs="Times New Roman"/>
+          <w:b/>
+          <w:sz w:val="24"/>
+          <w:szCs w:val="24"/>
+        </w:rPr>
+      </w:pPr>
+      <w:r>
+        <w:rPr>
+          <w:rFonts w:ascii="Times New Roman" w:hAnsi="Times New Roman" w:cs="Times New Roman"/>
+          <w:b/>
+          <w:sz w:val="24"/>
+          <w:szCs w:val="24"/>
+        </w:rPr>
+        <w:t>LANGUAGE</w:t>
+      </w:r>
+    </w:p>
+    <w:p>
+      <w:pPr>
+        <w:spacing w:line="360" w:lineRule="auto"/>
+        <w:contextualSpacing/>
+        <w:rPr>
+          <w:rFonts w:ascii="Times New Roman" w:hAnsi="Times New Roman" w:cs="Times New Roman"/>
+          <w:sz w:val="24"/>
+          <w:szCs w:val="24"/>
+        </w:rPr>
+      </w:pPr>
+      <w:r>
+        <w:rPr>
+          <w:rFonts w:ascii="Times New Roman" w:hAnsi="Times New Roman" w:cs="Times New Roman"/>
+          <w:b/>
+          <w:sz w:val="24"/>
+          <w:szCs w:val="24"/>
+        </w:rPr>
+        <w:tab/>
+      </w:r>
+      <w:r>
+        <w:rPr>
+          <w:rFonts w:ascii="Times New Roman" w:hAnsi="Times New Roman" w:cs="Times New Roman"/>
+          <w:sz w:val="24"/>
+          <w:szCs w:val="24"/>
+        </w:rPr>
+        <w:t>Python 3.5</w:t>
+      </w:r>
+    </w:p>
+    <w:p>
+      <w:pPr>
+        <w:spacing w:line="360" w:lineRule="auto"/>
+        <w:contextualSpacing/>
+        <w:rPr>
+          <w:rFonts w:ascii="Times New Roman" w:hAnsi="Times New Roman" w:cs="Times New Roman"/>
+          <w:sz w:val="24"/>
+          <w:szCs w:val="24"/>
+        </w:rPr>
+      </w:pPr>
+    </w:p>
+    <w:p>
+      <w:pPr>
+        <w:spacing w:line="360" w:lineRule="auto"/>
+        <w:contextualSpacing/>
+        <w:rPr>
+          <w:rFonts w:ascii="Times New Roman" w:hAnsi="Times New Roman" w:cs="Times New Roman"/>
           <w:sz w:val="24"/>
           <w:szCs w:val="24"/>
         </w:rPr>
@@ -2154,23 +2800,66 @@
     <w:p>
       <w:pPr>
         <w:spacing w:line="360" w:lineRule="auto"/>
+        <w:contextualSpacing/>
+        <w:rPr>
+          <w:rFonts w:ascii="Times New Roman" w:hAnsi="Times New Roman" w:cs="Times New Roman"/>
+          <w:b/>
+          <w:sz w:val="24"/>
+          <w:szCs w:val="24"/>
+        </w:rPr>
+      </w:pPr>
+      <w:r>
+        <w:rPr>
+          <w:rFonts w:ascii="Times New Roman" w:hAnsi="Times New Roman" w:cs="Times New Roman"/>
+          <w:b/>
+          <w:sz w:val="24"/>
+          <w:szCs w:val="24"/>
+        </w:rPr>
+        <w:t>SERVER CLASS</w:t>
+      </w:r>
+    </w:p>
+    <w:p>
+      <w:pPr>
+        <w:spacing w:line="360" w:lineRule="auto"/>
         <w:ind w:left="720"/>
         <w:contextualSpacing/>
         <w:rPr>
           <w:rFonts w:ascii="Times New Roman" w:hAnsi="Times New Roman" w:cs="Times New Roman"/>
-          <w:b/>
-          <w:sz w:val="24"/>
-          <w:szCs w:val="24"/>
-        </w:rPr>
-      </w:pPr>
-      <w:r>
-        <w:rPr>
-          <w:rFonts w:ascii="Times New Roman" w:hAnsi="Times New Roman" w:cs="Times New Roman"/>
-          <w:b/>
-          <w:sz w:val="24"/>
-          <w:szCs w:val="24"/>
-        </w:rPr>
-        <w:t>SERVER CLASS</w:t>
+          <w:sz w:val="24"/>
+          <w:szCs w:val="24"/>
+        </w:rPr>
+      </w:pPr>
+      <w:r>
+        <w:rPr>
+          <w:rFonts w:ascii="Times New Roman" w:hAnsi="Times New Roman" w:cs="Times New Roman"/>
+          <w:sz w:val="24"/>
+          <w:szCs w:val="24"/>
+        </w:rPr>
+        <w:t>The server class</w:t>
+      </w:r>
+      <w:r>
+        <w:rPr>
+          <w:rFonts w:ascii="Times New Roman" w:hAnsi="Times New Roman" w:cs="Times New Roman"/>
+          <w:sz w:val="24"/>
+          <w:szCs w:val="24"/>
+        </w:rPr>
+        <w:t xml:space="preserve"> contains</w:t>
+      </w:r>
+      <w:r>
+        <w:rPr>
+          <w:rFonts w:ascii="Times New Roman" w:hAnsi="Times New Roman" w:cs="Times New Roman"/>
+          <w:sz w:val="24"/>
+          <w:szCs w:val="24"/>
+        </w:rPr>
+        <w:t xml:space="preserve"> global variables for each of the pr</w:t>
+      </w:r>
+      <w:r>
+        <w:rPr>
+          <w:rFonts w:ascii="Times New Roman" w:hAnsi="Times New Roman" w:cs="Times New Roman"/>
+          <w:sz w:val="24"/>
+          <w:szCs w:val="24"/>
+        </w:rPr>
+        <w:t>otocol methods and status codes, which can be found in section 1.1 and 1.2 in this documentation, as well as local variables:</w:t>
       </w:r>
     </w:p>
     <w:p>
@@ -2184,37 +2873,585 @@
           <w:szCs w:val="24"/>
         </w:rPr>
       </w:pPr>
-      <w:r>
-        <w:rPr>
-          <w:rFonts w:ascii="Times New Roman" w:hAnsi="Times New Roman" w:cs="Times New Roman"/>
-          <w:sz w:val="24"/>
-          <w:szCs w:val="24"/>
-        </w:rPr>
-        <w:t>The server class</w:t>
-      </w:r>
-      <w:r>
-        <w:rPr>
-          <w:rFonts w:ascii="Times New Roman" w:hAnsi="Times New Roman" w:cs="Times New Roman"/>
-          <w:sz w:val="24"/>
-          <w:szCs w:val="24"/>
-        </w:rPr>
-        <w:t xml:space="preserve"> contains</w:t>
-      </w:r>
-      <w:r>
-        <w:rPr>
-          <w:rFonts w:ascii="Times New Roman" w:hAnsi="Times New Roman" w:cs="Times New Roman"/>
-          <w:sz w:val="24"/>
-          <w:szCs w:val="24"/>
-        </w:rPr>
-        <w:t xml:space="preserve"> global variables for each of the pr</w:t>
-      </w:r>
-      <w:r>
-        <w:rPr>
-          <w:rFonts w:ascii="Times New Roman" w:hAnsi="Times New Roman" w:cs="Times New Roman"/>
-          <w:sz w:val="24"/>
-          <w:szCs w:val="24"/>
-        </w:rPr>
-        <w:t>otocol methods and status codes, which can be found in section 1.1 and 1.2 in this documentation, as well as local variables:</w:t>
+      <w:proofErr w:type="spellStart"/>
+      <w:r>
+        <w:rPr>
+          <w:rFonts w:ascii="Times New Roman" w:hAnsi="Times New Roman" w:cs="Times New Roman"/>
+          <w:sz w:val="24"/>
+          <w:szCs w:val="24"/>
+        </w:rPr>
+        <w:t>numPlayers</w:t>
+      </w:r>
+      <w:proofErr w:type="spellEnd"/>
+      <w:r>
+        <w:rPr>
+          <w:rFonts w:ascii="Times New Roman" w:hAnsi="Times New Roman" w:cs="Times New Roman"/>
+          <w:sz w:val="24"/>
+          <w:szCs w:val="24"/>
+        </w:rPr>
+        <w:tab/>
+        <w:t>the number of players waiting for or in an active game</w:t>
+      </w:r>
+    </w:p>
+    <w:p>
+      <w:pPr>
+        <w:spacing w:line="360" w:lineRule="auto"/>
+        <w:ind w:left="2160" w:hanging="1440"/>
+        <w:contextualSpacing/>
+        <w:rPr>
+          <w:rFonts w:ascii="Times New Roman" w:hAnsi="Times New Roman" w:cs="Times New Roman"/>
+          <w:sz w:val="24"/>
+          <w:szCs w:val="24"/>
+        </w:rPr>
+      </w:pPr>
+      <w:proofErr w:type="spellStart"/>
+      <w:r>
+        <w:rPr>
+          <w:rFonts w:ascii="Times New Roman" w:hAnsi="Times New Roman" w:cs="Times New Roman"/>
+          <w:sz w:val="24"/>
+          <w:szCs w:val="24"/>
+        </w:rPr>
+        <w:t>nameList</w:t>
+      </w:r>
+      <w:proofErr w:type="spellEnd"/>
+      <w:r>
+        <w:rPr>
+          <w:rFonts w:ascii="Times New Roman" w:hAnsi="Times New Roman" w:cs="Times New Roman"/>
+          <w:sz w:val="24"/>
+          <w:szCs w:val="24"/>
+        </w:rPr>
+        <w:tab/>
+        <w:t>a list of IDs of current players; used to check if an ID is available for login</w:t>
+      </w:r>
+    </w:p>
+    <w:p>
+      <w:pPr>
+        <w:spacing w:line="360" w:lineRule="auto"/>
+        <w:ind w:left="2160" w:hanging="1440"/>
+        <w:contextualSpacing/>
+        <w:rPr>
+          <w:rFonts w:ascii="Times New Roman" w:hAnsi="Times New Roman" w:cs="Times New Roman"/>
+          <w:sz w:val="24"/>
+          <w:szCs w:val="24"/>
+        </w:rPr>
+      </w:pPr>
+      <w:r>
+        <w:rPr>
+          <w:rFonts w:ascii="Times New Roman" w:hAnsi="Times New Roman" w:cs="Times New Roman"/>
+          <w:sz w:val="24"/>
+          <w:szCs w:val="24"/>
+        </w:rPr>
+        <w:t>player1</w:t>
+      </w:r>
+      <w:r>
+        <w:rPr>
+          <w:rFonts w:ascii="Times New Roman" w:hAnsi="Times New Roman" w:cs="Times New Roman"/>
+          <w:sz w:val="24"/>
+          <w:szCs w:val="24"/>
+        </w:rPr>
+        <w:tab/>
+        <w:t>a P</w:t>
+      </w:r>
+      <w:r>
+        <w:rPr>
+          <w:rFonts w:ascii="Times New Roman" w:hAnsi="Times New Roman" w:cs="Times New Roman"/>
+          <w:sz w:val="24"/>
+          <w:szCs w:val="24"/>
+        </w:rPr>
+        <w:t>layer object to represent the first player in a match</w:t>
+      </w:r>
+    </w:p>
+    <w:p>
+      <w:pPr>
+        <w:spacing w:line="360" w:lineRule="auto"/>
+        <w:ind w:left="2160" w:hanging="1440"/>
+        <w:contextualSpacing/>
+        <w:rPr>
+          <w:rFonts w:ascii="Times New Roman" w:hAnsi="Times New Roman" w:cs="Times New Roman"/>
+          <w:sz w:val="24"/>
+          <w:szCs w:val="24"/>
+        </w:rPr>
+      </w:pPr>
+      <w:r>
+        <w:rPr>
+          <w:rFonts w:ascii="Times New Roman" w:hAnsi="Times New Roman" w:cs="Times New Roman"/>
+          <w:sz w:val="24"/>
+          <w:szCs w:val="24"/>
+        </w:rPr>
+        <w:t>player2</w:t>
+      </w:r>
+      <w:r>
+        <w:rPr>
+          <w:rFonts w:ascii="Times New Roman" w:hAnsi="Times New Roman" w:cs="Times New Roman"/>
+          <w:sz w:val="24"/>
+          <w:szCs w:val="24"/>
+        </w:rPr>
+        <w:tab/>
+        <w:t>a P</w:t>
+      </w:r>
+      <w:r>
+        <w:rPr>
+          <w:rFonts w:ascii="Times New Roman" w:hAnsi="Times New Roman" w:cs="Times New Roman"/>
+          <w:sz w:val="24"/>
+          <w:szCs w:val="24"/>
+        </w:rPr>
+        <w:t>layer object to represent the second player in a match</w:t>
+      </w:r>
+    </w:p>
+    <w:p>
+      <w:pPr>
+        <w:spacing w:line="360" w:lineRule="auto"/>
+        <w:ind w:left="2160" w:hanging="1440"/>
+        <w:contextualSpacing/>
+        <w:rPr>
+          <w:rFonts w:ascii="Times New Roman" w:hAnsi="Times New Roman" w:cs="Times New Roman"/>
+          <w:sz w:val="24"/>
+          <w:szCs w:val="24"/>
+        </w:rPr>
+      </w:pPr>
+      <w:r>
+        <w:rPr>
+          <w:rFonts w:ascii="Times New Roman" w:hAnsi="Times New Roman" w:cs="Times New Roman"/>
+          <w:sz w:val="24"/>
+          <w:szCs w:val="24"/>
+        </w:rPr>
+        <w:t>game</w:t>
+      </w:r>
+      <w:r>
+        <w:rPr>
+          <w:rFonts w:ascii="Times New Roman" w:hAnsi="Times New Roman" w:cs="Times New Roman"/>
+          <w:sz w:val="24"/>
+          <w:szCs w:val="24"/>
+        </w:rPr>
+        <w:tab/>
+        <w:t>a G</w:t>
+      </w:r>
+      <w:r>
+        <w:rPr>
+          <w:rFonts w:ascii="Times New Roman" w:hAnsi="Times New Roman" w:cs="Times New Roman"/>
+          <w:sz w:val="24"/>
+          <w:szCs w:val="24"/>
+        </w:rPr>
+        <w:t>ame object to represent status of the match</w:t>
+      </w:r>
+    </w:p>
+    <w:p>
+      <w:pPr>
+        <w:spacing w:line="360" w:lineRule="auto"/>
+        <w:contextualSpacing/>
+        <w:rPr>
+          <w:rFonts w:ascii="Times New Roman" w:hAnsi="Times New Roman" w:cs="Times New Roman"/>
+          <w:sz w:val="24"/>
+          <w:szCs w:val="24"/>
+        </w:rPr>
+      </w:pPr>
+    </w:p>
+    <w:p>
+      <w:pPr>
+        <w:spacing w:line="360" w:lineRule="auto"/>
+        <w:contextualSpacing/>
+        <w:rPr>
+          <w:rFonts w:ascii="Times New Roman" w:hAnsi="Times New Roman" w:cs="Times New Roman"/>
+          <w:sz w:val="24"/>
+          <w:szCs w:val="24"/>
+        </w:rPr>
+      </w:pPr>
+      <w:r>
+        <w:rPr>
+          <w:rFonts w:ascii="Times New Roman" w:hAnsi="Times New Roman" w:cs="Times New Roman"/>
+          <w:sz w:val="24"/>
+          <w:szCs w:val="24"/>
+        </w:rPr>
+        <w:tab/>
+        <w:t xml:space="preserve">The server class runs an indefinite loop, accepting all connections and returning a “200 </w:t>
+      </w:r>
+      <w:r>
+        <w:rPr>
+          <w:rFonts w:ascii="Times New Roman" w:hAnsi="Times New Roman" w:cs="Times New Roman"/>
+          <w:sz w:val="24"/>
+          <w:szCs w:val="24"/>
+        </w:rPr>
+        <w:tab/>
+        <w:t>OK” protocol message to connected clients upon connecting.</w:t>
+      </w:r>
+      <w:r>
+        <w:rPr>
+          <w:rFonts w:ascii="Times New Roman" w:hAnsi="Times New Roman" w:cs="Times New Roman"/>
+          <w:sz w:val="24"/>
+          <w:szCs w:val="24"/>
+        </w:rPr>
+        <w:t xml:space="preserve"> In each loop, the server </w:t>
+      </w:r>
+      <w:r>
+        <w:rPr>
+          <w:rFonts w:ascii="Times New Roman" w:hAnsi="Times New Roman" w:cs="Times New Roman"/>
+          <w:sz w:val="24"/>
+          <w:szCs w:val="24"/>
+        </w:rPr>
+        <w:tab/>
+        <w:t xml:space="preserve">waits for two clients to log into to the server. </w:t>
+      </w:r>
+      <w:r>
+        <w:rPr>
+          <w:rFonts w:ascii="Times New Roman" w:hAnsi="Times New Roman" w:cs="Times New Roman"/>
+          <w:sz w:val="24"/>
+          <w:szCs w:val="24"/>
+        </w:rPr>
+        <w:tab/>
+      </w:r>
+    </w:p>
+    <w:p>
+      <w:pPr>
+        <w:spacing w:line="360" w:lineRule="auto"/>
+        <w:ind w:firstLine="720"/>
+        <w:contextualSpacing/>
+        <w:rPr>
+          <w:rFonts w:ascii="Times New Roman" w:hAnsi="Times New Roman" w:cs="Times New Roman"/>
+          <w:sz w:val="24"/>
+          <w:szCs w:val="24"/>
+        </w:rPr>
+      </w:pPr>
+      <w:r>
+        <w:rPr>
+          <w:rFonts w:ascii="Times New Roman" w:hAnsi="Times New Roman" w:cs="Times New Roman"/>
+          <w:sz w:val="24"/>
+          <w:szCs w:val="24"/>
+        </w:rPr>
+        <w:t>Clients log into the server by sending a “210 LOGIN” protocol message, after which the</w:t>
+      </w:r>
+      <w:r>
+        <w:rPr>
+          <w:rFonts w:ascii="Times New Roman" w:hAnsi="Times New Roman" w:cs="Times New Roman"/>
+          <w:sz w:val="24"/>
+          <w:szCs w:val="24"/>
+        </w:rPr>
+        <w:tab/>
+      </w:r>
+      <w:r>
+        <w:rPr>
+          <w:rFonts w:ascii="Times New Roman" w:hAnsi="Times New Roman" w:cs="Times New Roman"/>
+          <w:sz w:val="24"/>
+          <w:szCs w:val="24"/>
+        </w:rPr>
+        <w:tab/>
+      </w:r>
+      <w:r>
+        <w:rPr>
+          <w:rFonts w:ascii="Times New Roman" w:hAnsi="Times New Roman" w:cs="Times New Roman"/>
+          <w:sz w:val="24"/>
+          <w:szCs w:val="24"/>
+        </w:rPr>
+        <w:t xml:space="preserve"> server</w:t>
+      </w:r>
+      <w:r>
+        <w:rPr>
+          <w:rFonts w:ascii="Times New Roman" w:hAnsi="Times New Roman" w:cs="Times New Roman"/>
+          <w:sz w:val="24"/>
+          <w:szCs w:val="24"/>
+        </w:rPr>
+        <w:t xml:space="preserve"> </w:t>
+      </w:r>
+      <w:r>
+        <w:rPr>
+          <w:rFonts w:ascii="Times New Roman" w:hAnsi="Times New Roman" w:cs="Times New Roman"/>
+          <w:sz w:val="24"/>
+          <w:szCs w:val="24"/>
+        </w:rPr>
+        <w:t xml:space="preserve">checks to see if the ID associated with the login message is available. If it is </w:t>
+      </w:r>
+      <w:r>
+        <w:rPr>
+          <w:rFonts w:ascii="Times New Roman" w:hAnsi="Times New Roman" w:cs="Times New Roman"/>
+          <w:sz w:val="24"/>
+          <w:szCs w:val="24"/>
+        </w:rPr>
+        <w:tab/>
+      </w:r>
+      <w:r>
+        <w:rPr>
+          <w:rFonts w:ascii="Times New Roman" w:hAnsi="Times New Roman" w:cs="Times New Roman"/>
+          <w:sz w:val="24"/>
+          <w:szCs w:val="24"/>
+        </w:rPr>
+        <w:t xml:space="preserve">available, the server increments the number of </w:t>
+      </w:r>
+      <w:r>
+        <w:rPr>
+          <w:rFonts w:ascii="Times New Roman" w:hAnsi="Times New Roman" w:cs="Times New Roman"/>
+          <w:sz w:val="24"/>
+          <w:szCs w:val="24"/>
+        </w:rPr>
+        <w:t>players and instantiates a P</w:t>
+      </w:r>
+      <w:r>
+        <w:rPr>
+          <w:rFonts w:ascii="Times New Roman" w:hAnsi="Times New Roman" w:cs="Times New Roman"/>
+          <w:sz w:val="24"/>
+          <w:szCs w:val="24"/>
+        </w:rPr>
+        <w:t>layer object</w:t>
+      </w:r>
+      <w:r>
+        <w:rPr>
+          <w:rFonts w:ascii="Times New Roman" w:hAnsi="Times New Roman" w:cs="Times New Roman"/>
+          <w:sz w:val="24"/>
+          <w:szCs w:val="24"/>
+        </w:rPr>
+        <w:t xml:space="preserve"> </w:t>
+      </w:r>
+      <w:r>
+        <w:rPr>
+          <w:rFonts w:ascii="Times New Roman" w:hAnsi="Times New Roman" w:cs="Times New Roman"/>
+          <w:sz w:val="24"/>
+          <w:szCs w:val="24"/>
+        </w:rPr>
+        <w:tab/>
+        <w:t>with an ‘available’ status</w:t>
+      </w:r>
+      <w:r>
+        <w:rPr>
+          <w:rFonts w:ascii="Times New Roman" w:hAnsi="Times New Roman" w:cs="Times New Roman"/>
+          <w:sz w:val="24"/>
+          <w:szCs w:val="24"/>
+        </w:rPr>
+        <w:t xml:space="preserve"> to represent the player. Otherwise, the server sends a “400 </w:t>
+      </w:r>
+      <w:r>
+        <w:rPr>
+          <w:rFonts w:ascii="Times New Roman" w:hAnsi="Times New Roman" w:cs="Times New Roman"/>
+          <w:sz w:val="24"/>
+          <w:szCs w:val="24"/>
+        </w:rPr>
+        <w:tab/>
+      </w:r>
+      <w:r>
+        <w:rPr>
+          <w:rFonts w:ascii="Times New Roman" w:hAnsi="Times New Roman" w:cs="Times New Roman"/>
+          <w:sz w:val="24"/>
+          <w:szCs w:val="24"/>
+        </w:rPr>
+        <w:t xml:space="preserve">ERROR” protocol message back to the client. All other protocol messages during this </w:t>
+      </w:r>
+      <w:r>
+        <w:rPr>
+          <w:rFonts w:ascii="Times New Roman" w:hAnsi="Times New Roman" w:cs="Times New Roman"/>
+          <w:sz w:val="24"/>
+          <w:szCs w:val="24"/>
+        </w:rPr>
+        <w:tab/>
+      </w:r>
+      <w:r>
+        <w:rPr>
+          <w:rFonts w:ascii="Times New Roman" w:hAnsi="Times New Roman" w:cs="Times New Roman"/>
+          <w:sz w:val="24"/>
+          <w:szCs w:val="24"/>
+        </w:rPr>
+        <w:t xml:space="preserve">time are rejected and the server sends a “400 ERROR” protocol message back to the </w:t>
+      </w:r>
+      <w:r>
+        <w:rPr>
+          <w:rFonts w:ascii="Times New Roman" w:hAnsi="Times New Roman" w:cs="Times New Roman"/>
+          <w:sz w:val="24"/>
+          <w:szCs w:val="24"/>
+        </w:rPr>
+        <w:tab/>
+      </w:r>
+      <w:r>
+        <w:rPr>
+          <w:rFonts w:ascii="Times New Roman" w:hAnsi="Times New Roman" w:cs="Times New Roman"/>
+          <w:sz w:val="24"/>
+          <w:szCs w:val="24"/>
+        </w:rPr>
+        <w:t xml:space="preserve">client. </w:t>
+      </w:r>
+    </w:p>
+    <w:p>
+      <w:pPr>
+        <w:spacing w:line="360" w:lineRule="auto"/>
+        <w:ind w:firstLine="720"/>
+        <w:contextualSpacing/>
+        <w:rPr>
+          <w:rFonts w:ascii="Times New Roman" w:hAnsi="Times New Roman" w:cs="Times New Roman"/>
+          <w:sz w:val="24"/>
+          <w:szCs w:val="24"/>
+        </w:rPr>
+      </w:pPr>
+      <w:r>
+        <w:rPr>
+          <w:rFonts w:ascii="Times New Roman" w:hAnsi="Times New Roman" w:cs="Times New Roman"/>
+          <w:sz w:val="24"/>
+          <w:szCs w:val="24"/>
+        </w:rPr>
+        <w:t xml:space="preserve">If a client connects and there are no </w:t>
+      </w:r>
+    </w:p>
+    <w:p>
+      <w:pPr>
+        <w:spacing w:line="360" w:lineRule="auto"/>
+        <w:contextualSpacing/>
+        <w:rPr>
+          <w:rFonts w:ascii="Times New Roman" w:hAnsi="Times New Roman" w:cs="Times New Roman"/>
+          <w:sz w:val="24"/>
+          <w:szCs w:val="24"/>
+        </w:rPr>
+      </w:pPr>
+      <w:r>
+        <w:rPr>
+          <w:rFonts w:ascii="Times New Roman" w:hAnsi="Times New Roman" w:cs="Times New Roman"/>
+          <w:sz w:val="24"/>
+          <w:szCs w:val="24"/>
+        </w:rPr>
+        <w:tab/>
+        <w:t>Once there are two concurrent clients connected, the server instantiates a Game object</w:t>
+      </w:r>
+      <w:r>
+        <w:rPr>
+          <w:rFonts w:ascii="Times New Roman" w:hAnsi="Times New Roman" w:cs="Times New Roman"/>
+          <w:sz w:val="24"/>
+          <w:szCs w:val="24"/>
+        </w:rPr>
+        <w:t xml:space="preserve"> </w:t>
+      </w:r>
+      <w:r>
+        <w:rPr>
+          <w:rFonts w:ascii="Times New Roman" w:hAnsi="Times New Roman" w:cs="Times New Roman"/>
+          <w:sz w:val="24"/>
+          <w:szCs w:val="24"/>
+        </w:rPr>
+        <w:tab/>
+        <w:t xml:space="preserve">with an ‘active’ status, sets the status of both players to ‘busy’ and sends the opposite </w:t>
+      </w:r>
+      <w:r>
+        <w:rPr>
+          <w:rFonts w:ascii="Times New Roman" w:hAnsi="Times New Roman" w:cs="Times New Roman"/>
+          <w:sz w:val="24"/>
+          <w:szCs w:val="24"/>
+        </w:rPr>
+        <w:tab/>
+        <w:t>player’s ID to each of the two players.</w:t>
+      </w:r>
+    </w:p>
+    <w:p>
+      <w:pPr>
+        <w:spacing w:line="360" w:lineRule="auto"/>
+        <w:contextualSpacing/>
+        <w:rPr>
+          <w:rFonts w:ascii="Times New Roman" w:hAnsi="Times New Roman" w:cs="Times New Roman"/>
+          <w:sz w:val="24"/>
+          <w:szCs w:val="24"/>
+        </w:rPr>
+      </w:pPr>
+      <w:r>
+        <w:rPr>
+          <w:rFonts w:ascii="Times New Roman" w:hAnsi="Times New Roman" w:cs="Times New Roman"/>
+          <w:sz w:val="24"/>
+          <w:szCs w:val="24"/>
+        </w:rPr>
+        <w:lastRenderedPageBreak/>
+        <w:tab/>
+      </w:r>
+      <w:r>
+        <w:rPr>
+          <w:rFonts w:ascii="Times New Roman" w:hAnsi="Times New Roman" w:cs="Times New Roman"/>
+          <w:sz w:val="24"/>
+          <w:szCs w:val="24"/>
+        </w:rPr>
+        <w:t>****************************Placeholder****************************</w:t>
+      </w:r>
+    </w:p>
+    <w:p>
+      <w:pPr>
+        <w:spacing w:line="360" w:lineRule="auto"/>
+        <w:ind w:firstLine="720"/>
+        <w:contextualSpacing/>
+        <w:rPr>
+          <w:rFonts w:ascii="Times New Roman" w:hAnsi="Times New Roman" w:cs="Times New Roman"/>
+          <w:b/>
+          <w:sz w:val="24"/>
+          <w:szCs w:val="24"/>
+        </w:rPr>
+      </w:pPr>
+      <w:r>
+        <w:rPr>
+          <w:rFonts w:ascii="Times New Roman" w:hAnsi="Times New Roman" w:cs="Times New Roman"/>
+          <w:b/>
+          <w:sz w:val="24"/>
+          <w:szCs w:val="24"/>
+        </w:rPr>
+        <w:t>PLAYER CLASS</w:t>
+      </w:r>
+    </w:p>
+    <w:p>
+      <w:pPr>
+        <w:spacing w:line="360" w:lineRule="auto"/>
+        <w:contextualSpacing/>
+        <w:rPr>
+          <w:rFonts w:ascii="Times New Roman" w:hAnsi="Times New Roman" w:cs="Times New Roman"/>
+          <w:sz w:val="24"/>
+          <w:szCs w:val="24"/>
+        </w:rPr>
+      </w:pPr>
+      <w:r>
+        <w:rPr>
+          <w:rFonts w:ascii="Times New Roman" w:hAnsi="Times New Roman" w:cs="Times New Roman"/>
+          <w:sz w:val="24"/>
+          <w:szCs w:val="24"/>
+        </w:rPr>
+        <w:tab/>
+      </w:r>
+    </w:p>
+    <w:p>
+      <w:pPr>
+        <w:spacing w:line="360" w:lineRule="auto"/>
+        <w:contextualSpacing/>
+        <w:rPr>
+          <w:rFonts w:ascii="Times New Roman" w:hAnsi="Times New Roman" w:cs="Times New Roman"/>
+          <w:sz w:val="24"/>
+          <w:szCs w:val="24"/>
+        </w:rPr>
+      </w:pPr>
+    </w:p>
+    <w:p>
+      <w:pPr>
+        <w:spacing w:line="360" w:lineRule="auto"/>
+        <w:contextualSpacing/>
+        <w:jc w:val="center"/>
+        <w:rPr>
+          <w:rFonts w:ascii="Times New Roman" w:hAnsi="Times New Roman" w:cs="Times New Roman"/>
+          <w:b/>
+          <w:sz w:val="24"/>
+          <w:szCs w:val="24"/>
+        </w:rPr>
+      </w:pPr>
+      <w:r>
+        <w:rPr>
+          <w:rFonts w:ascii="Times New Roman" w:hAnsi="Times New Roman" w:cs="Times New Roman"/>
+          <w:b/>
+          <w:sz w:val="24"/>
+          <w:szCs w:val="24"/>
+        </w:rPr>
+        <w:t>REVERSE TIC-TAC-TOE CLIENT</w:t>
+      </w:r>
+    </w:p>
+    <w:p>
+      <w:pPr>
+        <w:spacing w:line="360" w:lineRule="auto"/>
+        <w:contextualSpacing/>
+        <w:rPr>
+          <w:rFonts w:ascii="Times New Roman" w:hAnsi="Times New Roman" w:cs="Times New Roman"/>
+          <w:b/>
+          <w:sz w:val="24"/>
+          <w:szCs w:val="24"/>
+        </w:rPr>
+      </w:pPr>
+      <w:r>
+        <w:rPr>
+          <w:rFonts w:ascii="Times New Roman" w:hAnsi="Times New Roman" w:cs="Times New Roman"/>
+          <w:b/>
+          <w:sz w:val="24"/>
+          <w:szCs w:val="24"/>
+        </w:rPr>
+        <w:t>LANGUAGE</w:t>
       </w:r>
     </w:p>
     <w:p>
@@ -2234,16 +3471,238 @@
           <w:sz w:val="24"/>
           <w:szCs w:val="24"/>
         </w:rPr>
-        <w:t>numPlayers</w:t>
-      </w:r>
-      <w:r>
-        <w:rPr>
-          <w:rFonts w:ascii="Times New Roman" w:hAnsi="Times New Roman" w:cs="Times New Roman"/>
-          <w:sz w:val="24"/>
-          <w:szCs w:val="24"/>
-        </w:rPr>
-        <w:tab/>
-        <w:t>the number of players waiting for or in an active game</w:t>
+        <w:t>Python 3.5</w:t>
+      </w:r>
+    </w:p>
+    <w:p>
+      <w:pPr>
+        <w:spacing w:line="360" w:lineRule="auto"/>
+        <w:ind w:left="720"/>
+        <w:contextualSpacing/>
+        <w:rPr>
+          <w:rFonts w:ascii="Times New Roman" w:hAnsi="Times New Roman" w:cs="Times New Roman"/>
+          <w:b/>
+          <w:sz w:val="24"/>
+          <w:szCs w:val="24"/>
+        </w:rPr>
+      </w:pPr>
+    </w:p>
+    <w:p>
+      <w:pPr>
+        <w:spacing w:line="360" w:lineRule="auto"/>
+        <w:contextualSpacing/>
+        <w:rPr>
+          <w:rFonts w:ascii="Times New Roman" w:hAnsi="Times New Roman" w:cs="Times New Roman"/>
+          <w:b/>
+          <w:sz w:val="24"/>
+          <w:szCs w:val="24"/>
+        </w:rPr>
+      </w:pPr>
+      <w:r>
+        <w:rPr>
+          <w:rFonts w:ascii="Times New Roman" w:hAnsi="Times New Roman" w:cs="Times New Roman"/>
+          <w:b/>
+          <w:sz w:val="24"/>
+          <w:szCs w:val="24"/>
+        </w:rPr>
+        <w:t>MODULES</w:t>
+      </w:r>
+    </w:p>
+    <w:p>
+      <w:pPr>
+        <w:spacing w:line="360" w:lineRule="auto"/>
+        <w:ind w:left="720"/>
+        <w:contextualSpacing/>
+        <w:rPr>
+          <w:rFonts w:ascii="Times New Roman" w:hAnsi="Times New Roman" w:cs="Times New Roman"/>
+          <w:sz w:val="24"/>
+          <w:szCs w:val="24"/>
+        </w:rPr>
+      </w:pPr>
+      <w:r>
+        <w:rPr>
+          <w:rFonts w:ascii="Times New Roman" w:hAnsi="Times New Roman" w:cs="Times New Roman"/>
+          <w:sz w:val="24"/>
+          <w:szCs w:val="24"/>
+        </w:rPr>
+        <w:t>sys</w:t>
+      </w:r>
+      <w:r>
+        <w:rPr>
+          <w:rFonts w:ascii="Times New Roman" w:hAnsi="Times New Roman" w:cs="Times New Roman"/>
+          <w:sz w:val="24"/>
+          <w:szCs w:val="24"/>
+        </w:rPr>
+        <w:tab/>
+      </w:r>
+      <w:r>
+        <w:rPr>
+          <w:rFonts w:ascii="Times New Roman" w:hAnsi="Times New Roman" w:cs="Times New Roman"/>
+          <w:sz w:val="24"/>
+          <w:szCs w:val="24"/>
+        </w:rPr>
+        <w:tab/>
+        <w:t>u</w:t>
+      </w:r>
+      <w:r>
+        <w:rPr>
+          <w:rFonts w:ascii="Times New Roman" w:hAnsi="Times New Roman" w:cs="Times New Roman"/>
+          <w:sz w:val="24"/>
+          <w:szCs w:val="24"/>
+        </w:rPr>
+        <w:t>sed to obtain command line arguments at compilation</w:t>
+      </w:r>
+    </w:p>
+    <w:p>
+      <w:pPr>
+        <w:spacing w:line="360" w:lineRule="auto"/>
+        <w:ind w:left="720"/>
+        <w:contextualSpacing/>
+        <w:rPr>
+          <w:rFonts w:ascii="Times New Roman" w:hAnsi="Times New Roman" w:cs="Times New Roman"/>
+          <w:sz w:val="24"/>
+          <w:szCs w:val="24"/>
+        </w:rPr>
+      </w:pPr>
+      <w:r>
+        <w:rPr>
+          <w:rFonts w:ascii="Times New Roman" w:hAnsi="Times New Roman" w:cs="Times New Roman"/>
+          <w:sz w:val="24"/>
+          <w:szCs w:val="24"/>
+        </w:rPr>
+        <w:t>socket</w:t>
+      </w:r>
+      <w:r>
+        <w:rPr>
+          <w:rFonts w:ascii="Times New Roman" w:hAnsi="Times New Roman" w:cs="Times New Roman"/>
+          <w:sz w:val="24"/>
+          <w:szCs w:val="24"/>
+        </w:rPr>
+        <w:tab/>
+      </w:r>
+      <w:r>
+        <w:rPr>
+          <w:rFonts w:ascii="Times New Roman" w:hAnsi="Times New Roman" w:cs="Times New Roman"/>
+          <w:sz w:val="24"/>
+          <w:szCs w:val="24"/>
+        </w:rPr>
+        <w:tab/>
+        <w:t>u</w:t>
+      </w:r>
+      <w:r>
+        <w:rPr>
+          <w:rFonts w:ascii="Times New Roman" w:hAnsi="Times New Roman" w:cs="Times New Roman"/>
+          <w:sz w:val="24"/>
+          <w:szCs w:val="24"/>
+        </w:rPr>
+        <w:t>sed to connect the client to a server socket to exchange messages</w:t>
+      </w:r>
+    </w:p>
+    <w:p>
+      <w:pPr>
+        <w:spacing w:line="360" w:lineRule="auto"/>
+        <w:contextualSpacing/>
+        <w:rPr>
+          <w:rFonts w:ascii="Times New Roman" w:hAnsi="Times New Roman" w:cs="Times New Roman"/>
+          <w:b/>
+          <w:sz w:val="24"/>
+          <w:szCs w:val="24"/>
+        </w:rPr>
+      </w:pPr>
+    </w:p>
+    <w:p>
+      <w:pPr>
+        <w:spacing w:line="360" w:lineRule="auto"/>
+        <w:contextualSpacing/>
+        <w:rPr>
+          <w:rFonts w:ascii="Times New Roman" w:hAnsi="Times New Roman" w:cs="Times New Roman"/>
+          <w:b/>
+          <w:sz w:val="24"/>
+          <w:szCs w:val="24"/>
+        </w:rPr>
+      </w:pPr>
+      <w:r>
+        <w:rPr>
+          <w:rFonts w:ascii="Times New Roman" w:hAnsi="Times New Roman" w:cs="Times New Roman"/>
+          <w:b/>
+          <w:sz w:val="24"/>
+          <w:szCs w:val="24"/>
+        </w:rPr>
+        <w:t xml:space="preserve">GLOBAL </w:t>
+      </w:r>
+      <w:r>
+        <w:rPr>
+          <w:rFonts w:ascii="Times New Roman" w:hAnsi="Times New Roman" w:cs="Times New Roman"/>
+          <w:b/>
+          <w:sz w:val="24"/>
+          <w:szCs w:val="24"/>
+        </w:rPr>
+        <w:t>VARIABLES</w:t>
+      </w:r>
+    </w:p>
+    <w:p>
+      <w:pPr>
+        <w:spacing w:line="360" w:lineRule="auto"/>
+        <w:ind w:left="720"/>
+        <w:contextualSpacing/>
+        <w:rPr>
+          <w:rFonts w:ascii="Times New Roman" w:hAnsi="Times New Roman" w:cs="Times New Roman"/>
+          <w:sz w:val="24"/>
+          <w:szCs w:val="24"/>
+        </w:rPr>
+      </w:pPr>
+      <w:r>
+        <w:rPr>
+          <w:rFonts w:ascii="Times New Roman" w:hAnsi="Times New Roman" w:cs="Times New Roman"/>
+          <w:sz w:val="24"/>
+          <w:szCs w:val="24"/>
+        </w:rPr>
+        <w:t>The client contains a global variable for each of the protocol methods and status codes, as well as two variables for the port and hostname:</w:t>
+      </w:r>
+    </w:p>
+    <w:p>
+      <w:pPr>
+        <w:spacing w:line="360" w:lineRule="auto"/>
+        <w:ind w:firstLine="720"/>
+        <w:contextualSpacing/>
+        <w:rPr>
+          <w:rFonts w:ascii="Times New Roman" w:hAnsi="Times New Roman" w:cs="Times New Roman"/>
+          <w:sz w:val="24"/>
+          <w:szCs w:val="24"/>
+        </w:rPr>
+      </w:pPr>
+      <w:r>
+        <w:rPr>
+          <w:rFonts w:ascii="Times New Roman" w:hAnsi="Times New Roman" w:cs="Times New Roman"/>
+          <w:sz w:val="24"/>
+          <w:szCs w:val="24"/>
+        </w:rPr>
+        <w:t>PORT</w:t>
+      </w:r>
+      <w:r>
+        <w:rPr>
+          <w:rFonts w:ascii="Times New Roman" w:hAnsi="Times New Roman" w:cs="Times New Roman"/>
+          <w:sz w:val="24"/>
+          <w:szCs w:val="24"/>
+        </w:rPr>
+        <w:tab/>
+      </w:r>
+      <w:r>
+        <w:rPr>
+          <w:rFonts w:ascii="Times New Roman" w:hAnsi="Times New Roman" w:cs="Times New Roman"/>
+          <w:sz w:val="24"/>
+          <w:szCs w:val="24"/>
+        </w:rPr>
+        <w:tab/>
+        <w:t>the port number that the server is listening at</w:t>
+      </w:r>
+      <w:r>
+        <w:rPr>
+          <w:rFonts w:ascii="Times New Roman" w:hAnsi="Times New Roman" w:cs="Times New Roman"/>
+          <w:sz w:val="24"/>
+          <w:szCs w:val="24"/>
+        </w:rPr>
+        <w:t>. Defaults to ‘1337’</w:t>
       </w:r>
     </w:p>
     <w:p>
@@ -2257,22 +3716,232 @@
           <w:szCs w:val="24"/>
         </w:rPr>
       </w:pPr>
-      <w:r>
-        <w:rPr>
-          <w:rFonts w:ascii="Times New Roman" w:hAnsi="Times New Roman" w:cs="Times New Roman"/>
-          <w:sz w:val="24"/>
-          <w:szCs w:val="24"/>
-        </w:rPr>
-        <w:t>nameList</w:t>
-      </w:r>
-      <w:r>
-        <w:rPr>
-          <w:rFonts w:ascii="Times New Roman" w:hAnsi="Times New Roman" w:cs="Times New Roman"/>
-          <w:sz w:val="24"/>
-          <w:szCs w:val="24"/>
-        </w:rPr>
-        <w:tab/>
-        <w:t>a list of IDs of current players; used to check if an ID is available for login</w:t>
+      <w:proofErr w:type="spellStart"/>
+      <w:r>
+        <w:rPr>
+          <w:rFonts w:ascii="Times New Roman" w:hAnsi="Times New Roman" w:cs="Times New Roman"/>
+          <w:sz w:val="24"/>
+          <w:szCs w:val="24"/>
+        </w:rPr>
+        <w:t>loggedIn</w:t>
+      </w:r>
+      <w:proofErr w:type="spellEnd"/>
+      <w:r>
+        <w:rPr>
+          <w:rFonts w:ascii="Times New Roman" w:hAnsi="Times New Roman" w:cs="Times New Roman"/>
+          <w:sz w:val="24"/>
+          <w:szCs w:val="24"/>
+        </w:rPr>
+        <w:tab/>
+        <w:t xml:space="preserve">a flag to indicate </w:t>
+      </w:r>
+      <w:proofErr w:type="gramStart"/>
+      <w:r>
+        <w:rPr>
+          <w:rFonts w:ascii="Times New Roman" w:hAnsi="Times New Roman" w:cs="Times New Roman"/>
+          <w:sz w:val="24"/>
+          <w:szCs w:val="24"/>
+        </w:rPr>
+        <w:t>whether or not</w:t>
+      </w:r>
+      <w:proofErr w:type="gramEnd"/>
+      <w:r>
+        <w:rPr>
+          <w:rFonts w:ascii="Times New Roman" w:hAnsi="Times New Roman" w:cs="Times New Roman"/>
+          <w:sz w:val="24"/>
+          <w:szCs w:val="24"/>
+        </w:rPr>
+        <w:t xml:space="preserve"> the client is logged into a server</w:t>
+      </w:r>
+      <w:r>
+        <w:rPr>
+          <w:rFonts w:ascii="Times New Roman" w:hAnsi="Times New Roman" w:cs="Times New Roman"/>
+          <w:sz w:val="24"/>
+          <w:szCs w:val="24"/>
+        </w:rPr>
+        <w:t xml:space="preserve">. </w:t>
+      </w:r>
+      <w:r>
+        <w:rPr>
+          <w:rFonts w:ascii="Times New Roman" w:hAnsi="Times New Roman" w:cs="Times New Roman"/>
+          <w:sz w:val="24"/>
+          <w:szCs w:val="24"/>
+        </w:rPr>
+        <w:t>Defaults</w:t>
+      </w:r>
+      <w:r>
+        <w:rPr>
+          <w:rFonts w:ascii="Times New Roman" w:hAnsi="Times New Roman" w:cs="Times New Roman"/>
+          <w:sz w:val="24"/>
+          <w:szCs w:val="24"/>
+        </w:rPr>
+        <w:t xml:space="preserve"> to F</w:t>
+      </w:r>
+      <w:r>
+        <w:rPr>
+          <w:rFonts w:ascii="Times New Roman" w:hAnsi="Times New Roman" w:cs="Times New Roman"/>
+          <w:sz w:val="24"/>
+          <w:szCs w:val="24"/>
+        </w:rPr>
+        <w:t>alse</w:t>
+      </w:r>
+    </w:p>
+    <w:p>
+      <w:pPr>
+        <w:spacing w:line="360" w:lineRule="auto"/>
+        <w:ind w:firstLine="720"/>
+        <w:contextualSpacing/>
+        <w:rPr>
+          <w:rFonts w:ascii="Times New Roman" w:hAnsi="Times New Roman" w:cs="Times New Roman"/>
+          <w:sz w:val="24"/>
+          <w:szCs w:val="24"/>
+        </w:rPr>
+      </w:pPr>
+    </w:p>
+    <w:p>
+      <w:pPr>
+        <w:spacing w:line="360" w:lineRule="auto"/>
+        <w:contextualSpacing/>
+        <w:rPr>
+          <w:rFonts w:ascii="Times New Roman" w:hAnsi="Times New Roman" w:cs="Times New Roman"/>
+          <w:b/>
+          <w:sz w:val="24"/>
+          <w:szCs w:val="24"/>
+        </w:rPr>
+      </w:pPr>
+      <w:r>
+        <w:rPr>
+          <w:rFonts w:ascii="Times New Roman" w:hAnsi="Times New Roman" w:cs="Times New Roman"/>
+          <w:b/>
+          <w:sz w:val="24"/>
+          <w:szCs w:val="24"/>
+        </w:rPr>
+        <w:t>FUNCTIONS</w:t>
+      </w:r>
+    </w:p>
+    <w:p>
+      <w:pPr>
+        <w:spacing w:line="360" w:lineRule="auto"/>
+        <w:ind w:left="720"/>
+        <w:contextualSpacing/>
+        <w:rPr>
+          <w:rFonts w:ascii="Times New Roman" w:hAnsi="Times New Roman" w:cs="Times New Roman"/>
+          <w:sz w:val="24"/>
+          <w:szCs w:val="24"/>
+        </w:rPr>
+      </w:pPr>
+      <w:proofErr w:type="gramStart"/>
+      <w:r>
+        <w:rPr>
+          <w:rFonts w:ascii="Times New Roman" w:hAnsi="Times New Roman" w:cs="Times New Roman"/>
+          <w:b/>
+          <w:sz w:val="24"/>
+          <w:szCs w:val="24"/>
+        </w:rPr>
+        <w:t>main(</w:t>
+      </w:r>
+      <w:proofErr w:type="gramEnd"/>
+      <w:r>
+        <w:rPr>
+          <w:rFonts w:ascii="Times New Roman" w:hAnsi="Times New Roman" w:cs="Times New Roman"/>
+          <w:b/>
+          <w:sz w:val="24"/>
+          <w:szCs w:val="24"/>
+        </w:rPr>
+        <w:t>)</w:t>
+      </w:r>
+      <w:r>
+        <w:rPr>
+          <w:rFonts w:ascii="Times New Roman" w:hAnsi="Times New Roman" w:cs="Times New Roman"/>
+          <w:sz w:val="24"/>
+          <w:szCs w:val="24"/>
+        </w:rPr>
+        <w:tab/>
+      </w:r>
+      <w:r>
+        <w:rPr>
+          <w:rFonts w:ascii="Times New Roman" w:hAnsi="Times New Roman" w:cs="Times New Roman"/>
+          <w:sz w:val="24"/>
+          <w:szCs w:val="24"/>
+        </w:rPr>
+        <w:tab/>
+        <w:t>t</w:t>
+      </w:r>
+      <w:r>
+        <w:rPr>
+          <w:rFonts w:ascii="Times New Roman" w:hAnsi="Times New Roman" w:cs="Times New Roman"/>
+          <w:sz w:val="24"/>
+          <w:szCs w:val="24"/>
+        </w:rPr>
+        <w:t xml:space="preserve">his is the main function of the client, and is the only function executed </w:t>
+      </w:r>
+      <w:r>
+        <w:rPr>
+          <w:rFonts w:ascii="Times New Roman" w:hAnsi="Times New Roman" w:cs="Times New Roman"/>
+          <w:sz w:val="24"/>
+          <w:szCs w:val="24"/>
+        </w:rPr>
+        <w:tab/>
+      </w:r>
+      <w:r>
+        <w:rPr>
+          <w:rFonts w:ascii="Times New Roman" w:hAnsi="Times New Roman" w:cs="Times New Roman"/>
+          <w:sz w:val="24"/>
+          <w:szCs w:val="24"/>
+        </w:rPr>
+        <w:tab/>
+      </w:r>
+      <w:r>
+        <w:rPr>
+          <w:rFonts w:ascii="Times New Roman" w:hAnsi="Times New Roman" w:cs="Times New Roman"/>
+          <w:sz w:val="24"/>
+          <w:szCs w:val="24"/>
+        </w:rPr>
+        <w:tab/>
+        <w:t>by the client</w:t>
+      </w:r>
+    </w:p>
+    <w:p>
+      <w:pPr>
+        <w:spacing w:line="360" w:lineRule="auto"/>
+        <w:contextualSpacing/>
+        <w:rPr>
+          <w:rFonts w:ascii="Times New Roman" w:hAnsi="Times New Roman" w:cs="Times New Roman"/>
+          <w:b/>
+          <w:sz w:val="24"/>
+          <w:szCs w:val="24"/>
+        </w:rPr>
+      </w:pPr>
+      <w:r>
+        <w:rPr>
+          <w:rFonts w:ascii="Times New Roman" w:hAnsi="Times New Roman" w:cs="Times New Roman"/>
+          <w:b/>
+          <w:sz w:val="24"/>
+          <w:szCs w:val="24"/>
+        </w:rPr>
+        <w:t>CODE</w:t>
+      </w:r>
+    </w:p>
+    <w:p>
+      <w:pPr>
+        <w:spacing w:line="360" w:lineRule="auto"/>
+        <w:ind w:left="720"/>
+        <w:contextualSpacing/>
+        <w:rPr>
+          <w:rFonts w:ascii="Times New Roman" w:hAnsi="Times New Roman" w:cs="Times New Roman"/>
+          <w:b/>
+          <w:sz w:val="24"/>
+          <w:szCs w:val="24"/>
+        </w:rPr>
+      </w:pPr>
+      <w:r>
+        <w:rPr>
+          <w:rFonts w:ascii="Times New Roman" w:hAnsi="Times New Roman" w:cs="Times New Roman"/>
+          <w:b/>
+          <w:sz w:val="24"/>
+          <w:szCs w:val="24"/>
+        </w:rPr>
+        <w:t>MAIN</w:t>
       </w:r>
     </w:p>
     <w:p>
@@ -2292,24 +3961,16 @@
           <w:sz w:val="24"/>
           <w:szCs w:val="24"/>
         </w:rPr>
-        <w:t>player1</w:t>
-      </w:r>
-      <w:r>
-        <w:rPr>
-          <w:rFonts w:ascii="Times New Roman" w:hAnsi="Times New Roman" w:cs="Times New Roman"/>
-          <w:sz w:val="24"/>
-          <w:szCs w:val="24"/>
-        </w:rPr>
-        <w:tab/>
-        <w:t>a P</w:t>
-      </w:r>
-      <w:r>
-        <w:rPr>
-          <w:rFonts w:ascii="Times New Roman" w:hAnsi="Times New Roman" w:cs="Times New Roman"/>
-          <w:sz w:val="24"/>
-          <w:szCs w:val="24"/>
-        </w:rPr>
-        <w:t>layer object to represent the first player in a match</w:t>
+        <w:t>Lines</w:t>
+      </w:r>
+      <w:r>
+        <w:rPr>
+          <w:rFonts w:ascii="Times New Roman" w:hAnsi="Times New Roman" w:cs="Times New Roman"/>
+          <w:sz w:val="24"/>
+          <w:szCs w:val="24"/>
+        </w:rPr>
+        <w:tab/>
+        <w:t>Description</w:t>
       </w:r>
     </w:p>
     <w:p>
@@ -2329,24 +3990,90 @@
           <w:sz w:val="24"/>
           <w:szCs w:val="24"/>
         </w:rPr>
-        <w:t>player2</w:t>
-      </w:r>
-      <w:r>
-        <w:rPr>
-          <w:rFonts w:ascii="Times New Roman" w:hAnsi="Times New Roman" w:cs="Times New Roman"/>
-          <w:sz w:val="24"/>
-          <w:szCs w:val="24"/>
-        </w:rPr>
-        <w:tab/>
-        <w:t>a P</w:t>
-      </w:r>
-      <w:r>
-        <w:rPr>
-          <w:rFonts w:ascii="Times New Roman" w:hAnsi="Times New Roman" w:cs="Times New Roman"/>
-          <w:sz w:val="24"/>
-          <w:szCs w:val="24"/>
-        </w:rPr>
-        <w:t>layer object to represent the second player in a match</w:t>
+        <w:t>44-47</w:t>
+      </w:r>
+      <w:r>
+        <w:rPr>
+          <w:rFonts w:ascii="Times New Roman" w:hAnsi="Times New Roman" w:cs="Times New Roman"/>
+          <w:sz w:val="24"/>
+          <w:szCs w:val="24"/>
+        </w:rPr>
+        <w:tab/>
+      </w:r>
+      <w:r>
+        <w:rPr>
+          <w:rFonts w:ascii="Times New Roman" w:hAnsi="Times New Roman" w:cs="Times New Roman"/>
+          <w:sz w:val="24"/>
+          <w:szCs w:val="24"/>
+        </w:rPr>
+        <w:t>“</w:t>
+      </w:r>
+      <w:proofErr w:type="spellStart"/>
+      <w:r>
+        <w:rPr>
+          <w:rStyle w:val="pl-c1"/>
+          <w:rFonts w:ascii="Consolas" w:hAnsi="Consolas"/>
+          <w:color w:val="0086B3"/>
+          <w:sz w:val="18"/>
+          <w:szCs w:val="18"/>
+          <w:shd w:val="clear" w:color="auto" w:fill="FFFFFF"/>
+        </w:rPr>
+        <w:t>len</w:t>
+      </w:r>
+      <w:proofErr w:type="spellEnd"/>
+      <w:r>
+        <w:rPr>
+          <w:rFonts w:ascii="Consolas" w:hAnsi="Consolas"/>
+          <w:color w:val="24292E"/>
+          <w:sz w:val="18"/>
+          <w:szCs w:val="18"/>
+          <w:shd w:val="clear" w:color="auto" w:fill="FFFFFF"/>
+        </w:rPr>
+        <w:t>(</w:t>
+      </w:r>
+      <w:proofErr w:type="spellStart"/>
+      <w:proofErr w:type="gramStart"/>
+      <w:r>
+        <w:rPr>
+          <w:rFonts w:ascii="Consolas" w:hAnsi="Consolas"/>
+          <w:color w:val="24292E"/>
+          <w:sz w:val="18"/>
+          <w:szCs w:val="18"/>
+          <w:shd w:val="clear" w:color="auto" w:fill="FFFFFF"/>
+        </w:rPr>
+        <w:t>sys.argv</w:t>
+      </w:r>
+      <w:proofErr w:type="spellEnd"/>
+      <w:proofErr w:type="gramEnd"/>
+      <w:r>
+        <w:rPr>
+          <w:rFonts w:ascii="Consolas" w:hAnsi="Consolas"/>
+          <w:color w:val="24292E"/>
+          <w:sz w:val="18"/>
+          <w:szCs w:val="18"/>
+          <w:shd w:val="clear" w:color="auto" w:fill="FFFFFF"/>
+        </w:rPr>
+        <w:t>)</w:t>
+      </w:r>
+      <w:r>
+        <w:rPr>
+          <w:rFonts w:ascii="Times New Roman" w:hAnsi="Times New Roman" w:cs="Times New Roman"/>
+          <w:color w:val="24292E"/>
+          <w:sz w:val="24"/>
+          <w:szCs w:val="24"/>
+          <w:shd w:val="clear" w:color="auto" w:fill="FFFFFF"/>
+        </w:rPr>
+        <w:t>”</w:t>
+      </w:r>
+      <w:r>
+        <w:rPr>
+          <w:rFonts w:ascii="Times New Roman" w:hAnsi="Times New Roman" w:cs="Times New Roman"/>
+          <w:color w:val="24292E"/>
+          <w:sz w:val="24"/>
+          <w:szCs w:val="24"/>
+          <w:shd w:val="clear" w:color="auto" w:fill="FFFFFF"/>
+        </w:rPr>
+        <w:t xml:space="preserve"> returns the number of arguments passed into the command line at run time. The python script must be run with 3 arguments: the python file name, the hostname of the computer running the server program, and the port the server is listening at. Any other number of arguments will print an error and terminate the program.</w:t>
       </w:r>
     </w:p>
     <w:p>
@@ -2366,586 +4093,1805 @@
           <w:sz w:val="24"/>
           <w:szCs w:val="24"/>
         </w:rPr>
-        <w:t>game</w:t>
-      </w:r>
-      <w:r>
-        <w:rPr>
-          <w:rFonts w:ascii="Times New Roman" w:hAnsi="Times New Roman" w:cs="Times New Roman"/>
-          <w:sz w:val="24"/>
-          <w:szCs w:val="24"/>
-        </w:rPr>
-        <w:tab/>
-        <w:t>a G</w:t>
-      </w:r>
-      <w:r>
-        <w:rPr>
-          <w:rFonts w:ascii="Times New Roman" w:hAnsi="Times New Roman" w:cs="Times New Roman"/>
-          <w:sz w:val="24"/>
-          <w:szCs w:val="24"/>
-        </w:rPr>
-        <w:t>ame object to represent status of the match</w:t>
-      </w:r>
-    </w:p>
-    <w:p>
-      <w:pPr>
-        <w:spacing w:line="360" w:lineRule="auto"/>
-        <w:contextualSpacing/>
-        <w:rPr>
-          <w:rFonts w:ascii="Times New Roman" w:hAnsi="Times New Roman" w:cs="Times New Roman"/>
-          <w:sz w:val="24"/>
-          <w:szCs w:val="24"/>
-        </w:rPr>
-      </w:pPr>
-    </w:p>
-    <w:p>
-      <w:pPr>
-        <w:spacing w:line="360" w:lineRule="auto"/>
-        <w:contextualSpacing/>
-        <w:rPr>
-          <w:rFonts w:ascii="Times New Roman" w:hAnsi="Times New Roman" w:cs="Times New Roman"/>
-          <w:sz w:val="24"/>
-          <w:szCs w:val="24"/>
-        </w:rPr>
-      </w:pPr>
-      <w:r>
-        <w:rPr>
-          <w:rFonts w:ascii="Times New Roman" w:hAnsi="Times New Roman" w:cs="Times New Roman"/>
-          <w:sz w:val="24"/>
-          <w:szCs w:val="24"/>
-        </w:rPr>
-        <w:tab/>
-        <w:t xml:space="preserve">The server class runs an indefinite loop, accepting all connections and returning a “200 </w:t>
-      </w:r>
-      <w:r>
-        <w:rPr>
-          <w:rFonts w:ascii="Times New Roman" w:hAnsi="Times New Roman" w:cs="Times New Roman"/>
-          <w:sz w:val="24"/>
-          <w:szCs w:val="24"/>
-        </w:rPr>
-        <w:tab/>
-        <w:t>OK” protocol message to connected clients upon connecting.</w:t>
-      </w:r>
-      <w:r>
-        <w:rPr>
-          <w:rFonts w:ascii="Times New Roman" w:hAnsi="Times New Roman" w:cs="Times New Roman"/>
-          <w:sz w:val="24"/>
-          <w:szCs w:val="24"/>
-        </w:rPr>
-        <w:t xml:space="preserve"> In each loop, the server </w:t>
-      </w:r>
-      <w:r>
-        <w:rPr>
-          <w:rFonts w:ascii="Times New Roman" w:hAnsi="Times New Roman" w:cs="Times New Roman"/>
-          <w:sz w:val="24"/>
-          <w:szCs w:val="24"/>
-        </w:rPr>
-        <w:tab/>
-        <w:t xml:space="preserve">waits for two clients to log into to the server. </w:t>
-      </w:r>
-      <w:r>
-        <w:rPr>
-          <w:rFonts w:ascii="Times New Roman" w:hAnsi="Times New Roman" w:cs="Times New Roman"/>
-          <w:sz w:val="24"/>
-          <w:szCs w:val="24"/>
-        </w:rPr>
-        <w:tab/>
-      </w:r>
-    </w:p>
-    <w:p>
-      <w:pPr>
-        <w:spacing w:line="360" w:lineRule="auto"/>
-        <w:ind w:firstLine="720"/>
-        <w:contextualSpacing/>
-        <w:rPr>
-          <w:rFonts w:ascii="Times New Roman" w:hAnsi="Times New Roman" w:cs="Times New Roman"/>
-          <w:sz w:val="24"/>
-          <w:szCs w:val="24"/>
-        </w:rPr>
-      </w:pPr>
-      <w:r>
-        <w:rPr>
-          <w:rFonts w:ascii="Times New Roman" w:hAnsi="Times New Roman" w:cs="Times New Roman"/>
-          <w:sz w:val="24"/>
-          <w:szCs w:val="24"/>
-        </w:rPr>
-        <w:t>Clients log into the server by sending a “210 LOGIN” protocol message, after which the</w:t>
-      </w:r>
-      <w:r>
-        <w:rPr>
-          <w:rFonts w:ascii="Times New Roman" w:hAnsi="Times New Roman" w:cs="Times New Roman"/>
-          <w:sz w:val="24"/>
-          <w:szCs w:val="24"/>
-        </w:rPr>
-        <w:tab/>
-      </w:r>
-      <w:r>
-        <w:rPr>
-          <w:rFonts w:ascii="Times New Roman" w:hAnsi="Times New Roman" w:cs="Times New Roman"/>
-          <w:sz w:val="24"/>
-          <w:szCs w:val="24"/>
-        </w:rPr>
-        <w:tab/>
-      </w:r>
-      <w:r>
-        <w:rPr>
-          <w:rFonts w:ascii="Times New Roman" w:hAnsi="Times New Roman" w:cs="Times New Roman"/>
-          <w:sz w:val="24"/>
-          <w:szCs w:val="24"/>
-        </w:rPr>
-        <w:t xml:space="preserve"> server</w:t>
-      </w:r>
-      <w:r>
-        <w:rPr>
-          <w:rFonts w:ascii="Times New Roman" w:hAnsi="Times New Roman" w:cs="Times New Roman"/>
-          <w:sz w:val="24"/>
-          <w:szCs w:val="24"/>
+        <w:lastRenderedPageBreak/>
+        <w:t>49-66</w:t>
+      </w:r>
+      <w:r>
+        <w:rPr>
+          <w:rFonts w:ascii="Times New Roman" w:hAnsi="Times New Roman" w:cs="Times New Roman"/>
+          <w:sz w:val="24"/>
+          <w:szCs w:val="24"/>
+        </w:rPr>
+        <w:tab/>
+      </w:r>
+      <w:r>
+        <w:rPr>
+          <w:rFonts w:ascii="Times New Roman" w:hAnsi="Times New Roman" w:cs="Times New Roman"/>
+          <w:sz w:val="24"/>
+          <w:szCs w:val="24"/>
+        </w:rPr>
+        <w:t>“</w:t>
+      </w:r>
+      <w:proofErr w:type="spellStart"/>
+      <w:proofErr w:type="gramStart"/>
+      <w:r>
+        <w:rPr>
+          <w:rFonts w:ascii="Consolas" w:hAnsi="Consolas"/>
+          <w:color w:val="24292E"/>
+          <w:sz w:val="18"/>
+          <w:szCs w:val="18"/>
+          <w:shd w:val="clear" w:color="auto" w:fill="FFFFFF"/>
+        </w:rPr>
+        <w:t>sys.argv</w:t>
+      </w:r>
+      <w:proofErr w:type="spellEnd"/>
+      <w:proofErr w:type="gramEnd"/>
+      <w:r>
+        <w:rPr>
+          <w:rFonts w:ascii="Consolas" w:hAnsi="Consolas"/>
+          <w:color w:val="24292E"/>
+          <w:sz w:val="18"/>
+          <w:szCs w:val="18"/>
+          <w:shd w:val="clear" w:color="auto" w:fill="FFFFFF"/>
+        </w:rPr>
+        <w:t>[</w:t>
+      </w:r>
+      <w:r>
+        <w:rPr>
+          <w:rStyle w:val="pl-c1"/>
+          <w:rFonts w:ascii="Consolas" w:hAnsi="Consolas"/>
+          <w:color w:val="0086B3"/>
+          <w:sz w:val="18"/>
+          <w:szCs w:val="18"/>
+          <w:shd w:val="clear" w:color="auto" w:fill="FFFFFF"/>
+        </w:rPr>
+        <w:t>1</w:t>
+      </w:r>
+      <w:r>
+        <w:rPr>
+          <w:rFonts w:ascii="Consolas" w:hAnsi="Consolas"/>
+          <w:color w:val="24292E"/>
+          <w:sz w:val="18"/>
+          <w:szCs w:val="18"/>
+          <w:shd w:val="clear" w:color="auto" w:fill="FFFFFF"/>
+        </w:rPr>
+        <w:t>]</w:t>
+      </w:r>
+      <w:r>
+        <w:rPr>
+          <w:rFonts w:ascii="Times New Roman" w:hAnsi="Times New Roman" w:cs="Times New Roman"/>
+          <w:color w:val="24292E"/>
+          <w:sz w:val="24"/>
+          <w:szCs w:val="24"/>
+          <w:shd w:val="clear" w:color="auto" w:fill="FFFFFF"/>
+        </w:rPr>
+        <w:t>”</w:t>
+      </w:r>
+      <w:r>
+        <w:rPr>
+          <w:rFonts w:ascii="Times New Roman" w:hAnsi="Times New Roman" w:cs="Times New Roman"/>
+          <w:sz w:val="24"/>
+          <w:szCs w:val="24"/>
+        </w:rPr>
+        <w:t xml:space="preserve"> is the argument following the python file name. This is expected to be the hostname of the server. </w:t>
+      </w:r>
+    </w:p>
+    <w:p>
+      <w:pPr>
+        <w:spacing w:line="360" w:lineRule="auto"/>
+        <w:ind w:left="2160"/>
+        <w:contextualSpacing/>
+        <w:rPr>
+          <w:rFonts w:ascii="Times New Roman" w:hAnsi="Times New Roman" w:cs="Times New Roman"/>
+          <w:color w:val="24292E"/>
+          <w:sz w:val="24"/>
+          <w:szCs w:val="24"/>
+          <w:shd w:val="clear" w:color="auto" w:fill="FFFFFF"/>
+        </w:rPr>
+      </w:pPr>
+      <w:r>
+        <w:rPr>
+          <w:rFonts w:ascii="Times New Roman" w:hAnsi="Times New Roman" w:cs="Times New Roman"/>
+          <w:color w:val="24292E"/>
+          <w:sz w:val="24"/>
+          <w:szCs w:val="24"/>
+          <w:shd w:val="clear" w:color="auto" w:fill="FFFFFF"/>
+        </w:rPr>
+        <w:t>“</w:t>
+      </w:r>
+      <w:proofErr w:type="spellStart"/>
+      <w:proofErr w:type="gramStart"/>
+      <w:r>
+        <w:rPr>
+          <w:rFonts w:ascii="Consolas" w:hAnsi="Consolas"/>
+          <w:color w:val="24292E"/>
+          <w:sz w:val="18"/>
+          <w:szCs w:val="18"/>
+          <w:shd w:val="clear" w:color="auto" w:fill="FFFFFF"/>
+        </w:rPr>
+        <w:t>sys.argv</w:t>
+      </w:r>
+      <w:proofErr w:type="spellEnd"/>
+      <w:proofErr w:type="gramEnd"/>
+      <w:r>
+        <w:rPr>
+          <w:rFonts w:ascii="Consolas" w:hAnsi="Consolas"/>
+          <w:color w:val="24292E"/>
+          <w:sz w:val="18"/>
+          <w:szCs w:val="18"/>
+          <w:shd w:val="clear" w:color="auto" w:fill="FFFFFF"/>
+        </w:rPr>
+        <w:t>[</w:t>
+      </w:r>
+      <w:r>
+        <w:rPr>
+          <w:rStyle w:val="pl-c1"/>
+          <w:rFonts w:ascii="Consolas" w:hAnsi="Consolas"/>
+          <w:color w:val="0086B3"/>
+          <w:sz w:val="18"/>
+          <w:szCs w:val="18"/>
+          <w:shd w:val="clear" w:color="auto" w:fill="FFFFFF"/>
+        </w:rPr>
+        <w:t>2</w:t>
+      </w:r>
+      <w:r>
+        <w:rPr>
+          <w:rFonts w:ascii="Consolas" w:hAnsi="Consolas"/>
+          <w:color w:val="24292E"/>
+          <w:sz w:val="18"/>
+          <w:szCs w:val="18"/>
+          <w:shd w:val="clear" w:color="auto" w:fill="FFFFFF"/>
+        </w:rPr>
+        <w:t>]</w:t>
+      </w:r>
+      <w:r>
+        <w:rPr>
+          <w:rFonts w:ascii="Times New Roman" w:hAnsi="Times New Roman" w:cs="Times New Roman"/>
+          <w:color w:val="24292E"/>
+          <w:sz w:val="24"/>
+          <w:szCs w:val="24"/>
+          <w:shd w:val="clear" w:color="auto" w:fill="FFFFFF"/>
+        </w:rPr>
+        <w:t>”</w:t>
+      </w:r>
+      <w:r>
+        <w:rPr>
+          <w:rFonts w:ascii="Times New Roman" w:hAnsi="Times New Roman" w:cs="Times New Roman"/>
+          <w:color w:val="24292E"/>
+          <w:sz w:val="24"/>
+          <w:szCs w:val="24"/>
+          <w:shd w:val="clear" w:color="auto" w:fill="FFFFFF"/>
+        </w:rPr>
+        <w:t xml:space="preserve"> is the second argument following the python file name. This is expected to be the port number that the server is listening at. In this implementation, the server’s port is always ‘1337’</w:t>
+      </w:r>
+      <w:r>
+        <w:rPr>
+          <w:rFonts w:ascii="Times New Roman" w:hAnsi="Times New Roman" w:cs="Times New Roman"/>
+          <w:color w:val="24292E"/>
+          <w:sz w:val="24"/>
+          <w:szCs w:val="24"/>
+          <w:shd w:val="clear" w:color="auto" w:fill="FFFFFF"/>
+        </w:rPr>
+        <w:t>.</w:t>
+      </w:r>
+    </w:p>
+    <w:p>
+      <w:pPr>
+        <w:spacing w:line="360" w:lineRule="auto"/>
+        <w:ind w:left="2160"/>
+        <w:contextualSpacing/>
+        <w:rPr>
+          <w:rFonts w:ascii="Times New Roman" w:hAnsi="Times New Roman" w:cs="Times New Roman"/>
+          <w:color w:val="24292E"/>
+          <w:sz w:val="24"/>
+          <w:szCs w:val="24"/>
+          <w:shd w:val="clear" w:color="auto" w:fill="FFFFFF"/>
+        </w:rPr>
+      </w:pPr>
+      <w:r>
+        <w:rPr>
+          <w:rStyle w:val="pl-k"/>
+          <w:rFonts w:ascii="Times New Roman" w:hAnsi="Times New Roman" w:cs="Times New Roman"/>
+          <w:sz w:val="24"/>
+          <w:szCs w:val="24"/>
+          <w:shd w:val="clear" w:color="auto" w:fill="FFFFFF"/>
+        </w:rPr>
+        <w:t>“</w:t>
+      </w:r>
+      <w:r>
+        <w:rPr>
+          <w:rStyle w:val="pl-k"/>
+          <w:rFonts w:ascii="Consolas" w:hAnsi="Consolas"/>
+          <w:color w:val="A71D5D"/>
+          <w:sz w:val="18"/>
+          <w:szCs w:val="18"/>
+          <w:shd w:val="clear" w:color="auto" w:fill="FFFFFF"/>
+        </w:rPr>
+        <w:t>try</w:t>
+      </w:r>
+      <w:r>
+        <w:rPr>
+          <w:rFonts w:ascii="Consolas" w:hAnsi="Consolas"/>
+          <w:color w:val="24292E"/>
+          <w:sz w:val="18"/>
+          <w:szCs w:val="18"/>
+          <w:shd w:val="clear" w:color="auto" w:fill="FFFFFF"/>
+        </w:rPr>
+        <w:t>:</w:t>
+      </w:r>
+      <w:r>
+        <w:rPr>
+          <w:rFonts w:ascii="Consolas" w:hAnsi="Consolas"/>
+          <w:color w:val="24292E"/>
+          <w:sz w:val="18"/>
+          <w:szCs w:val="18"/>
+          <w:shd w:val="clear" w:color="auto" w:fill="FFFFFF"/>
         </w:rPr>
         <w:t xml:space="preserve"> </w:t>
       </w:r>
-      <w:r>
-        <w:rPr>
-          <w:rFonts w:ascii="Times New Roman" w:hAnsi="Times New Roman" w:cs="Times New Roman"/>
-          <w:sz w:val="24"/>
-          <w:szCs w:val="24"/>
-        </w:rPr>
-        <w:t xml:space="preserve">checks to see if the ID associated with the login message is available. If it is </w:t>
-      </w:r>
-      <w:r>
-        <w:rPr>
-          <w:rFonts w:ascii="Times New Roman" w:hAnsi="Times New Roman" w:cs="Times New Roman"/>
-          <w:sz w:val="24"/>
-          <w:szCs w:val="24"/>
-        </w:rPr>
-        <w:tab/>
-      </w:r>
-      <w:r>
-        <w:rPr>
-          <w:rFonts w:ascii="Times New Roman" w:hAnsi="Times New Roman" w:cs="Times New Roman"/>
-          <w:sz w:val="24"/>
-          <w:szCs w:val="24"/>
-        </w:rPr>
-        <w:t xml:space="preserve">available, the server increments the number of </w:t>
-      </w:r>
-      <w:r>
-        <w:rPr>
-          <w:rFonts w:ascii="Times New Roman" w:hAnsi="Times New Roman" w:cs="Times New Roman"/>
-          <w:sz w:val="24"/>
-          <w:szCs w:val="24"/>
-        </w:rPr>
-        <w:t>players and instantiates a P</w:t>
-      </w:r>
-      <w:r>
-        <w:rPr>
-          <w:rFonts w:ascii="Times New Roman" w:hAnsi="Times New Roman" w:cs="Times New Roman"/>
-          <w:sz w:val="24"/>
-          <w:szCs w:val="24"/>
-        </w:rPr>
-        <w:t>layer object</w:t>
-      </w:r>
-      <w:r>
-        <w:rPr>
-          <w:rFonts w:ascii="Times New Roman" w:hAnsi="Times New Roman" w:cs="Times New Roman"/>
-          <w:sz w:val="24"/>
-          <w:szCs w:val="24"/>
+      <w:proofErr w:type="spellStart"/>
+      <w:r>
+        <w:rPr>
+          <w:rFonts w:ascii="Consolas" w:hAnsi="Consolas"/>
+          <w:color w:val="24292E"/>
+          <w:sz w:val="18"/>
+          <w:szCs w:val="18"/>
+          <w:shd w:val="clear" w:color="auto" w:fill="FFFFFF"/>
+        </w:rPr>
+        <w:t>portNumber</w:t>
+      </w:r>
+      <w:proofErr w:type="spellEnd"/>
+      <w:r>
+        <w:rPr>
+          <w:rFonts w:ascii="Consolas" w:hAnsi="Consolas"/>
+          <w:color w:val="24292E"/>
+          <w:sz w:val="18"/>
+          <w:szCs w:val="18"/>
+          <w:shd w:val="clear" w:color="auto" w:fill="FFFFFF"/>
         </w:rPr>
         <w:t xml:space="preserve"> </w:t>
       </w:r>
       <w:r>
         <w:rPr>
-          <w:rFonts w:ascii="Times New Roman" w:hAnsi="Times New Roman" w:cs="Times New Roman"/>
-          <w:sz w:val="24"/>
-          <w:szCs w:val="24"/>
-        </w:rPr>
-        <w:tab/>
-        <w:t>with an ‘available’ status</w:t>
-      </w:r>
-      <w:r>
-        <w:rPr>
-          <w:rFonts w:ascii="Times New Roman" w:hAnsi="Times New Roman" w:cs="Times New Roman"/>
-          <w:sz w:val="24"/>
-          <w:szCs w:val="24"/>
-        </w:rPr>
-        <w:t xml:space="preserve"> to represent the player. Otherwise, the server sends a “400 </w:t>
-      </w:r>
-      <w:r>
-        <w:rPr>
-          <w:rFonts w:ascii="Times New Roman" w:hAnsi="Times New Roman" w:cs="Times New Roman"/>
-          <w:sz w:val="24"/>
-          <w:szCs w:val="24"/>
-        </w:rPr>
-        <w:tab/>
-      </w:r>
-      <w:r>
-        <w:rPr>
-          <w:rFonts w:ascii="Times New Roman" w:hAnsi="Times New Roman" w:cs="Times New Roman"/>
-          <w:sz w:val="24"/>
-          <w:szCs w:val="24"/>
-        </w:rPr>
-        <w:t xml:space="preserve">ERROR” protocol message back to the client. All other protocol messages during this </w:t>
-      </w:r>
-      <w:r>
-        <w:rPr>
-          <w:rFonts w:ascii="Times New Roman" w:hAnsi="Times New Roman" w:cs="Times New Roman"/>
-          <w:sz w:val="24"/>
-          <w:szCs w:val="24"/>
-        </w:rPr>
-        <w:tab/>
-      </w:r>
-      <w:r>
-        <w:rPr>
-          <w:rFonts w:ascii="Times New Roman" w:hAnsi="Times New Roman" w:cs="Times New Roman"/>
-          <w:sz w:val="24"/>
-          <w:szCs w:val="24"/>
-        </w:rPr>
-        <w:t xml:space="preserve">time are rejected and the server sends a “400 ERROR” protocol message back to the </w:t>
-      </w:r>
-      <w:r>
-        <w:rPr>
-          <w:rFonts w:ascii="Times New Roman" w:hAnsi="Times New Roman" w:cs="Times New Roman"/>
-          <w:sz w:val="24"/>
-          <w:szCs w:val="24"/>
-        </w:rPr>
-        <w:tab/>
-      </w:r>
-      <w:r>
-        <w:rPr>
-          <w:rFonts w:ascii="Times New Roman" w:hAnsi="Times New Roman" w:cs="Times New Roman"/>
-          <w:sz w:val="24"/>
-          <w:szCs w:val="24"/>
-        </w:rPr>
-        <w:t xml:space="preserve">client. </w:t>
-      </w:r>
-    </w:p>
-    <w:p>
-      <w:pPr>
-        <w:spacing w:line="360" w:lineRule="auto"/>
-        <w:contextualSpacing/>
-        <w:rPr>
-          <w:rFonts w:ascii="Times New Roman" w:hAnsi="Times New Roman" w:cs="Times New Roman"/>
-          <w:sz w:val="24"/>
-          <w:szCs w:val="24"/>
-        </w:rPr>
-      </w:pPr>
-      <w:r>
-        <w:rPr>
-          <w:rFonts w:ascii="Times New Roman" w:hAnsi="Times New Roman" w:cs="Times New Roman"/>
-          <w:sz w:val="24"/>
-          <w:szCs w:val="24"/>
-        </w:rPr>
-        <w:tab/>
-        <w:t>Once there are two concurrent clients connected, the server instantiates a Game object</w:t>
-      </w:r>
-      <w:r>
-        <w:rPr>
-          <w:rFonts w:ascii="Times New Roman" w:hAnsi="Times New Roman" w:cs="Times New Roman"/>
-          <w:sz w:val="24"/>
-          <w:szCs w:val="24"/>
+          <w:rStyle w:val="pl-k"/>
+          <w:rFonts w:ascii="Consolas" w:hAnsi="Consolas"/>
+          <w:color w:val="A71D5D"/>
+          <w:sz w:val="18"/>
+          <w:szCs w:val="18"/>
+          <w:shd w:val="clear" w:color="auto" w:fill="FFFFFF"/>
+        </w:rPr>
+        <w:t>=</w:t>
+      </w:r>
+      <w:r>
+        <w:rPr>
+          <w:rFonts w:ascii="Consolas" w:hAnsi="Consolas"/>
+          <w:color w:val="24292E"/>
+          <w:sz w:val="18"/>
+          <w:szCs w:val="18"/>
+          <w:shd w:val="clear" w:color="auto" w:fill="FFFFFF"/>
         </w:rPr>
         <w:t xml:space="preserve"> </w:t>
       </w:r>
-      <w:r>
-        <w:rPr>
-          <w:rFonts w:ascii="Times New Roman" w:hAnsi="Times New Roman" w:cs="Times New Roman"/>
-          <w:sz w:val="24"/>
-          <w:szCs w:val="24"/>
-        </w:rPr>
-        <w:tab/>
-        <w:t xml:space="preserve">with an ‘active’ status, sets the status of both players to ‘busy’ and sends the opposite </w:t>
-      </w:r>
-      <w:r>
-        <w:rPr>
-          <w:rFonts w:ascii="Times New Roman" w:hAnsi="Times New Roman" w:cs="Times New Roman"/>
-          <w:sz w:val="24"/>
-          <w:szCs w:val="24"/>
-        </w:rPr>
-        <w:tab/>
-        <w:t>player’s ID to each of the two players.</w:t>
-      </w:r>
-    </w:p>
-    <w:p>
-      <w:pPr>
-        <w:spacing w:line="360" w:lineRule="auto"/>
-        <w:contextualSpacing/>
-        <w:rPr>
-          <w:rFonts w:ascii="Times New Roman" w:hAnsi="Times New Roman" w:cs="Times New Roman"/>
-          <w:sz w:val="24"/>
-          <w:szCs w:val="24"/>
-        </w:rPr>
-      </w:pPr>
-      <w:r>
-        <w:rPr>
-          <w:rFonts w:ascii="Times New Roman" w:hAnsi="Times New Roman" w:cs="Times New Roman"/>
-          <w:sz w:val="24"/>
-          <w:szCs w:val="24"/>
-        </w:rPr>
-        <w:tab/>
-      </w:r>
-      <w:r>
-        <w:rPr>
-          <w:rFonts w:ascii="Times New Roman" w:hAnsi="Times New Roman" w:cs="Times New Roman"/>
-          <w:sz w:val="24"/>
-          <w:szCs w:val="24"/>
-        </w:rPr>
-        <w:t>****************************Placeholder****************************</w:t>
-      </w:r>
-    </w:p>
-    <w:p>
-      <w:pPr>
-        <w:spacing w:line="360" w:lineRule="auto"/>
-        <w:ind w:firstLine="720"/>
-        <w:contextualSpacing/>
-        <w:rPr>
-          <w:rFonts w:ascii="Times New Roman" w:hAnsi="Times New Roman" w:cs="Times New Roman"/>
-          <w:b/>
-          <w:sz w:val="24"/>
-          <w:szCs w:val="24"/>
-        </w:rPr>
-      </w:pPr>
-      <w:r>
-        <w:rPr>
-          <w:rFonts w:ascii="Times New Roman" w:hAnsi="Times New Roman" w:cs="Times New Roman"/>
-          <w:b/>
-          <w:sz w:val="24"/>
-          <w:szCs w:val="24"/>
-        </w:rPr>
-        <w:t>PLAYER CLASS</w:t>
-      </w:r>
-    </w:p>
-    <w:p>
-      <w:pPr>
-        <w:spacing w:line="360" w:lineRule="auto"/>
-        <w:contextualSpacing/>
-        <w:rPr>
-          <w:rFonts w:ascii="Times New Roman" w:hAnsi="Times New Roman" w:cs="Times New Roman"/>
-          <w:sz w:val="24"/>
-          <w:szCs w:val="24"/>
-        </w:rPr>
-      </w:pPr>
-      <w:r>
-        <w:rPr>
-          <w:rFonts w:ascii="Times New Roman" w:hAnsi="Times New Roman" w:cs="Times New Roman"/>
-          <w:sz w:val="24"/>
-          <w:szCs w:val="24"/>
-        </w:rPr>
-        <w:tab/>
-      </w:r>
-    </w:p>
-    <w:p>
-      <w:pPr>
-        <w:spacing w:line="360" w:lineRule="auto"/>
-        <w:contextualSpacing/>
-        <w:rPr>
-          <w:rFonts w:ascii="Times New Roman" w:hAnsi="Times New Roman" w:cs="Times New Roman"/>
-          <w:sz w:val="24"/>
-          <w:szCs w:val="24"/>
-        </w:rPr>
-      </w:pPr>
-    </w:p>
-    <w:p>
-      <w:pPr>
-        <w:spacing w:line="360" w:lineRule="auto"/>
-        <w:contextualSpacing/>
-        <w:rPr>
-          <w:rFonts w:ascii="Times New Roman" w:hAnsi="Times New Roman" w:cs="Times New Roman"/>
-          <w:b/>
-          <w:sz w:val="24"/>
-          <w:szCs w:val="24"/>
-        </w:rPr>
-      </w:pPr>
-      <w:r>
-        <w:rPr>
-          <w:rFonts w:ascii="Times New Roman" w:hAnsi="Times New Roman" w:cs="Times New Roman"/>
-          <w:b/>
-          <w:sz w:val="24"/>
-          <w:szCs w:val="24"/>
-        </w:rPr>
-        <w:t>REVERSE TIC-TAC-TOE CLIENT</w:t>
-      </w:r>
-    </w:p>
-    <w:p>
-      <w:pPr>
-        <w:spacing w:line="360" w:lineRule="auto"/>
-        <w:ind w:left="720"/>
-        <w:contextualSpacing/>
-        <w:rPr>
-          <w:rFonts w:ascii="Times New Roman" w:hAnsi="Times New Roman" w:cs="Times New Roman"/>
-          <w:sz w:val="24"/>
-          <w:szCs w:val="24"/>
-        </w:rPr>
-      </w:pPr>
-      <w:r>
-        <w:rPr>
-          <w:rFonts w:ascii="Times New Roman" w:hAnsi="Times New Roman" w:cs="Times New Roman"/>
-          <w:sz w:val="24"/>
-          <w:szCs w:val="24"/>
-        </w:rPr>
-        <w:t>The client contains a global variable for each of the protocol methods and status codes, as well as two variables for the port and hostname:</w:t>
-      </w:r>
-    </w:p>
-    <w:p>
-      <w:pPr>
-        <w:spacing w:line="360" w:lineRule="auto"/>
-        <w:ind w:firstLine="720"/>
-        <w:contextualSpacing/>
-        <w:rPr>
-          <w:rFonts w:ascii="Times New Roman" w:hAnsi="Times New Roman" w:cs="Times New Roman"/>
-          <w:sz w:val="24"/>
-          <w:szCs w:val="24"/>
-        </w:rPr>
-      </w:pPr>
-      <w:r>
-        <w:rPr>
-          <w:rFonts w:ascii="Times New Roman" w:hAnsi="Times New Roman" w:cs="Times New Roman"/>
-          <w:sz w:val="24"/>
-          <w:szCs w:val="24"/>
+      <w:proofErr w:type="spellStart"/>
+      <w:r>
+        <w:rPr>
+          <w:rStyle w:val="pl-c1"/>
+          <w:rFonts w:ascii="Consolas" w:hAnsi="Consolas"/>
+          <w:color w:val="0086B3"/>
+          <w:sz w:val="18"/>
+          <w:szCs w:val="18"/>
+          <w:shd w:val="clear" w:color="auto" w:fill="FFFFFF"/>
+        </w:rPr>
+        <w:t>int</w:t>
+      </w:r>
+      <w:proofErr w:type="spellEnd"/>
+      <w:r>
+        <w:rPr>
+          <w:rFonts w:ascii="Consolas" w:hAnsi="Consolas"/>
+          <w:color w:val="24292E"/>
+          <w:sz w:val="18"/>
+          <w:szCs w:val="18"/>
+          <w:shd w:val="clear" w:color="auto" w:fill="FFFFFF"/>
+        </w:rPr>
+        <w:t>(</w:t>
+      </w:r>
+      <w:proofErr w:type="spellStart"/>
+      <w:proofErr w:type="gramStart"/>
+      <w:r>
+        <w:rPr>
+          <w:rFonts w:ascii="Consolas" w:hAnsi="Consolas"/>
+          <w:color w:val="24292E"/>
+          <w:sz w:val="18"/>
+          <w:szCs w:val="18"/>
+          <w:shd w:val="clear" w:color="auto" w:fill="FFFFFF"/>
+        </w:rPr>
+        <w:t>sys.argv</w:t>
+      </w:r>
+      <w:proofErr w:type="spellEnd"/>
+      <w:proofErr w:type="gramEnd"/>
+      <w:r>
+        <w:rPr>
+          <w:rFonts w:ascii="Consolas" w:hAnsi="Consolas"/>
+          <w:color w:val="24292E"/>
+          <w:sz w:val="18"/>
+          <w:szCs w:val="18"/>
+          <w:shd w:val="clear" w:color="auto" w:fill="FFFFFF"/>
+        </w:rPr>
+        <w:t>[</w:t>
+      </w:r>
+      <w:r>
+        <w:rPr>
+          <w:rStyle w:val="pl-c1"/>
+          <w:rFonts w:ascii="Consolas" w:hAnsi="Consolas"/>
+          <w:color w:val="0086B3"/>
+          <w:sz w:val="18"/>
+          <w:szCs w:val="18"/>
+          <w:shd w:val="clear" w:color="auto" w:fill="FFFFFF"/>
+        </w:rPr>
+        <w:t>2</w:t>
+      </w:r>
+      <w:r>
+        <w:rPr>
+          <w:rFonts w:ascii="Consolas" w:hAnsi="Consolas"/>
+          <w:color w:val="24292E"/>
+          <w:sz w:val="18"/>
+          <w:szCs w:val="18"/>
+          <w:shd w:val="clear" w:color="auto" w:fill="FFFFFF"/>
+        </w:rPr>
+        <w:t>])</w:t>
+      </w:r>
+      <w:r>
+        <w:rPr>
+          <w:rFonts w:ascii="Times New Roman" w:hAnsi="Times New Roman" w:cs="Times New Roman"/>
+          <w:color w:val="24292E"/>
+          <w:sz w:val="24"/>
+          <w:szCs w:val="24"/>
+          <w:shd w:val="clear" w:color="auto" w:fill="FFFFFF"/>
+        </w:rPr>
+        <w:t>” converts the port number argument from a string to an integer. If the argument was not a number, then an error is thrown and caught by “</w:t>
+      </w:r>
+      <w:r>
+        <w:rPr>
+          <w:rStyle w:val="pl-k"/>
+          <w:rFonts w:ascii="Consolas" w:hAnsi="Consolas"/>
+          <w:color w:val="A71D5D"/>
+          <w:sz w:val="18"/>
+          <w:szCs w:val="18"/>
+          <w:shd w:val="clear" w:color="auto" w:fill="FFFFFF"/>
+        </w:rPr>
+        <w:t>except</w:t>
+      </w:r>
+      <w:r>
+        <w:rPr>
+          <w:rFonts w:ascii="Consolas" w:hAnsi="Consolas"/>
+          <w:color w:val="24292E"/>
+          <w:sz w:val="18"/>
+          <w:szCs w:val="18"/>
+          <w:shd w:val="clear" w:color="auto" w:fill="FFFFFF"/>
+        </w:rPr>
+        <w:t xml:space="preserve"> </w:t>
+      </w:r>
+      <w:proofErr w:type="spellStart"/>
+      <w:r>
+        <w:rPr>
+          <w:rStyle w:val="pl-c1"/>
+          <w:rFonts w:ascii="Consolas" w:hAnsi="Consolas"/>
+          <w:color w:val="0086B3"/>
+          <w:sz w:val="18"/>
+          <w:szCs w:val="18"/>
+          <w:shd w:val="clear" w:color="auto" w:fill="FFFFFF"/>
+        </w:rPr>
+        <w:t>ValueError</w:t>
+      </w:r>
+      <w:proofErr w:type="spellEnd"/>
+      <w:r>
+        <w:rPr>
+          <w:rFonts w:ascii="Consolas" w:hAnsi="Consolas"/>
+          <w:color w:val="24292E"/>
+          <w:sz w:val="18"/>
+          <w:szCs w:val="18"/>
+          <w:shd w:val="clear" w:color="auto" w:fill="FFFFFF"/>
+        </w:rPr>
+        <w:t>:</w:t>
+      </w:r>
+      <w:r>
+        <w:rPr>
+          <w:rFonts w:ascii="Times New Roman" w:hAnsi="Times New Roman" w:cs="Times New Roman"/>
+          <w:color w:val="24292E"/>
+          <w:sz w:val="24"/>
+          <w:szCs w:val="24"/>
+          <w:shd w:val="clear" w:color="auto" w:fill="FFFFFF"/>
+        </w:rPr>
+        <w:t>”, which prints an error message and terminates the program.</w:t>
+      </w:r>
+      <w:r>
+        <w:rPr>
+          <w:rFonts w:ascii="Times New Roman" w:hAnsi="Times New Roman" w:cs="Times New Roman"/>
+          <w:color w:val="24292E"/>
+          <w:sz w:val="24"/>
+          <w:szCs w:val="24"/>
+          <w:shd w:val="clear" w:color="auto" w:fill="FFFFFF"/>
+        </w:rPr>
+        <w:t xml:space="preserve"> If the argument was not ‘1337’, then an error message is printed and the program is terminated.</w:t>
+      </w:r>
+    </w:p>
+    <w:p>
+      <w:pPr>
+        <w:spacing w:line="360" w:lineRule="auto"/>
+        <w:ind w:left="2160"/>
+        <w:contextualSpacing/>
+        <w:rPr>
+          <w:rFonts w:ascii="Times New Roman" w:hAnsi="Times New Roman" w:cs="Times New Roman"/>
+          <w:sz w:val="24"/>
+          <w:szCs w:val="24"/>
+        </w:rPr>
+      </w:pPr>
+      <w:r>
+        <w:rPr>
+          <w:rFonts w:ascii="Times New Roman" w:hAnsi="Times New Roman" w:cs="Times New Roman"/>
+          <w:sz w:val="24"/>
+          <w:szCs w:val="24"/>
+        </w:rPr>
+        <w:t>“</w:t>
+      </w:r>
+      <w:proofErr w:type="spellStart"/>
+      <w:r>
+        <w:rPr>
+          <w:rFonts w:ascii="Consolas" w:hAnsi="Consolas"/>
+          <w:color w:val="24292E"/>
+          <w:sz w:val="18"/>
+          <w:szCs w:val="18"/>
+          <w:shd w:val="clear" w:color="auto" w:fill="FFFFFF"/>
+        </w:rPr>
+        <w:t>clientSocket</w:t>
+      </w:r>
+      <w:proofErr w:type="spellEnd"/>
+      <w:r>
+        <w:rPr>
+          <w:rFonts w:ascii="Consolas" w:hAnsi="Consolas"/>
+          <w:color w:val="24292E"/>
+          <w:sz w:val="18"/>
+          <w:szCs w:val="18"/>
+          <w:shd w:val="clear" w:color="auto" w:fill="FFFFFF"/>
+        </w:rPr>
+        <w:t xml:space="preserve"> </w:t>
+      </w:r>
+      <w:r>
+        <w:rPr>
+          <w:rStyle w:val="pl-k"/>
+          <w:rFonts w:ascii="Consolas" w:hAnsi="Consolas"/>
+          <w:color w:val="A71D5D"/>
+          <w:sz w:val="18"/>
+          <w:szCs w:val="18"/>
+          <w:shd w:val="clear" w:color="auto" w:fill="FFFFFF"/>
+        </w:rPr>
+        <w:t>=</w:t>
+      </w:r>
+      <w:r>
+        <w:rPr>
+          <w:rFonts w:ascii="Consolas" w:hAnsi="Consolas"/>
+          <w:color w:val="24292E"/>
+          <w:sz w:val="18"/>
+          <w:szCs w:val="18"/>
+          <w:shd w:val="clear" w:color="auto" w:fill="FFFFFF"/>
+        </w:rPr>
+        <w:t xml:space="preserve"> </w:t>
+      </w:r>
+      <w:proofErr w:type="gramStart"/>
+      <w:r>
+        <w:rPr>
+          <w:rFonts w:ascii="Consolas" w:hAnsi="Consolas"/>
+          <w:color w:val="24292E"/>
+          <w:sz w:val="18"/>
+          <w:szCs w:val="18"/>
+          <w:shd w:val="clear" w:color="auto" w:fill="FFFFFF"/>
+        </w:rPr>
+        <w:t>socket(</w:t>
+      </w:r>
+      <w:proofErr w:type="gramEnd"/>
+      <w:r>
+        <w:rPr>
+          <w:rStyle w:val="pl-c1"/>
+          <w:rFonts w:ascii="Consolas" w:hAnsi="Consolas"/>
+          <w:color w:val="0086B3"/>
+          <w:sz w:val="18"/>
+          <w:szCs w:val="18"/>
+          <w:shd w:val="clear" w:color="auto" w:fill="FFFFFF"/>
+        </w:rPr>
+        <w:t>AF_INET</w:t>
+      </w:r>
+      <w:r>
+        <w:rPr>
+          <w:rFonts w:ascii="Consolas" w:hAnsi="Consolas"/>
+          <w:color w:val="24292E"/>
+          <w:sz w:val="18"/>
+          <w:szCs w:val="18"/>
+          <w:shd w:val="clear" w:color="auto" w:fill="FFFFFF"/>
+        </w:rPr>
+        <w:t xml:space="preserve">, </w:t>
+      </w:r>
+      <w:r>
+        <w:rPr>
+          <w:rStyle w:val="pl-c1"/>
+          <w:rFonts w:ascii="Consolas" w:hAnsi="Consolas"/>
+          <w:color w:val="0086B3"/>
+          <w:sz w:val="18"/>
+          <w:szCs w:val="18"/>
+          <w:shd w:val="clear" w:color="auto" w:fill="FFFFFF"/>
+        </w:rPr>
+        <w:t>SOCK_STREAM</w:t>
+      </w:r>
+      <w:r>
+        <w:rPr>
+          <w:rFonts w:ascii="Consolas" w:hAnsi="Consolas"/>
+          <w:color w:val="24292E"/>
+          <w:sz w:val="18"/>
+          <w:szCs w:val="18"/>
+          <w:shd w:val="clear" w:color="auto" w:fill="FFFFFF"/>
+        </w:rPr>
+        <w:t>)</w:t>
+      </w:r>
+      <w:r>
+        <w:rPr>
+          <w:rFonts w:ascii="Times New Roman" w:hAnsi="Times New Roman" w:cs="Times New Roman"/>
+          <w:sz w:val="24"/>
+          <w:szCs w:val="24"/>
+        </w:rPr>
+        <w:t xml:space="preserve">” initializes the client socket that will be used to establish a connection with the server. </w:t>
+      </w:r>
+    </w:p>
+    <w:p>
+      <w:pPr>
+        <w:spacing w:line="360" w:lineRule="auto"/>
+        <w:ind w:left="2160"/>
+        <w:contextualSpacing/>
+        <w:rPr>
+          <w:rFonts w:ascii="Times New Roman" w:hAnsi="Times New Roman" w:cs="Times New Roman"/>
+          <w:sz w:val="24"/>
+          <w:szCs w:val="24"/>
+        </w:rPr>
+      </w:pPr>
+      <w:r>
+        <w:rPr>
+          <w:rFonts w:ascii="Times New Roman" w:hAnsi="Times New Roman" w:cs="Times New Roman"/>
+          <w:sz w:val="24"/>
+          <w:szCs w:val="24"/>
+        </w:rPr>
+        <w:t>“</w:t>
+      </w:r>
+      <w:proofErr w:type="spellStart"/>
+      <w:r>
+        <w:rPr>
+          <w:rFonts w:ascii="Consolas" w:hAnsi="Consolas"/>
+          <w:color w:val="24292E"/>
+          <w:sz w:val="18"/>
+          <w:szCs w:val="18"/>
+          <w:shd w:val="clear" w:color="auto" w:fill="FFFFFF"/>
+        </w:rPr>
+        <w:t>clientSocket.connect</w:t>
+      </w:r>
+      <w:proofErr w:type="spellEnd"/>
+      <w:r>
+        <w:rPr>
+          <w:rFonts w:ascii="Consolas" w:hAnsi="Consolas"/>
+          <w:color w:val="24292E"/>
+          <w:sz w:val="18"/>
+          <w:szCs w:val="18"/>
+          <w:shd w:val="clear" w:color="auto" w:fill="FFFFFF"/>
+        </w:rPr>
+        <w:t>((</w:t>
+      </w:r>
+      <w:r>
+        <w:rPr>
+          <w:rStyle w:val="pl-c1"/>
+          <w:rFonts w:ascii="Consolas" w:hAnsi="Consolas"/>
+          <w:color w:val="0086B3"/>
+          <w:sz w:val="18"/>
+          <w:szCs w:val="18"/>
+          <w:shd w:val="clear" w:color="auto" w:fill="FFFFFF"/>
+        </w:rPr>
+        <w:t>HOST</w:t>
+      </w:r>
+      <w:r>
+        <w:rPr>
+          <w:rFonts w:ascii="Consolas" w:hAnsi="Consolas"/>
+          <w:color w:val="24292E"/>
+          <w:sz w:val="18"/>
+          <w:szCs w:val="18"/>
+          <w:shd w:val="clear" w:color="auto" w:fill="FFFFFF"/>
+        </w:rPr>
+        <w:t xml:space="preserve">, </w:t>
+      </w:r>
+      <w:r>
+        <w:rPr>
+          <w:rStyle w:val="pl-c1"/>
+          <w:rFonts w:ascii="Consolas" w:hAnsi="Consolas"/>
+          <w:color w:val="0086B3"/>
+          <w:sz w:val="18"/>
+          <w:szCs w:val="18"/>
+          <w:shd w:val="clear" w:color="auto" w:fill="FFFFFF"/>
         </w:rPr>
         <w:t>PORT</w:t>
       </w:r>
       <w:r>
         <w:rPr>
-          <w:rFonts w:ascii="Times New Roman" w:hAnsi="Times New Roman" w:cs="Times New Roman"/>
-          <w:sz w:val="24"/>
-          <w:szCs w:val="24"/>
-        </w:rPr>
-        <w:tab/>
-      </w:r>
-      <w:r>
-        <w:rPr>
-          <w:rFonts w:ascii="Times New Roman" w:hAnsi="Times New Roman" w:cs="Times New Roman"/>
-          <w:sz w:val="24"/>
-          <w:szCs w:val="24"/>
-        </w:rPr>
-        <w:tab/>
-        <w:t>the port number that the server is listening at</w:t>
-      </w:r>
-    </w:p>
-    <w:p>
-      <w:pPr>
-        <w:spacing w:line="360" w:lineRule="auto"/>
-        <w:ind w:firstLine="720"/>
-        <w:contextualSpacing/>
-        <w:rPr>
-          <w:rFonts w:ascii="Times New Roman" w:hAnsi="Times New Roman" w:cs="Times New Roman"/>
-          <w:sz w:val="24"/>
-          <w:szCs w:val="24"/>
-        </w:rPr>
-      </w:pPr>
-      <w:r>
-        <w:rPr>
-          <w:rFonts w:ascii="Times New Roman" w:hAnsi="Times New Roman" w:cs="Times New Roman"/>
-          <w:sz w:val="24"/>
-          <w:szCs w:val="24"/>
-        </w:rPr>
-        <w:t>HOST</w:t>
-      </w:r>
-      <w:r>
-        <w:rPr>
-          <w:rFonts w:ascii="Times New Roman" w:hAnsi="Times New Roman" w:cs="Times New Roman"/>
-          <w:sz w:val="24"/>
-          <w:szCs w:val="24"/>
-        </w:rPr>
-        <w:tab/>
-      </w:r>
-      <w:r>
-        <w:rPr>
-          <w:rFonts w:ascii="Times New Roman" w:hAnsi="Times New Roman" w:cs="Times New Roman"/>
-          <w:sz w:val="24"/>
-          <w:szCs w:val="24"/>
-        </w:rPr>
-        <w:tab/>
-        <w:t>the hostname of the server</w:t>
-      </w:r>
-    </w:p>
-    <w:p>
-      <w:pPr>
-        <w:spacing w:line="360" w:lineRule="auto"/>
-        <w:ind w:firstLine="720"/>
-        <w:contextualSpacing/>
-        <w:rPr>
-          <w:rFonts w:ascii="Times New Roman" w:hAnsi="Times New Roman" w:cs="Times New Roman"/>
-          <w:sz w:val="24"/>
-          <w:szCs w:val="24"/>
-        </w:rPr>
-      </w:pPr>
-    </w:p>
-    <w:p>
-      <w:pPr>
-        <w:spacing w:line="360" w:lineRule="auto"/>
-        <w:ind w:left="720"/>
-        <w:contextualSpacing/>
-        <w:rPr>
-          <w:rFonts w:ascii="Times New Roman" w:hAnsi="Times New Roman" w:cs="Times New Roman"/>
-          <w:sz w:val="24"/>
-          <w:szCs w:val="24"/>
-        </w:rPr>
-      </w:pPr>
-      <w:r>
-        <w:rPr>
-          <w:rFonts w:ascii="Times New Roman" w:hAnsi="Times New Roman" w:cs="Times New Roman"/>
-          <w:sz w:val="24"/>
-          <w:szCs w:val="24"/>
-        </w:rPr>
-        <w:t xml:space="preserve">The client checks the argument count to determine if there is a valid number of arguments and returns an error if there isn’t. </w:t>
-      </w:r>
-    </w:p>
-    <w:p>
-      <w:pPr>
-        <w:spacing w:line="360" w:lineRule="auto"/>
-        <w:ind w:left="720"/>
-        <w:contextualSpacing/>
-        <w:rPr>
-          <w:rFonts w:ascii="Times New Roman" w:hAnsi="Times New Roman" w:cs="Times New Roman"/>
-          <w:sz w:val="24"/>
-          <w:szCs w:val="24"/>
-        </w:rPr>
-      </w:pPr>
-      <w:r>
-        <w:rPr>
-          <w:rFonts w:ascii="Times New Roman" w:hAnsi="Times New Roman" w:cs="Times New Roman"/>
-          <w:sz w:val="24"/>
-          <w:szCs w:val="24"/>
-        </w:rPr>
-        <w:t>The client then attempts to establish a connection with the given hostname and port number, returning an error if it failed to establish a connection.</w:t>
-      </w:r>
-    </w:p>
-    <w:p>
-      <w:pPr>
-        <w:spacing w:line="360" w:lineRule="auto"/>
-        <w:ind w:left="720"/>
-        <w:contextualSpacing/>
-        <w:rPr>
-          <w:rFonts w:ascii="Times New Roman" w:hAnsi="Times New Roman" w:cs="Times New Roman"/>
-          <w:sz w:val="24"/>
-          <w:szCs w:val="24"/>
-        </w:rPr>
-      </w:pPr>
-      <w:r>
-        <w:rPr>
-          <w:rFonts w:ascii="Times New Roman" w:hAnsi="Times New Roman" w:cs="Times New Roman"/>
-          <w:sz w:val="24"/>
-          <w:szCs w:val="24"/>
-        </w:rPr>
-        <w:t xml:space="preserve">If the client successfully establishes a connection, it runs an indefinite loop, taking in user input. </w:t>
-      </w:r>
-    </w:p>
-    <w:p>
-      <w:pPr>
-        <w:spacing w:line="360" w:lineRule="auto"/>
-        <w:ind w:left="720"/>
-        <w:contextualSpacing/>
-        <w:rPr>
-          <w:rFonts w:ascii="Times New Roman" w:hAnsi="Times New Roman" w:cs="Times New Roman"/>
-          <w:sz w:val="24"/>
-          <w:szCs w:val="24"/>
-        </w:rPr>
-      </w:pPr>
-      <w:r>
-        <w:rPr>
-          <w:rFonts w:ascii="Times New Roman" w:hAnsi="Times New Roman" w:cs="Times New Roman"/>
-          <w:sz w:val="24"/>
-          <w:szCs w:val="24"/>
-        </w:rPr>
-        <w:t>Each user input is checked to see if it matches one of the defined commands, executes if it is valid, and then waits for a response from the server</w:t>
+          <w:rFonts w:ascii="Consolas" w:hAnsi="Consolas"/>
+          <w:color w:val="24292E"/>
+          <w:sz w:val="18"/>
+          <w:szCs w:val="18"/>
+          <w:shd w:val="clear" w:color="auto" w:fill="FFFFFF"/>
+        </w:rPr>
+        <w:t>))</w:t>
+      </w:r>
+      <w:r>
+        <w:rPr>
+          <w:rFonts w:ascii="Times New Roman" w:hAnsi="Times New Roman" w:cs="Times New Roman"/>
+          <w:sz w:val="24"/>
+          <w:szCs w:val="24"/>
+        </w:rPr>
+        <w:t>” connects the client socket to the server. If the connection was refused, the server hostname entered was invalid and an error message is printed and the program terminates.</w:t>
+      </w:r>
+    </w:p>
+    <w:p>
+      <w:pPr>
+        <w:spacing w:line="360" w:lineRule="auto"/>
+        <w:ind w:left="2160" w:hanging="1440"/>
+        <w:contextualSpacing/>
+        <w:rPr>
+          <w:rFonts w:ascii="Times New Roman" w:hAnsi="Times New Roman" w:cs="Times New Roman"/>
+          <w:sz w:val="24"/>
+          <w:szCs w:val="24"/>
+        </w:rPr>
+      </w:pPr>
+      <w:r>
+        <w:rPr>
+          <w:rFonts w:ascii="Times New Roman" w:hAnsi="Times New Roman" w:cs="Times New Roman"/>
+          <w:sz w:val="24"/>
+          <w:szCs w:val="24"/>
+        </w:rPr>
+        <w:t>68-74</w:t>
+      </w:r>
+      <w:r>
+        <w:rPr>
+          <w:rFonts w:ascii="Times New Roman" w:hAnsi="Times New Roman" w:cs="Times New Roman"/>
+          <w:sz w:val="24"/>
+          <w:szCs w:val="24"/>
+        </w:rPr>
+        <w:tab/>
+        <w:t>“</w:t>
+      </w:r>
+      <w:proofErr w:type="spellStart"/>
+      <w:r>
+        <w:rPr>
+          <w:rFonts w:ascii="Consolas" w:hAnsi="Consolas"/>
+          <w:color w:val="24292E"/>
+          <w:sz w:val="18"/>
+          <w:szCs w:val="18"/>
+          <w:shd w:val="clear" w:color="auto" w:fill="FFFFFF"/>
+        </w:rPr>
+        <w:t>clientSocket.recv</w:t>
+      </w:r>
+      <w:proofErr w:type="spellEnd"/>
+      <w:r>
+        <w:rPr>
+          <w:rFonts w:ascii="Consolas" w:hAnsi="Consolas"/>
+          <w:color w:val="24292E"/>
+          <w:sz w:val="18"/>
+          <w:szCs w:val="18"/>
+          <w:shd w:val="clear" w:color="auto" w:fill="FFFFFF"/>
+        </w:rPr>
+        <w:t>(</w:t>
+      </w:r>
+      <w:r>
+        <w:rPr>
+          <w:rStyle w:val="pl-c1"/>
+          <w:rFonts w:ascii="Consolas" w:hAnsi="Consolas"/>
+          <w:color w:val="0086B3"/>
+          <w:sz w:val="18"/>
+          <w:szCs w:val="18"/>
+          <w:shd w:val="clear" w:color="auto" w:fill="FFFFFF"/>
+        </w:rPr>
+        <w:t>1024</w:t>
+      </w:r>
+      <w:proofErr w:type="gramStart"/>
+      <w:r>
+        <w:rPr>
+          <w:rFonts w:ascii="Consolas" w:hAnsi="Consolas"/>
+          <w:color w:val="24292E"/>
+          <w:sz w:val="18"/>
+          <w:szCs w:val="18"/>
+          <w:shd w:val="clear" w:color="auto" w:fill="FFFFFF"/>
+        </w:rPr>
+        <w:t>).decode</w:t>
+      </w:r>
+      <w:proofErr w:type="gramEnd"/>
+      <w:r>
+        <w:rPr>
+          <w:rFonts w:ascii="Consolas" w:hAnsi="Consolas"/>
+          <w:color w:val="24292E"/>
+          <w:sz w:val="18"/>
+          <w:szCs w:val="18"/>
+          <w:shd w:val="clear" w:color="auto" w:fill="FFFFFF"/>
+        </w:rPr>
+        <w:t>().split()</w:t>
+      </w:r>
+      <w:r>
+        <w:rPr>
+          <w:rFonts w:ascii="Times New Roman" w:hAnsi="Times New Roman" w:cs="Times New Roman"/>
+          <w:sz w:val="24"/>
+          <w:szCs w:val="24"/>
+        </w:rPr>
+        <w:t>” decodes a message received from the connected server and splits it into a list separated by spaces. If the first entry in the list is the protocol number for “OK”, the server has accepted the connection. Otherwise, the connection was rejected and the client program terminates.</w:t>
+      </w:r>
+    </w:p>
+    <w:p>
+      <w:pPr>
+        <w:spacing w:line="360" w:lineRule="auto"/>
+        <w:ind w:left="2160" w:hanging="1440"/>
+        <w:contextualSpacing/>
+        <w:rPr>
+          <w:rFonts w:ascii="Times New Roman" w:hAnsi="Times New Roman" w:cs="Times New Roman"/>
+          <w:sz w:val="24"/>
+          <w:szCs w:val="24"/>
+        </w:rPr>
+      </w:pPr>
+      <w:r>
+        <w:rPr>
+          <w:rFonts w:ascii="Times New Roman" w:hAnsi="Times New Roman" w:cs="Times New Roman"/>
+          <w:sz w:val="24"/>
+          <w:szCs w:val="24"/>
+        </w:rPr>
+        <w:t>76-631</w:t>
+      </w:r>
+      <w:r>
+        <w:rPr>
+          <w:rFonts w:ascii="Times New Roman" w:hAnsi="Times New Roman" w:cs="Times New Roman"/>
+          <w:sz w:val="24"/>
+          <w:szCs w:val="24"/>
+        </w:rPr>
+        <w:tab/>
+        <w:t>An indefinitely running loop that handles all input from the player as well as all messages received from the server.</w:t>
+      </w:r>
+    </w:p>
+    <w:p>
+      <w:pPr>
+        <w:spacing w:line="360" w:lineRule="auto"/>
+        <w:ind w:left="2160" w:hanging="1440"/>
+        <w:contextualSpacing/>
+        <w:rPr>
+          <w:rFonts w:ascii="Times New Roman" w:hAnsi="Times New Roman" w:cs="Times New Roman"/>
+          <w:sz w:val="24"/>
+          <w:szCs w:val="24"/>
+        </w:rPr>
+      </w:pPr>
+      <w:r>
+        <w:rPr>
+          <w:rFonts w:ascii="Times New Roman" w:hAnsi="Times New Roman" w:cs="Times New Roman"/>
+          <w:sz w:val="24"/>
+          <w:szCs w:val="24"/>
+        </w:rPr>
+        <w:tab/>
+        <w:t>“</w:t>
+      </w:r>
+      <w:r>
+        <w:rPr>
+          <w:rFonts w:ascii="Consolas" w:hAnsi="Consolas"/>
+          <w:color w:val="24292E"/>
+          <w:sz w:val="18"/>
+          <w:szCs w:val="18"/>
+          <w:shd w:val="clear" w:color="auto" w:fill="FFFFFF"/>
+        </w:rPr>
+        <w:t xml:space="preserve">arguments </w:t>
+      </w:r>
+      <w:r>
+        <w:rPr>
+          <w:rStyle w:val="pl-k"/>
+          <w:rFonts w:ascii="Consolas" w:hAnsi="Consolas"/>
+          <w:color w:val="A71D5D"/>
+          <w:sz w:val="18"/>
+          <w:szCs w:val="18"/>
+          <w:shd w:val="clear" w:color="auto" w:fill="FFFFFF"/>
+        </w:rPr>
+        <w:t>=</w:t>
+      </w:r>
+      <w:r>
+        <w:rPr>
+          <w:rStyle w:val="pl-k"/>
+          <w:rFonts w:ascii="Consolas" w:hAnsi="Consolas"/>
+          <w:color w:val="A71D5D"/>
+          <w:sz w:val="18"/>
+          <w:szCs w:val="18"/>
+          <w:shd w:val="clear" w:color="auto" w:fill="FFFFFF"/>
+        </w:rPr>
+        <w:t xml:space="preserve"> </w:t>
+      </w:r>
+      <w:proofErr w:type="gramStart"/>
+      <w:r>
+        <w:rPr>
+          <w:rStyle w:val="pl-c1"/>
+          <w:rFonts w:ascii="Consolas" w:hAnsi="Consolas"/>
+          <w:color w:val="0086B3"/>
+          <w:sz w:val="18"/>
+          <w:szCs w:val="18"/>
+          <w:shd w:val="clear" w:color="auto" w:fill="FFFFFF"/>
+        </w:rPr>
+        <w:t>input</w:t>
+      </w:r>
+      <w:r>
+        <w:rPr>
+          <w:rFonts w:ascii="Consolas" w:hAnsi="Consolas"/>
+          <w:color w:val="24292E"/>
+          <w:sz w:val="18"/>
+          <w:szCs w:val="18"/>
+          <w:shd w:val="clear" w:color="auto" w:fill="FFFFFF"/>
+        </w:rPr>
+        <w:t>(</w:t>
+      </w:r>
+      <w:proofErr w:type="gramEnd"/>
+      <w:r>
+        <w:rPr>
+          <w:rStyle w:val="pl-pds"/>
+          <w:rFonts w:ascii="Consolas" w:hAnsi="Consolas"/>
+          <w:color w:val="183691"/>
+          <w:sz w:val="18"/>
+          <w:szCs w:val="18"/>
+          <w:shd w:val="clear" w:color="auto" w:fill="FFFFFF"/>
+        </w:rPr>
+        <w:t>"</w:t>
+      </w:r>
+      <w:r>
+        <w:rPr>
+          <w:rStyle w:val="pl-s"/>
+          <w:rFonts w:ascii="Consolas" w:hAnsi="Consolas"/>
+          <w:color w:val="183691"/>
+          <w:sz w:val="18"/>
+          <w:szCs w:val="18"/>
+          <w:shd w:val="clear" w:color="auto" w:fill="FFFFFF"/>
+        </w:rPr>
+        <w:t xml:space="preserve">&gt; </w:t>
+      </w:r>
+      <w:r>
+        <w:rPr>
+          <w:rStyle w:val="pl-pds"/>
+          <w:rFonts w:ascii="Consolas" w:hAnsi="Consolas"/>
+          <w:color w:val="183691"/>
+          <w:sz w:val="18"/>
+          <w:szCs w:val="18"/>
+          <w:shd w:val="clear" w:color="auto" w:fill="FFFFFF"/>
+        </w:rPr>
+        <w:t>"</w:t>
+      </w:r>
+      <w:r>
+        <w:rPr>
+          <w:rFonts w:ascii="Consolas" w:hAnsi="Consolas"/>
+          <w:color w:val="24292E"/>
+          <w:sz w:val="18"/>
+          <w:szCs w:val="18"/>
+          <w:shd w:val="clear" w:color="auto" w:fill="FFFFFF"/>
+        </w:rPr>
+        <w:t>).split()</w:t>
+      </w:r>
+      <w:r>
+        <w:rPr>
+          <w:rFonts w:ascii="Times New Roman" w:hAnsi="Times New Roman" w:cs="Times New Roman"/>
+          <w:sz w:val="24"/>
+          <w:szCs w:val="24"/>
+        </w:rPr>
+        <w:t>” prints “&gt; “ to the command line and waits for the user to enter a command into the command line, which is split</w:t>
+      </w:r>
+      <w:r>
+        <w:rPr>
+          <w:rFonts w:ascii="Times New Roman" w:hAnsi="Times New Roman" w:cs="Times New Roman"/>
+          <w:sz w:val="24"/>
+          <w:szCs w:val="24"/>
+        </w:rPr>
+        <w:t xml:space="preserve"> into a list separated by spaces</w:t>
+      </w:r>
+      <w:r>
+        <w:rPr>
+          <w:rFonts w:ascii="Times New Roman" w:hAnsi="Times New Roman" w:cs="Times New Roman"/>
+          <w:sz w:val="24"/>
+          <w:szCs w:val="24"/>
+        </w:rPr>
+        <w:t xml:space="preserve"> named ‘arguments’</w:t>
+      </w:r>
+      <w:r>
+        <w:rPr>
+          <w:rFonts w:ascii="Times New Roman" w:hAnsi="Times New Roman" w:cs="Times New Roman"/>
+          <w:sz w:val="24"/>
+          <w:szCs w:val="24"/>
+        </w:rPr>
+        <w:t>.</w:t>
+      </w:r>
+    </w:p>
+    <w:p>
+      <w:pPr>
+        <w:spacing w:line="360" w:lineRule="auto"/>
+        <w:ind w:left="2160" w:hanging="1440"/>
+        <w:contextualSpacing/>
+        <w:rPr>
+          <w:rFonts w:ascii="Times New Roman" w:hAnsi="Times New Roman" w:cs="Times New Roman"/>
+          <w:sz w:val="24"/>
+          <w:szCs w:val="24"/>
+        </w:rPr>
+      </w:pPr>
+      <w:r>
+        <w:rPr>
+          <w:rFonts w:ascii="Times New Roman" w:hAnsi="Times New Roman" w:cs="Times New Roman"/>
+          <w:sz w:val="24"/>
+          <w:szCs w:val="24"/>
+        </w:rPr>
+        <w:t>80</w:t>
+      </w:r>
+      <w:r>
+        <w:rPr>
+          <w:rFonts w:ascii="Times New Roman" w:hAnsi="Times New Roman" w:cs="Times New Roman"/>
+          <w:sz w:val="24"/>
+          <w:szCs w:val="24"/>
+        </w:rPr>
+        <w:tab/>
+        <w:t>If the input</w:t>
+      </w:r>
+      <w:r>
+        <w:rPr>
+          <w:rFonts w:ascii="Times New Roman" w:hAnsi="Times New Roman" w:cs="Times New Roman"/>
+          <w:sz w:val="24"/>
+          <w:szCs w:val="24"/>
+        </w:rPr>
+        <w:t xml:space="preserve"> was empty, then the loop begins again</w:t>
+      </w:r>
+      <w:r>
+        <w:rPr>
+          <w:rFonts w:ascii="Times New Roman" w:hAnsi="Times New Roman" w:cs="Times New Roman"/>
+          <w:sz w:val="24"/>
+          <w:szCs w:val="24"/>
+        </w:rPr>
+        <w:t>.</w:t>
+      </w:r>
+      <w:r>
+        <w:rPr>
+          <w:rFonts w:ascii="Times New Roman" w:hAnsi="Times New Roman" w:cs="Times New Roman"/>
+          <w:sz w:val="24"/>
+          <w:szCs w:val="24"/>
+        </w:rPr>
+        <w:t xml:space="preserve"> Otherwise, the loop checks the input to determine if it is a valid command and acts accordingly.</w:t>
+      </w:r>
+    </w:p>
+    <w:p>
+      <w:pPr>
+        <w:spacing w:line="360" w:lineRule="auto"/>
+        <w:ind w:left="2160" w:hanging="1440"/>
+        <w:contextualSpacing/>
+        <w:rPr>
+          <w:rFonts w:ascii="Times New Roman" w:hAnsi="Times New Roman" w:cs="Times New Roman"/>
+          <w:sz w:val="24"/>
+          <w:szCs w:val="24"/>
+        </w:rPr>
+      </w:pPr>
+      <w:r>
+        <w:rPr>
+          <w:rFonts w:ascii="Times New Roman" w:hAnsi="Times New Roman" w:cs="Times New Roman"/>
+          <w:sz w:val="24"/>
+          <w:szCs w:val="24"/>
+        </w:rPr>
+        <w:t>83-101</w:t>
+      </w:r>
+      <w:r>
+        <w:rPr>
+          <w:rFonts w:ascii="Times New Roman" w:hAnsi="Times New Roman" w:cs="Times New Roman"/>
+          <w:sz w:val="24"/>
+          <w:szCs w:val="24"/>
+        </w:rPr>
+        <w:tab/>
+        <w:t>Checks if the input was “help” and prints the help message if true.</w:t>
+      </w:r>
+    </w:p>
+    <w:p>
+      <w:pPr>
+        <w:spacing w:line="360" w:lineRule="auto"/>
+        <w:ind w:left="2160" w:hanging="1440"/>
+        <w:contextualSpacing/>
+        <w:rPr>
+          <w:rFonts w:ascii="Times New Roman" w:hAnsi="Times New Roman" w:cs="Times New Roman"/>
+          <w:sz w:val="24"/>
+          <w:szCs w:val="24"/>
+        </w:rPr>
+      </w:pPr>
+      <w:r>
+        <w:rPr>
+          <w:rFonts w:ascii="Times New Roman" w:hAnsi="Times New Roman" w:cs="Times New Roman"/>
+          <w:sz w:val="24"/>
+          <w:szCs w:val="24"/>
+        </w:rPr>
+        <w:t>103-351</w:t>
+      </w:r>
+      <w:r>
+        <w:rPr>
+          <w:rFonts w:ascii="Times New Roman" w:hAnsi="Times New Roman" w:cs="Times New Roman"/>
+          <w:sz w:val="24"/>
+          <w:szCs w:val="24"/>
+        </w:rPr>
+        <w:tab/>
+        <w:t>Checks if the input was “login” followed by an argument (the username).</w:t>
+      </w:r>
+    </w:p>
+    <w:p>
+      <w:pPr>
+        <w:spacing w:line="360" w:lineRule="auto"/>
+        <w:ind w:left="2160" w:hanging="1440"/>
+        <w:contextualSpacing/>
+        <w:rPr>
+          <w:rFonts w:ascii="Times New Roman" w:hAnsi="Times New Roman" w:cs="Times New Roman"/>
+          <w:sz w:val="24"/>
+          <w:szCs w:val="24"/>
+        </w:rPr>
+      </w:pPr>
+      <w:r>
+        <w:rPr>
+          <w:rFonts w:ascii="Times New Roman" w:hAnsi="Times New Roman" w:cs="Times New Roman"/>
+          <w:sz w:val="24"/>
+          <w:szCs w:val="24"/>
+        </w:rPr>
+        <w:tab/>
+        <w:t>If true, the login command is executed.</w:t>
+      </w:r>
+    </w:p>
+    <w:p>
+      <w:pPr>
+        <w:spacing w:line="360" w:lineRule="auto"/>
+        <w:ind w:left="2160" w:hanging="1440"/>
+        <w:contextualSpacing/>
+        <w:rPr>
+          <w:rFonts w:ascii="Times New Roman" w:hAnsi="Times New Roman" w:cs="Times New Roman"/>
+          <w:sz w:val="24"/>
+          <w:szCs w:val="24"/>
+        </w:rPr>
+      </w:pPr>
+      <w:r>
+        <w:rPr>
+          <w:rFonts w:ascii="Times New Roman" w:hAnsi="Times New Roman" w:cs="Times New Roman"/>
+          <w:sz w:val="24"/>
+          <w:szCs w:val="24"/>
+        </w:rPr>
+        <w:lastRenderedPageBreak/>
+        <w:tab/>
+        <w:t>“</w:t>
+      </w:r>
+      <w:proofErr w:type="spellStart"/>
+      <w:r>
+        <w:rPr>
+          <w:rFonts w:ascii="Consolas" w:hAnsi="Consolas"/>
+          <w:color w:val="24292E"/>
+          <w:sz w:val="18"/>
+          <w:szCs w:val="18"/>
+          <w:shd w:val="clear" w:color="auto" w:fill="FFFFFF"/>
+        </w:rPr>
+        <w:t>loginMessage</w:t>
+      </w:r>
+      <w:proofErr w:type="spellEnd"/>
+      <w:r>
+        <w:rPr>
+          <w:rFonts w:ascii="Consolas" w:hAnsi="Consolas"/>
+          <w:color w:val="24292E"/>
+          <w:sz w:val="18"/>
+          <w:szCs w:val="18"/>
+          <w:shd w:val="clear" w:color="auto" w:fill="FFFFFF"/>
+        </w:rPr>
+        <w:t xml:space="preserve"> </w:t>
+      </w:r>
+      <w:r>
+        <w:rPr>
+          <w:rStyle w:val="pl-k"/>
+          <w:rFonts w:ascii="Consolas" w:hAnsi="Consolas"/>
+          <w:color w:val="A71D5D"/>
+          <w:sz w:val="18"/>
+          <w:szCs w:val="18"/>
+          <w:shd w:val="clear" w:color="auto" w:fill="FFFFFF"/>
+        </w:rPr>
+        <w:t>=</w:t>
+      </w:r>
+      <w:r>
+        <w:rPr>
+          <w:rFonts w:ascii="Consolas" w:hAnsi="Consolas"/>
+          <w:color w:val="24292E"/>
+          <w:sz w:val="18"/>
+          <w:szCs w:val="18"/>
+          <w:shd w:val="clear" w:color="auto" w:fill="FFFFFF"/>
+        </w:rPr>
+        <w:t xml:space="preserve"> </w:t>
+      </w:r>
+      <w:r>
+        <w:rPr>
+          <w:rStyle w:val="pl-c1"/>
+          <w:rFonts w:ascii="Consolas" w:hAnsi="Consolas"/>
+          <w:color w:val="0086B3"/>
+          <w:sz w:val="18"/>
+          <w:szCs w:val="18"/>
+          <w:shd w:val="clear" w:color="auto" w:fill="FFFFFF"/>
+        </w:rPr>
+        <w:t>LOGIN</w:t>
+      </w:r>
+      <w:r>
+        <w:rPr>
+          <w:rFonts w:ascii="Consolas" w:hAnsi="Consolas"/>
+          <w:color w:val="24292E"/>
+          <w:sz w:val="18"/>
+          <w:szCs w:val="18"/>
+          <w:shd w:val="clear" w:color="auto" w:fill="FFFFFF"/>
+        </w:rPr>
+        <w:t xml:space="preserve"> </w:t>
+      </w:r>
+      <w:r>
+        <w:rPr>
+          <w:rStyle w:val="pl-k"/>
+          <w:rFonts w:ascii="Consolas" w:hAnsi="Consolas"/>
+          <w:color w:val="A71D5D"/>
+          <w:sz w:val="18"/>
+          <w:szCs w:val="18"/>
+          <w:shd w:val="clear" w:color="auto" w:fill="FFFFFF"/>
+        </w:rPr>
+        <w:t>+</w:t>
+      </w:r>
+      <w:r>
+        <w:rPr>
+          <w:rFonts w:ascii="Consolas" w:hAnsi="Consolas"/>
+          <w:color w:val="24292E"/>
+          <w:sz w:val="18"/>
+          <w:szCs w:val="18"/>
+          <w:shd w:val="clear" w:color="auto" w:fill="FFFFFF"/>
+        </w:rPr>
+        <w:t xml:space="preserve"> </w:t>
+      </w:r>
+      <w:r>
+        <w:rPr>
+          <w:rStyle w:val="pl-pds"/>
+          <w:rFonts w:ascii="Consolas" w:hAnsi="Consolas"/>
+          <w:color w:val="183691"/>
+          <w:sz w:val="18"/>
+          <w:szCs w:val="18"/>
+          <w:shd w:val="clear" w:color="auto" w:fill="FFFFFF"/>
+        </w:rPr>
+        <w:t>"</w:t>
+      </w:r>
+      <w:r>
+        <w:rPr>
+          <w:rStyle w:val="pl-s"/>
+          <w:rFonts w:ascii="Consolas" w:hAnsi="Consolas"/>
+          <w:color w:val="183691"/>
+          <w:sz w:val="18"/>
+          <w:szCs w:val="18"/>
+          <w:shd w:val="clear" w:color="auto" w:fill="FFFFFF"/>
+        </w:rPr>
+        <w:t xml:space="preserve"> </w:t>
+      </w:r>
+      <w:r>
+        <w:rPr>
+          <w:rStyle w:val="pl-pds"/>
+          <w:rFonts w:ascii="Consolas" w:hAnsi="Consolas"/>
+          <w:color w:val="183691"/>
+          <w:sz w:val="18"/>
+          <w:szCs w:val="18"/>
+          <w:shd w:val="clear" w:color="auto" w:fill="FFFFFF"/>
+        </w:rPr>
+        <w:t>"</w:t>
+      </w:r>
+      <w:r>
+        <w:rPr>
+          <w:rFonts w:ascii="Consolas" w:hAnsi="Consolas"/>
+          <w:color w:val="24292E"/>
+          <w:sz w:val="18"/>
+          <w:szCs w:val="18"/>
+          <w:shd w:val="clear" w:color="auto" w:fill="FFFFFF"/>
+        </w:rPr>
+        <w:t xml:space="preserve"> </w:t>
+      </w:r>
+      <w:r>
+        <w:rPr>
+          <w:rStyle w:val="pl-k"/>
+          <w:rFonts w:ascii="Consolas" w:hAnsi="Consolas"/>
+          <w:color w:val="A71D5D"/>
+          <w:sz w:val="18"/>
+          <w:szCs w:val="18"/>
+          <w:shd w:val="clear" w:color="auto" w:fill="FFFFFF"/>
+        </w:rPr>
+        <w:t>+</w:t>
+      </w:r>
+      <w:r>
+        <w:rPr>
+          <w:rFonts w:ascii="Consolas" w:hAnsi="Consolas"/>
+          <w:color w:val="24292E"/>
+          <w:sz w:val="18"/>
+          <w:szCs w:val="18"/>
+          <w:shd w:val="clear" w:color="auto" w:fill="FFFFFF"/>
+        </w:rPr>
+        <w:t xml:space="preserve"> </w:t>
+      </w:r>
+      <w:proofErr w:type="gramStart"/>
+      <w:r>
+        <w:rPr>
+          <w:rFonts w:ascii="Consolas" w:hAnsi="Consolas"/>
+          <w:color w:val="24292E"/>
+          <w:sz w:val="18"/>
+          <w:szCs w:val="18"/>
+          <w:shd w:val="clear" w:color="auto" w:fill="FFFFFF"/>
+        </w:rPr>
+        <w:t>arguments[</w:t>
+      </w:r>
+      <w:proofErr w:type="gramEnd"/>
+      <w:r>
+        <w:rPr>
+          <w:rStyle w:val="pl-c1"/>
+          <w:rFonts w:ascii="Consolas" w:hAnsi="Consolas"/>
+          <w:color w:val="0086B3"/>
+          <w:sz w:val="18"/>
+          <w:szCs w:val="18"/>
+          <w:shd w:val="clear" w:color="auto" w:fill="FFFFFF"/>
+        </w:rPr>
+        <w:t>1</w:t>
+      </w:r>
+      <w:r>
+        <w:rPr>
+          <w:rFonts w:ascii="Consolas" w:hAnsi="Consolas"/>
+          <w:color w:val="24292E"/>
+          <w:sz w:val="18"/>
+          <w:szCs w:val="18"/>
+          <w:shd w:val="clear" w:color="auto" w:fill="FFFFFF"/>
+        </w:rPr>
+        <w:t>]</w:t>
+      </w:r>
+      <w:r>
+        <w:rPr>
+          <w:rFonts w:ascii="Times New Roman" w:hAnsi="Times New Roman" w:cs="Times New Roman"/>
+          <w:sz w:val="24"/>
+          <w:szCs w:val="24"/>
+        </w:rPr>
+        <w:t xml:space="preserve">” creates a string </w:t>
+      </w:r>
+      <w:r>
+        <w:rPr>
+          <w:rFonts w:ascii="Times New Roman" w:hAnsi="Times New Roman" w:cs="Times New Roman"/>
+          <w:sz w:val="24"/>
+          <w:szCs w:val="24"/>
+        </w:rPr>
+        <w:t>named ‘</w:t>
+      </w:r>
+      <w:proofErr w:type="spellStart"/>
+      <w:r>
+        <w:rPr>
+          <w:rFonts w:ascii="Times New Roman" w:hAnsi="Times New Roman" w:cs="Times New Roman"/>
+          <w:sz w:val="24"/>
+          <w:szCs w:val="24"/>
+        </w:rPr>
+        <w:t>loginMessage</w:t>
+      </w:r>
+      <w:proofErr w:type="spellEnd"/>
+      <w:r>
+        <w:rPr>
+          <w:rFonts w:ascii="Times New Roman" w:hAnsi="Times New Roman" w:cs="Times New Roman"/>
+          <w:sz w:val="24"/>
+          <w:szCs w:val="24"/>
+        </w:rPr>
+        <w:t xml:space="preserve">’ </w:t>
+      </w:r>
+      <w:r>
+        <w:rPr>
+          <w:rFonts w:ascii="Times New Roman" w:hAnsi="Times New Roman" w:cs="Times New Roman"/>
+          <w:sz w:val="24"/>
+          <w:szCs w:val="24"/>
+        </w:rPr>
+        <w:t>with the LOGIN protocol and the player’s username.</w:t>
+      </w:r>
+    </w:p>
+    <w:p>
+      <w:pPr>
+        <w:spacing w:line="360" w:lineRule="auto"/>
+        <w:ind w:left="2160" w:hanging="1440"/>
+        <w:contextualSpacing/>
+        <w:rPr>
+          <w:rFonts w:ascii="Times New Roman" w:hAnsi="Times New Roman" w:cs="Times New Roman"/>
+          <w:sz w:val="24"/>
+          <w:szCs w:val="24"/>
+        </w:rPr>
+      </w:pPr>
+      <w:r>
+        <w:rPr>
+          <w:rFonts w:ascii="Times New Roman" w:hAnsi="Times New Roman" w:cs="Times New Roman"/>
+          <w:sz w:val="24"/>
+          <w:szCs w:val="24"/>
+        </w:rPr>
+        <w:tab/>
+        <w:t>“</w:t>
+      </w:r>
+      <w:proofErr w:type="spellStart"/>
+      <w:r>
+        <w:rPr>
+          <w:rFonts w:ascii="Consolas" w:hAnsi="Consolas"/>
+          <w:color w:val="24292E"/>
+          <w:sz w:val="18"/>
+          <w:szCs w:val="18"/>
+          <w:shd w:val="clear" w:color="auto" w:fill="FFFFFF"/>
+        </w:rPr>
+        <w:t>clientSocket.send</w:t>
+      </w:r>
+      <w:proofErr w:type="spellEnd"/>
+      <w:r>
+        <w:rPr>
+          <w:rFonts w:ascii="Consolas" w:hAnsi="Consolas"/>
+          <w:color w:val="24292E"/>
+          <w:sz w:val="18"/>
+          <w:szCs w:val="18"/>
+          <w:shd w:val="clear" w:color="auto" w:fill="FFFFFF"/>
+        </w:rPr>
+        <w:t>(</w:t>
+      </w:r>
+      <w:proofErr w:type="spellStart"/>
+      <w:r>
+        <w:rPr>
+          <w:rFonts w:ascii="Consolas" w:hAnsi="Consolas"/>
+          <w:color w:val="24292E"/>
+          <w:sz w:val="18"/>
+          <w:szCs w:val="18"/>
+          <w:shd w:val="clear" w:color="auto" w:fill="FFFFFF"/>
+        </w:rPr>
+        <w:t>loginMessage.encode</w:t>
+      </w:r>
+      <w:proofErr w:type="spellEnd"/>
+      <w:r>
+        <w:rPr>
+          <w:rFonts w:ascii="Consolas" w:hAnsi="Consolas"/>
+          <w:color w:val="24292E"/>
+          <w:sz w:val="18"/>
+          <w:szCs w:val="18"/>
+          <w:shd w:val="clear" w:color="auto" w:fill="FFFFFF"/>
+        </w:rPr>
+        <w:t>())</w:t>
+      </w:r>
+      <w:r>
+        <w:rPr>
+          <w:rFonts w:ascii="Times New Roman" w:hAnsi="Times New Roman" w:cs="Times New Roman"/>
+          <w:sz w:val="24"/>
+          <w:szCs w:val="24"/>
+        </w:rPr>
+        <w:t>”</w:t>
+      </w:r>
+      <w:r>
+        <w:rPr>
+          <w:rFonts w:ascii="Times New Roman" w:hAnsi="Times New Roman" w:cs="Times New Roman"/>
+          <w:sz w:val="24"/>
+          <w:szCs w:val="24"/>
+        </w:rPr>
+        <w:t xml:space="preserve"> encodes and sends the login protocol</w:t>
+      </w:r>
+      <w:r>
+        <w:rPr>
+          <w:rFonts w:ascii="Times New Roman" w:hAnsi="Times New Roman" w:cs="Times New Roman"/>
+          <w:sz w:val="24"/>
+          <w:szCs w:val="24"/>
+        </w:rPr>
+        <w:t xml:space="preserve"> to the server.</w:t>
+      </w:r>
+    </w:p>
+    <w:p>
+      <w:pPr>
+        <w:spacing w:line="360" w:lineRule="auto"/>
+        <w:ind w:left="2160" w:hanging="1440"/>
+        <w:contextualSpacing/>
+        <w:rPr>
+          <w:rFonts w:ascii="Times New Roman" w:hAnsi="Times New Roman" w:cs="Times New Roman"/>
+          <w:sz w:val="24"/>
+          <w:szCs w:val="24"/>
+        </w:rPr>
+      </w:pPr>
+      <w:r>
+        <w:rPr>
+          <w:rFonts w:ascii="Times New Roman" w:hAnsi="Times New Roman" w:cs="Times New Roman"/>
+          <w:sz w:val="24"/>
+          <w:szCs w:val="24"/>
+        </w:rPr>
+        <w:tab/>
+        <w:t>“</w:t>
+      </w:r>
+      <w:r>
+        <w:rPr>
+          <w:rFonts w:ascii="Consolas" w:hAnsi="Consolas"/>
+          <w:color w:val="24292E"/>
+          <w:sz w:val="18"/>
+          <w:szCs w:val="18"/>
+          <w:shd w:val="clear" w:color="auto" w:fill="FFFFFF"/>
+        </w:rPr>
+        <w:t xml:space="preserve">response </w:t>
+      </w:r>
+      <w:r>
+        <w:rPr>
+          <w:rStyle w:val="pl-k"/>
+          <w:rFonts w:ascii="Consolas" w:hAnsi="Consolas"/>
+          <w:color w:val="A71D5D"/>
+          <w:sz w:val="18"/>
+          <w:szCs w:val="18"/>
+          <w:shd w:val="clear" w:color="auto" w:fill="FFFFFF"/>
+        </w:rPr>
+        <w:t>=</w:t>
+      </w:r>
+      <w:r>
+        <w:rPr>
+          <w:rFonts w:ascii="Consolas" w:hAnsi="Consolas"/>
+          <w:color w:val="24292E"/>
+          <w:sz w:val="18"/>
+          <w:szCs w:val="18"/>
+          <w:shd w:val="clear" w:color="auto" w:fill="FFFFFF"/>
+        </w:rPr>
+        <w:t xml:space="preserve"> </w:t>
+      </w:r>
+      <w:proofErr w:type="spellStart"/>
+      <w:r>
+        <w:rPr>
+          <w:rFonts w:ascii="Consolas" w:hAnsi="Consolas"/>
+          <w:color w:val="24292E"/>
+          <w:sz w:val="18"/>
+          <w:szCs w:val="18"/>
+          <w:shd w:val="clear" w:color="auto" w:fill="FFFFFF"/>
+        </w:rPr>
+        <w:t>clientSocket.recv</w:t>
+      </w:r>
+      <w:proofErr w:type="spellEnd"/>
+      <w:r>
+        <w:rPr>
+          <w:rFonts w:ascii="Consolas" w:hAnsi="Consolas"/>
+          <w:color w:val="24292E"/>
+          <w:sz w:val="18"/>
+          <w:szCs w:val="18"/>
+          <w:shd w:val="clear" w:color="auto" w:fill="FFFFFF"/>
+        </w:rPr>
+        <w:t>(</w:t>
+      </w:r>
+      <w:r>
+        <w:rPr>
+          <w:rStyle w:val="pl-c1"/>
+          <w:rFonts w:ascii="Consolas" w:hAnsi="Consolas"/>
+          <w:color w:val="0086B3"/>
+          <w:sz w:val="18"/>
+          <w:szCs w:val="18"/>
+          <w:shd w:val="clear" w:color="auto" w:fill="FFFFFF"/>
+        </w:rPr>
+        <w:t>1024</w:t>
+      </w:r>
+      <w:proofErr w:type="gramStart"/>
+      <w:r>
+        <w:rPr>
+          <w:rFonts w:ascii="Consolas" w:hAnsi="Consolas"/>
+          <w:color w:val="24292E"/>
+          <w:sz w:val="18"/>
+          <w:szCs w:val="18"/>
+          <w:shd w:val="clear" w:color="auto" w:fill="FFFFFF"/>
+        </w:rPr>
+        <w:t>).decode</w:t>
+      </w:r>
+      <w:proofErr w:type="gramEnd"/>
+      <w:r>
+        <w:rPr>
+          <w:rFonts w:ascii="Consolas" w:hAnsi="Consolas"/>
+          <w:color w:val="24292E"/>
+          <w:sz w:val="18"/>
+          <w:szCs w:val="18"/>
+          <w:shd w:val="clear" w:color="auto" w:fill="FFFFFF"/>
+        </w:rPr>
+        <w:t>()</w:t>
+      </w:r>
+      <w:r>
+        <w:rPr>
+          <w:rFonts w:ascii="Times New Roman" w:hAnsi="Times New Roman" w:cs="Times New Roman"/>
+          <w:sz w:val="24"/>
+          <w:szCs w:val="24"/>
+        </w:rPr>
+        <w:t>” waits for and receives a response from the server, and then decodes the message.</w:t>
+      </w:r>
+    </w:p>
+    <w:p>
+      <w:pPr>
+        <w:spacing w:line="360" w:lineRule="auto"/>
+        <w:ind w:left="2160" w:hanging="1440"/>
+        <w:contextualSpacing/>
+        <w:rPr>
+          <w:rFonts w:ascii="Times New Roman" w:hAnsi="Times New Roman" w:cs="Times New Roman"/>
+          <w:sz w:val="24"/>
+          <w:szCs w:val="24"/>
+        </w:rPr>
+      </w:pPr>
+      <w:r>
+        <w:rPr>
+          <w:rFonts w:ascii="Times New Roman" w:hAnsi="Times New Roman" w:cs="Times New Roman"/>
+          <w:sz w:val="24"/>
+          <w:szCs w:val="24"/>
+        </w:rPr>
+        <w:tab/>
+        <w:t>“</w:t>
+      </w:r>
+      <w:r>
+        <w:rPr>
+          <w:rFonts w:ascii="Consolas" w:hAnsi="Consolas"/>
+          <w:color w:val="24292E"/>
+          <w:sz w:val="18"/>
+          <w:szCs w:val="18"/>
+          <w:shd w:val="clear" w:color="auto" w:fill="FFFFFF"/>
+        </w:rPr>
+        <w:t xml:space="preserve">tokenized </w:t>
+      </w:r>
+      <w:r>
+        <w:rPr>
+          <w:rStyle w:val="pl-k"/>
+          <w:rFonts w:ascii="Consolas" w:hAnsi="Consolas"/>
+          <w:color w:val="A71D5D"/>
+          <w:sz w:val="18"/>
+          <w:szCs w:val="18"/>
+          <w:shd w:val="clear" w:color="auto" w:fill="FFFFFF"/>
+        </w:rPr>
+        <w:t>=</w:t>
+      </w:r>
+      <w:r>
+        <w:rPr>
+          <w:rFonts w:ascii="Consolas" w:hAnsi="Consolas"/>
+          <w:color w:val="24292E"/>
+          <w:sz w:val="18"/>
+          <w:szCs w:val="18"/>
+          <w:shd w:val="clear" w:color="auto" w:fill="FFFFFF"/>
+        </w:rPr>
+        <w:t xml:space="preserve"> </w:t>
+      </w:r>
+      <w:proofErr w:type="spellStart"/>
+      <w:proofErr w:type="gramStart"/>
+      <w:r>
+        <w:rPr>
+          <w:rFonts w:ascii="Consolas" w:hAnsi="Consolas"/>
+          <w:color w:val="24292E"/>
+          <w:sz w:val="18"/>
+          <w:szCs w:val="18"/>
+          <w:shd w:val="clear" w:color="auto" w:fill="FFFFFF"/>
+        </w:rPr>
+        <w:t>response.split</w:t>
+      </w:r>
+      <w:proofErr w:type="spellEnd"/>
+      <w:proofErr w:type="gramEnd"/>
+      <w:r>
+        <w:rPr>
+          <w:rFonts w:ascii="Consolas" w:hAnsi="Consolas"/>
+          <w:color w:val="24292E"/>
+          <w:sz w:val="18"/>
+          <w:szCs w:val="18"/>
+          <w:shd w:val="clear" w:color="auto" w:fill="FFFFFF"/>
+        </w:rPr>
+        <w:t>()</w:t>
+      </w:r>
+      <w:r>
+        <w:rPr>
+          <w:rFonts w:ascii="Times New Roman" w:hAnsi="Times New Roman" w:cs="Times New Roman"/>
+          <w:sz w:val="24"/>
+          <w:szCs w:val="24"/>
+        </w:rPr>
+        <w:t>” splits the decoded response message into a list separated by spaces. The first entry in the list is then checked to see if an “OK” protocol message was returned, which will then continue the loop, or if an “ERROR” protocol message was returned, which will print an error and the loop will begin again.</w:t>
+      </w:r>
+    </w:p>
+    <w:p>
+      <w:pPr>
+        <w:spacing w:line="360" w:lineRule="auto"/>
+        <w:ind w:left="2160" w:hanging="1440"/>
+        <w:contextualSpacing/>
+        <w:rPr>
+          <w:rFonts w:ascii="Times New Roman" w:hAnsi="Times New Roman" w:cs="Times New Roman"/>
+          <w:sz w:val="24"/>
+          <w:szCs w:val="24"/>
+        </w:rPr>
+      </w:pPr>
+      <w:r>
+        <w:rPr>
+          <w:rFonts w:ascii="Times New Roman" w:hAnsi="Times New Roman" w:cs="Times New Roman"/>
+          <w:sz w:val="24"/>
+          <w:szCs w:val="24"/>
+        </w:rPr>
+        <w:tab/>
+        <w:t xml:space="preserve">If the message was an “OK” protocol message, then the global variable </w:t>
+      </w:r>
+      <w:proofErr w:type="spellStart"/>
+      <w:r>
+        <w:rPr>
+          <w:rFonts w:ascii="Times New Roman" w:hAnsi="Times New Roman" w:cs="Times New Roman"/>
+          <w:sz w:val="24"/>
+          <w:szCs w:val="24"/>
+        </w:rPr>
+        <w:t>logedIn</w:t>
+      </w:r>
+      <w:proofErr w:type="spellEnd"/>
+      <w:r>
+        <w:rPr>
+          <w:rFonts w:ascii="Times New Roman" w:hAnsi="Times New Roman" w:cs="Times New Roman"/>
+          <w:sz w:val="24"/>
+          <w:szCs w:val="24"/>
+        </w:rPr>
+        <w:t xml:space="preserve"> is set True and the client then waits for another response from the server.</w:t>
+      </w:r>
+    </w:p>
+    <w:p>
+      <w:pPr>
+        <w:spacing w:line="360" w:lineRule="auto"/>
+        <w:ind w:left="2160" w:hanging="1440"/>
+        <w:contextualSpacing/>
+        <w:rPr>
+          <w:rFonts w:ascii="Times New Roman" w:hAnsi="Times New Roman" w:cs="Times New Roman"/>
+          <w:sz w:val="24"/>
+          <w:szCs w:val="24"/>
+        </w:rPr>
+      </w:pPr>
+      <w:r>
+        <w:rPr>
+          <w:rFonts w:ascii="Times New Roman" w:hAnsi="Times New Roman" w:cs="Times New Roman"/>
+          <w:sz w:val="24"/>
+          <w:szCs w:val="24"/>
+        </w:rPr>
+        <w:t>127-236</w:t>
+      </w:r>
+      <w:r>
+        <w:rPr>
+          <w:rFonts w:ascii="Times New Roman" w:hAnsi="Times New Roman" w:cs="Times New Roman"/>
+          <w:sz w:val="24"/>
+          <w:szCs w:val="24"/>
+        </w:rPr>
+        <w:tab/>
+        <w:t>If the next message received is a “WAIT” protocol message, then there are not enough players to begin a match and the client waits until it receives a “START” protocol message to indicate that a match has begun.</w:t>
+      </w:r>
+    </w:p>
+    <w:p>
+      <w:pPr>
+        <w:spacing w:line="360" w:lineRule="auto"/>
+        <w:ind w:left="2160" w:hanging="1440"/>
+        <w:contextualSpacing/>
+        <w:rPr>
+          <w:rFonts w:ascii="Times New Roman" w:hAnsi="Times New Roman" w:cs="Times New Roman"/>
+          <w:sz w:val="24"/>
+          <w:szCs w:val="24"/>
+        </w:rPr>
+      </w:pPr>
+      <w:r>
+        <w:rPr>
+          <w:rFonts w:ascii="Times New Roman" w:hAnsi="Times New Roman" w:cs="Times New Roman"/>
+          <w:sz w:val="24"/>
+          <w:szCs w:val="24"/>
+        </w:rPr>
+        <w:tab/>
+        <w:t>Once the “START” protocol message has been received, the client waits for a “NAME” protocol message containing the name of the opponent, and prints the name of the opponent once it receives the message.</w:t>
+      </w:r>
+    </w:p>
+    <w:p>
+      <w:pPr>
+        <w:spacing w:line="360" w:lineRule="auto"/>
+        <w:ind w:left="2160" w:hanging="1440"/>
+        <w:contextualSpacing/>
+        <w:rPr>
+          <w:rFonts w:ascii="Times New Roman" w:hAnsi="Times New Roman" w:cs="Times New Roman"/>
+          <w:sz w:val="24"/>
+          <w:szCs w:val="24"/>
+        </w:rPr>
+      </w:pPr>
+      <w:r>
+        <w:rPr>
+          <w:rFonts w:ascii="Times New Roman" w:hAnsi="Times New Roman" w:cs="Times New Roman"/>
+          <w:sz w:val="24"/>
+          <w:szCs w:val="24"/>
+        </w:rPr>
+        <w:tab/>
+        <w:t>Then the client then waits for a “DISPLAY” protocol message containing the contents of the board, after which it will notify the player that the game has begu</w:t>
+      </w:r>
+      <w:r>
+        <w:rPr>
+          <w:rFonts w:ascii="Times New Roman" w:hAnsi="Times New Roman" w:cs="Times New Roman"/>
+          <w:sz w:val="24"/>
+          <w:szCs w:val="24"/>
+        </w:rPr>
+        <w:t>n and will print out the board and waits for the next response.</w:t>
+      </w:r>
+    </w:p>
+    <w:p>
+      <w:pPr>
+        <w:spacing w:line="360" w:lineRule="auto"/>
+        <w:ind w:left="2160" w:hanging="1440"/>
+        <w:contextualSpacing/>
+        <w:rPr>
+          <w:rFonts w:ascii="Times New Roman" w:hAnsi="Times New Roman" w:cs="Times New Roman"/>
+          <w:sz w:val="24"/>
+          <w:szCs w:val="24"/>
+        </w:rPr>
+      </w:pPr>
+      <w:r>
+        <w:rPr>
+          <w:rFonts w:ascii="Times New Roman" w:hAnsi="Times New Roman" w:cs="Times New Roman"/>
+          <w:sz w:val="24"/>
+          <w:szCs w:val="24"/>
+        </w:rPr>
+        <w:tab/>
+        <w:t>If the next response is a “GO” protocol message, the client will notify the user that it is his turn and the loop will restart to handle the user’s next input.</w:t>
+      </w:r>
+    </w:p>
+    <w:p>
+      <w:pPr>
+        <w:spacing w:line="360" w:lineRule="auto"/>
+        <w:ind w:left="2160" w:hanging="1440"/>
+        <w:contextualSpacing/>
+        <w:rPr>
+          <w:rFonts w:ascii="Times New Roman" w:hAnsi="Times New Roman" w:cs="Times New Roman"/>
+          <w:sz w:val="24"/>
+          <w:szCs w:val="24"/>
+        </w:rPr>
+      </w:pPr>
+      <w:r>
+        <w:rPr>
+          <w:rFonts w:ascii="Times New Roman" w:hAnsi="Times New Roman" w:cs="Times New Roman"/>
+          <w:sz w:val="24"/>
+          <w:szCs w:val="24"/>
+        </w:rPr>
+        <w:tab/>
+        <w:t>Otherwise, if the response is a “WAIT” protocol message, the client will notify the user that it is the other player’s turn.</w:t>
+      </w:r>
+    </w:p>
+    <w:p>
+      <w:pPr>
+        <w:spacing w:line="360" w:lineRule="auto"/>
+        <w:ind w:left="2160" w:hanging="1440"/>
+        <w:contextualSpacing/>
+        <w:rPr>
+          <w:rFonts w:ascii="Times New Roman" w:hAnsi="Times New Roman" w:cs="Times New Roman"/>
+          <w:sz w:val="24"/>
+          <w:szCs w:val="24"/>
+        </w:rPr>
+      </w:pPr>
+      <w:r>
+        <w:rPr>
+          <w:rFonts w:ascii="Times New Roman" w:hAnsi="Times New Roman" w:cs="Times New Roman"/>
+          <w:sz w:val="24"/>
+          <w:szCs w:val="24"/>
+        </w:rPr>
+        <w:lastRenderedPageBreak/>
+        <w:tab/>
+        <w:t>The client waits for a “DISPLAY” protocol message and updates and prints the board upon receiving it and waits for the next response from the server.</w:t>
+      </w:r>
+    </w:p>
+    <w:p>
+      <w:pPr>
+        <w:spacing w:line="360" w:lineRule="auto"/>
+        <w:ind w:left="2160" w:hanging="1440"/>
+        <w:contextualSpacing/>
+        <w:rPr>
+          <w:rFonts w:ascii="Times New Roman" w:hAnsi="Times New Roman" w:cs="Times New Roman"/>
+          <w:sz w:val="24"/>
+          <w:szCs w:val="24"/>
+        </w:rPr>
+      </w:pPr>
+      <w:r>
+        <w:rPr>
+          <w:rFonts w:ascii="Times New Roman" w:hAnsi="Times New Roman" w:cs="Times New Roman"/>
+          <w:sz w:val="24"/>
+          <w:szCs w:val="24"/>
+        </w:rPr>
+        <w:tab/>
+        <w:t>If the next response is a “GO” protocol message, the loop will restart to handle the user’s next input.</w:t>
+      </w:r>
+    </w:p>
+    <w:p>
+      <w:pPr>
+        <w:spacing w:line="360" w:lineRule="auto"/>
+        <w:ind w:left="2160" w:hanging="1440"/>
+        <w:contextualSpacing/>
+        <w:rPr>
+          <w:rFonts w:ascii="Times New Roman" w:hAnsi="Times New Roman" w:cs="Times New Roman"/>
+          <w:sz w:val="24"/>
+          <w:szCs w:val="24"/>
+        </w:rPr>
+      </w:pPr>
+      <w:r>
+        <w:rPr>
+          <w:rFonts w:ascii="Times New Roman" w:hAnsi="Times New Roman" w:cs="Times New Roman"/>
+          <w:sz w:val="24"/>
+          <w:szCs w:val="24"/>
+        </w:rPr>
+        <w:tab/>
+        <w:t>If the next response is a “LEFT” protocol message, the opponent left the match and the client waits for another match to begin.</w:t>
       </w:r>
       <w:bookmarkStart w:id="0" w:name="_GoBack"/>
       <w:bookmarkEnd w:id="0"/>
@@ -3471,6 +6417,21 @@
     <w:basedOn w:val="DefaultParagraphFont"/>
     <w:rsid w:val="00295D7F"/>
   </w:style>
+  <w:style w:type="character" w:customStyle="1" w:styleId="pl-k">
+    <w:name w:val="pl-k"/>
+    <w:basedOn w:val="DefaultParagraphFont"/>
+    <w:rsid w:val="00947F8D"/>
+  </w:style>
+  <w:style w:type="character" w:customStyle="1" w:styleId="pl-s">
+    <w:name w:val="pl-s"/>
+    <w:basedOn w:val="DefaultParagraphFont"/>
+    <w:rsid w:val="00DE2E6D"/>
+  </w:style>
+  <w:style w:type="character" w:customStyle="1" w:styleId="pl-pds">
+    <w:name w:val="pl-pds"/>
+    <w:basedOn w:val="DefaultParagraphFont"/>
+    <w:rsid w:val="00DE2E6D"/>
+  </w:style>
 </w:styles>
 </file>
 

</xml_diff>

<commit_message>
Corrected one spacing error
</commit_message>
<xml_diff>
--- a/Documentation.docx
+++ b/Documentation.docx
@@ -12900,7 +12900,18 @@
           <w:szCs w:val="24"/>
         </w:rPr>
         <w:lastRenderedPageBreak/>
-        <w:t>REVERSE TIC-TAC-TOE CLIENT</w:t>
+        <w:t>REVERS</w:t>
+      </w:r>
+      <w:bookmarkStart w:id="0" w:name="_GoBack"/>
+      <w:bookmarkEnd w:id="0"/>
+      <w:r>
+        <w:rPr>
+          <w:rFonts w:ascii="Times New Roman" w:hAnsi="Times New Roman" w:cs="Times New Roman"/>
+          <w:b/>
+          <w:sz w:val="24"/>
+          <w:szCs w:val="24"/>
+        </w:rPr>
+        <w:t>E TIC-TAC-TOE CLIENT</w:t>
       </w:r>
     </w:p>
     <w:p>
@@ -13624,18 +13635,7 @@
           <w:szCs w:val="24"/>
         </w:rPr>
         <w:lastRenderedPageBreak/>
-        <w:t>Checking the validi</w:t>
-      </w:r>
-      <w:bookmarkStart w:id="0" w:name="_GoBack"/>
-      <w:bookmarkEnd w:id="0"/>
-      <w:r>
-        <w:rPr>
-          <w:rFonts w:ascii="Times New Roman" w:hAnsi="Times New Roman" w:cs="Times New Roman"/>
-          <w:b/>
-          <w:sz w:val="24"/>
-          <w:szCs w:val="24"/>
-        </w:rPr>
-        <w:t>ty of the command line arguments</w:t>
+        <w:t>Checking the validity of the command line arguments</w:t>
       </w:r>
     </w:p>
     <w:p>
@@ -19337,17 +19337,6 @@
       <w:pPr>
         <w:spacing w:line="360" w:lineRule="auto"/>
         <w:contextualSpacing/>
-        <w:rPr>
-          <w:rFonts w:ascii="Times New Roman" w:hAnsi="Times New Roman" w:cs="Times New Roman"/>
-          <w:sz w:val="24"/>
-          <w:szCs w:val="24"/>
-        </w:rPr>
-      </w:pPr>
-    </w:p>
-    <w:p>
-      <w:pPr>
-        <w:spacing w:line="360" w:lineRule="auto"/>
-        <w:contextualSpacing/>
         <w:jc w:val="center"/>
         <w:rPr>
           <w:rFonts w:ascii="Times New Roman" w:hAnsi="Times New Roman" w:cs="Times New Roman"/>
@@ -19362,6 +19351,7 @@
           <w:sz w:val="24"/>
           <w:szCs w:val="24"/>
         </w:rPr>
+        <w:lastRenderedPageBreak/>
         <w:t>======================TESTING DOCUMENTATION</w:t>
       </w:r>
       <w:r>

</xml_diff>